<commit_message>
5th and 7th ques partially done
</commit_message>
<xml_diff>
--- a/Wireless Assignment.docx
+++ b/Wireless Assignment.docx
@@ -3234,6 +3234,7 @@
           <w:id w:val="-41522280"/>
           <w:citation/>
         </w:sdtPr>
+        <w:sdtEndPr/>
         <w:sdtContent>
           <w:r>
             <w:rPr>
@@ -3314,6 +3315,7 @@
       <w:r>
         <w:rPr>
           <w:rFonts w:asciiTheme="minorHAnsi" w:eastAsia="Times New Roman" w:hAnsiTheme="minorHAnsi"/>
+          <w:noProof/>
           <w:color w:val="000000" w:themeColor="text1"/>
         </w:rPr>
         <w:drawing>
@@ -3749,28 +3751,7 @@
           <w:rFonts w:asciiTheme="minorHAnsi" w:eastAsia="Times New Roman" w:hAnsiTheme="minorHAnsi"/>
           <w:color w:val="000000" w:themeColor="text1"/>
         </w:rPr>
-        <w:t xml:space="preserve">We can determine the value of Coherence </w:t>
-      </w:r>
-      <w:r>
-        <w:rPr>
-          <w:rFonts w:asciiTheme="minorHAnsi" w:eastAsia="Times New Roman" w:hAnsiTheme="minorHAnsi"/>
-          <w:color w:val="000000" w:themeColor="text1"/>
-        </w:rPr>
-        <w:t>time</w:t>
-      </w:r>
-      <w:r>
-        <w:rPr>
-          <w:rFonts w:asciiTheme="minorHAnsi" w:eastAsia="Times New Roman" w:hAnsiTheme="minorHAnsi"/>
-          <w:color w:val="000000" w:themeColor="text1"/>
-        </w:rPr>
-        <w:t xml:space="preserve"> by following formula</w:t>
-      </w:r>
-      <w:r>
-        <w:rPr>
-          <w:rFonts w:asciiTheme="minorHAnsi" w:eastAsia="Times New Roman" w:hAnsiTheme="minorHAnsi"/>
-          <w:color w:val="000000" w:themeColor="text1"/>
-        </w:rPr>
-        <w:t>:</w:t>
+        <w:t>We can determine the value of Coherence time by following formula:</w:t>
       </w:r>
     </w:p>
     <w:p>
@@ -3792,6 +3773,7 @@
       <w:r>
         <w:rPr>
           <w:rFonts w:asciiTheme="minorHAnsi" w:eastAsia="Times New Roman" w:hAnsiTheme="minorHAnsi"/>
+          <w:noProof/>
           <w:color w:val="000000" w:themeColor="text1"/>
         </w:rPr>
         <w:drawing>
@@ -4186,23 +4168,845 @@
         </w:rPr>
         <w:t xml:space="preserve"> </w:t>
       </w:r>
+    </w:p>
+    <w:p>
+      <w:pPr>
+        <w:rPr>
+          <w:rFonts w:asciiTheme="minorHAnsi" w:eastAsia="Times New Roman" w:hAnsiTheme="minorHAnsi"/>
+          <w:color w:val="000000" w:themeColor="text1"/>
+        </w:rPr>
+      </w:pPr>
+    </w:p>
+    <w:p>
+      <w:pPr>
+        <w:rPr>
+          <w:rFonts w:asciiTheme="minorHAnsi" w:eastAsia="Times New Roman" w:hAnsiTheme="minorHAnsi"/>
+          <w:b/>
+          <w:color w:val="000000" w:themeColor="text1"/>
+          <w:sz w:val="28"/>
+          <w:szCs w:val="28"/>
+        </w:rPr>
+      </w:pPr>
+      <w:r>
+        <w:rPr>
+          <w:rFonts w:asciiTheme="minorHAnsi" w:eastAsia="Times New Roman" w:hAnsiTheme="minorHAnsi"/>
+          <w:b/>
+          <w:color w:val="000000" w:themeColor="text1"/>
+          <w:sz w:val="28"/>
+          <w:szCs w:val="28"/>
+        </w:rPr>
+        <w:t>Answer 5</w:t>
+      </w:r>
+    </w:p>
+    <w:p>
+      <w:pPr>
+        <w:rPr>
+          <w:rFonts w:asciiTheme="minorHAnsi" w:eastAsia="Times New Roman" w:hAnsiTheme="minorHAnsi"/>
+          <w:b/>
+          <w:color w:val="000000" w:themeColor="text1"/>
+          <w:sz w:val="28"/>
+          <w:szCs w:val="28"/>
+        </w:rPr>
+      </w:pPr>
+    </w:p>
+    <w:p>
+      <w:pPr>
+        <w:pStyle w:val="ListParagraph"/>
+        <w:numPr>
+          <w:ilvl w:val="0"/>
+          <w:numId w:val="13"/>
+        </w:numPr>
+        <w:rPr>
+          <w:rFonts w:ascii="Times New Roman" w:eastAsia="Times New Roman" w:hAnsi="Times New Roman" w:cs="Times New Roman"/>
+        </w:rPr>
+      </w:pPr>
+      <w:r>
+        <w:rPr>
+          <w:rFonts w:eastAsia="Times New Roman"/>
+        </w:rPr>
+        <w:t>90% coherence bandwidth</w:t>
+      </w:r>
+      <w:r>
+        <w:rPr>
+          <w:rFonts w:eastAsia="Times New Roman"/>
+        </w:rPr>
+        <w:t xml:space="preserve"> </w:t>
+      </w:r>
+      <w:proofErr w:type="spellStart"/>
+      <w:r>
+        <w:rPr>
+          <w:rFonts w:eastAsia="Times New Roman"/>
+          <w:i/>
+          <w:iCs/>
+          <w:color w:val="000000" w:themeColor="text1"/>
+          <w:shd w:val="clear" w:color="auto" w:fill="FFFFFF"/>
+        </w:rPr>
+        <w:t>B</w:t>
+      </w:r>
+      <w:r>
+        <w:rPr>
+          <w:rFonts w:eastAsia="Times New Roman"/>
+          <w:color w:val="000000" w:themeColor="text1"/>
+          <w:shd w:val="clear" w:color="auto" w:fill="FFFFFF"/>
+          <w:vertAlign w:val="subscript"/>
+        </w:rPr>
+        <w:t>c</w:t>
+      </w:r>
+      <w:proofErr w:type="spellEnd"/>
+      <w:r>
+        <w:rPr>
+          <w:rFonts w:eastAsia="Times New Roman"/>
+        </w:rPr>
+        <w:t xml:space="preserve"> =  1 / </w:t>
+      </w:r>
+      <w:r>
+        <w:rPr>
+          <w:rFonts w:eastAsia="Times New Roman"/>
+        </w:rPr>
+        <w:t>50</w:t>
+      </w:r>
+      <w:r>
+        <w:sym w:font="Symbol" w:char="F073"/>
+      </w:r>
+      <w:r>
+        <w:t xml:space="preserve">  = 1/ (50 x 4us) = 5 kHz</w:t>
+      </w:r>
+    </w:p>
+    <w:p>
+      <w:pPr>
+        <w:pStyle w:val="ListParagraph"/>
+        <w:numPr>
+          <w:ilvl w:val="0"/>
+          <w:numId w:val="13"/>
+        </w:numPr>
+        <w:rPr>
+          <w:rFonts w:ascii="Times New Roman" w:eastAsia="Times New Roman" w:hAnsi="Times New Roman" w:cs="Times New Roman"/>
+        </w:rPr>
+      </w:pPr>
+      <w:r>
+        <w:rPr>
+          <w:rFonts w:eastAsia="Times New Roman"/>
+        </w:rPr>
+        <w:t>For max Doppler shift, we assume that the vehicle is moving towards the transmitter</w:t>
+      </w:r>
+    </w:p>
+    <w:p>
+      <w:pPr>
+        <w:pStyle w:val="ListParagraph"/>
+        <w:rPr>
+          <w:rFonts w:eastAsia="Times New Roman"/>
+        </w:rPr>
+      </w:pPr>
+    </w:p>
+    <w:p>
+      <w:pPr>
+        <w:pStyle w:val="ListParagraph"/>
+        <w:rPr>
+          <w:rFonts w:eastAsia="Times New Roman"/>
+        </w:rPr>
+      </w:pPr>
+      <w:r>
+        <w:rPr>
+          <w:rFonts w:eastAsia="Times New Roman"/>
+        </w:rPr>
+        <w:t>v = speed of light</w:t>
+      </w:r>
+    </w:p>
+    <w:p>
+      <w:pPr>
+        <w:pStyle w:val="ListParagraph"/>
+        <w:rPr>
+          <w:rFonts w:eastAsia="Times New Roman"/>
+        </w:rPr>
+      </w:pPr>
+      <w:r>
+        <w:rPr>
+          <w:rFonts w:eastAsia="Times New Roman"/>
+        </w:rPr>
+        <w:t>v’ = speed of vehicle</w:t>
+      </w:r>
+    </w:p>
+    <w:p>
+      <w:pPr>
+        <w:pStyle w:val="ListParagraph"/>
+        <w:rPr>
+          <w:rFonts w:eastAsia="Times New Roman"/>
+        </w:rPr>
+      </w:pPr>
+      <w:r>
+        <w:rPr>
+          <w:rFonts w:eastAsia="Times New Roman"/>
+        </w:rPr>
+        <w:t>f = real frequency</w:t>
+      </w:r>
+    </w:p>
+    <w:p>
+      <w:pPr>
+        <w:pStyle w:val="ListParagraph"/>
+        <w:rPr>
+          <w:rFonts w:ascii="Times New Roman" w:eastAsia="Times New Roman" w:hAnsi="Times New Roman" w:cs="Times New Roman"/>
+        </w:rPr>
+      </w:pPr>
+    </w:p>
+    <w:p>
+      <w:pPr>
+        <w:pStyle w:val="ListParagraph"/>
+        <w:rPr>
+          <w:rFonts w:eastAsia="Times New Roman"/>
+        </w:rPr>
+      </w:pPr>
+      <w:r>
+        <w:rPr>
+          <w:rFonts w:eastAsia="Times New Roman"/>
+        </w:rPr>
+        <w:t>Max Doppler shift =</w:t>
+      </w:r>
+      <w:r>
+        <w:rPr>
+          <w:rFonts w:eastAsia="Times New Roman"/>
+        </w:rPr>
+        <w:t xml:space="preserve"> </w:t>
+      </w:r>
+      <w:r>
+        <w:rPr>
+          <w:rFonts w:eastAsia="Times New Roman"/>
+        </w:rPr>
+        <w:t>(</w:t>
+      </w:r>
+      <w:r>
+        <w:rPr>
+          <w:rFonts w:eastAsia="Times New Roman"/>
+        </w:rPr>
+        <w:t>(</w:t>
+      </w:r>
+      <w:r>
+        <w:rPr>
+          <w:rFonts w:eastAsia="Times New Roman"/>
+        </w:rPr>
+        <w:t>v + v’</w:t>
+      </w:r>
+      <w:r>
+        <w:rPr>
+          <w:rFonts w:eastAsia="Times New Roman"/>
+        </w:rPr>
+        <w:t>)/v</w:t>
+      </w:r>
+      <w:r>
+        <w:rPr>
+          <w:rFonts w:eastAsia="Times New Roman"/>
+        </w:rPr>
+        <w:t xml:space="preserve">) x f = </w:t>
+      </w:r>
+    </w:p>
+    <w:p>
+      <w:pPr>
+        <w:pStyle w:val="ListParagraph"/>
+        <w:numPr>
+          <w:ilvl w:val="0"/>
+          <w:numId w:val="13"/>
+        </w:numPr>
+        <w:rPr>
+          <w:rFonts w:eastAsia="Times New Roman"/>
+        </w:rPr>
+      </w:pPr>
+      <w:r>
+        <w:rPr>
+          <w:rFonts w:eastAsia="Times New Roman"/>
+        </w:rPr>
+        <w:t>5</w:t>
+      </w:r>
+      <w:r>
+        <w:rPr>
+          <w:rFonts w:eastAsia="Times New Roman"/>
+        </w:rPr>
+        <w:t>0% coherence bandwidth</w:t>
+      </w:r>
+      <w:r>
+        <w:rPr>
+          <w:rFonts w:eastAsia="Times New Roman"/>
+        </w:rPr>
+        <w:t xml:space="preserve"> </w:t>
+      </w:r>
+      <w:proofErr w:type="spellStart"/>
+      <w:r>
+        <w:rPr>
+          <w:rFonts w:eastAsia="Times New Roman"/>
+          <w:i/>
+          <w:iCs/>
+          <w:color w:val="000000" w:themeColor="text1"/>
+          <w:shd w:val="clear" w:color="auto" w:fill="FFFFFF"/>
+        </w:rPr>
+        <w:t>B</w:t>
+      </w:r>
+      <w:r>
+        <w:rPr>
+          <w:rFonts w:eastAsia="Times New Roman"/>
+          <w:color w:val="000000" w:themeColor="text1"/>
+          <w:shd w:val="clear" w:color="auto" w:fill="FFFFFF"/>
+          <w:vertAlign w:val="subscript"/>
+        </w:rPr>
+        <w:t>c</w:t>
+      </w:r>
+      <w:proofErr w:type="spellEnd"/>
+      <w:r>
+        <w:rPr>
+          <w:rFonts w:eastAsia="Times New Roman"/>
+        </w:rPr>
+        <w:t xml:space="preserve"> =  1 / </w:t>
+      </w:r>
+      <w:r>
+        <w:rPr>
+          <w:rFonts w:eastAsia="Times New Roman"/>
+        </w:rPr>
+        <w:t>5</w:t>
+      </w:r>
+      <w:r>
+        <w:sym w:font="Symbol" w:char="F073"/>
+      </w:r>
+      <w:r>
+        <w:t xml:space="preserve"> = 1/(5 x 4us)  = </w:t>
+      </w:r>
+      <w:r>
+        <w:t xml:space="preserve"> 50 kHz</w:t>
+      </w:r>
+    </w:p>
+    <w:p>
+      <w:pPr>
+        <w:pStyle w:val="ListParagraph"/>
+        <w:numPr>
+          <w:ilvl w:val="0"/>
+          <w:numId w:val="13"/>
+        </w:numPr>
+        <w:rPr>
+          <w:rFonts w:eastAsia="Times New Roman"/>
+        </w:rPr>
+      </w:pPr>
+      <w:r>
+        <w:t>Since symbol duration (</w:t>
+      </w:r>
+      <w:r>
+        <w:t>66.7</w:t>
+      </w:r>
+      <w:r>
+        <w:t xml:space="preserve">us)  &gt;&gt;  </w:t>
+      </w:r>
+      <w:proofErr w:type="spellStart"/>
+      <w:r>
+        <w:t>rms</w:t>
+      </w:r>
+      <w:proofErr w:type="spellEnd"/>
+      <w:r>
+        <w:t xml:space="preserve"> delay spread i.e. </w:t>
+      </w:r>
+      <w:r>
+        <w:sym w:font="Symbol" w:char="F073"/>
+      </w:r>
+      <w:r>
+        <w:t xml:space="preserve"> (4us)</w:t>
+      </w:r>
+    </w:p>
+    <w:p>
+      <w:pPr>
+        <w:pStyle w:val="ListParagraph"/>
+        <w:numPr>
+          <w:ilvl w:val="0"/>
+          <w:numId w:val="14"/>
+        </w:numPr>
+        <w:rPr>
+          <w:rFonts w:eastAsia="Times New Roman"/>
+        </w:rPr>
+      </w:pPr>
+      <w:r>
+        <w:t>This is frequency flat fading</w:t>
+      </w:r>
+    </w:p>
+    <w:p>
+      <w:pPr>
+        <w:pStyle w:val="ListParagraph"/>
+        <w:rPr>
+          <w:rFonts w:ascii="Times New Roman" w:eastAsia="Times New Roman" w:hAnsi="Times New Roman" w:cs="Times New Roman"/>
+        </w:rPr>
+      </w:pPr>
+    </w:p>
+    <w:p>
+      <w:pPr>
+        <w:pStyle w:val="ListParagraph"/>
+        <w:rPr>
+          <w:rFonts w:eastAsia="Times New Roman"/>
+          <w:color w:val="000000" w:themeColor="text1"/>
+        </w:rPr>
+      </w:pPr>
+    </w:p>
+    <w:p>
+      <w:pPr>
+        <w:pStyle w:val="ListParagraph"/>
+        <w:rPr>
+          <w:rFonts w:eastAsia="Times New Roman"/>
+          <w:color w:val="000000" w:themeColor="text1"/>
+        </w:rPr>
+      </w:pPr>
+    </w:p>
+    <w:p>
+      <w:pPr>
+        <w:pStyle w:val="ListParagraph"/>
+        <w:rPr>
+          <w:rFonts w:eastAsia="Times New Roman"/>
+          <w:color w:val="000000" w:themeColor="text1"/>
+        </w:rPr>
+      </w:pPr>
+    </w:p>
+    <w:p>
+      <w:pPr>
+        <w:pStyle w:val="ListParagraph"/>
+        <w:rPr>
+          <w:rFonts w:eastAsia="Times New Roman"/>
+          <w:color w:val="000000" w:themeColor="text1"/>
+        </w:rPr>
+      </w:pPr>
+    </w:p>
+    <w:p>
+      <w:pPr>
+        <w:spacing w:line="276" w:lineRule="auto"/>
+        <w:rPr>
+          <w:rFonts w:asciiTheme="minorHAnsi" w:eastAsia="Times New Roman" w:hAnsiTheme="minorHAnsi"/>
+          <w:b/>
+          <w:color w:val="000000" w:themeColor="text1"/>
+          <w:sz w:val="28"/>
+          <w:szCs w:val="28"/>
+        </w:rPr>
+      </w:pPr>
+      <w:r>
+        <w:rPr>
+          <w:rFonts w:asciiTheme="minorHAnsi" w:eastAsia="Times New Roman" w:hAnsiTheme="minorHAnsi"/>
+          <w:b/>
+          <w:color w:val="000000" w:themeColor="text1"/>
+          <w:sz w:val="28"/>
+          <w:szCs w:val="28"/>
+        </w:rPr>
+        <w:t>Answer 7</w:t>
+      </w:r>
       <w:bookmarkStart w:id="0" w:name="_GoBack"/>
       <w:bookmarkEnd w:id="0"/>
     </w:p>
     <w:p>
       <w:pPr>
-        <w:rPr>
-          <w:rFonts w:asciiTheme="minorHAnsi" w:eastAsia="Times New Roman" w:hAnsiTheme="minorHAnsi"/>
-          <w:color w:val="000000" w:themeColor="text1"/>
-        </w:rPr>
-      </w:pPr>
-    </w:p>
-    <w:p>
-      <w:pPr>
         <w:spacing w:line="276" w:lineRule="auto"/>
         <w:rPr>
           <w:rFonts w:asciiTheme="minorHAnsi" w:eastAsia="Times New Roman" w:hAnsiTheme="minorHAnsi"/>
-          <w:color w:val="000000" w:themeColor="text1"/>
+          <w:b/>
+          <w:color w:val="000000" w:themeColor="text1"/>
+          <w:sz w:val="28"/>
+          <w:szCs w:val="28"/>
+        </w:rPr>
+      </w:pPr>
+    </w:p>
+    <w:p>
+      <w:pPr>
+        <w:rPr>
+          <w:rFonts w:asciiTheme="minorHAnsi" w:eastAsia="Times New Roman" w:hAnsiTheme="minorHAnsi"/>
+        </w:rPr>
+      </w:pPr>
+      <w:r>
+        <w:rPr>
+          <w:rFonts w:asciiTheme="minorHAnsi" w:eastAsia="Times New Roman" w:hAnsiTheme="minorHAnsi"/>
+        </w:rPr>
+        <w:t>Frequency Shift Keying (FSK)</w:t>
+      </w:r>
+      <w:r>
+        <w:rPr>
+          <w:rFonts w:asciiTheme="minorHAnsi" w:eastAsia="Times New Roman" w:hAnsiTheme="minorHAnsi"/>
+        </w:rPr>
+        <w:t xml:space="preserve"> </w:t>
+      </w:r>
+      <w:r>
+        <w:rPr>
+          <w:rFonts w:asciiTheme="minorHAnsi" w:eastAsia="Times New Roman" w:hAnsiTheme="minorHAnsi"/>
+          <w:b/>
+        </w:rPr>
+        <w:t>advantage</w:t>
+      </w:r>
+      <w:r>
+        <w:rPr>
+          <w:rFonts w:asciiTheme="minorHAnsi" w:eastAsia="Times New Roman" w:hAnsiTheme="minorHAnsi"/>
+        </w:rPr>
+        <w:t xml:space="preserve"> over </w:t>
+      </w:r>
+      <w:r>
+        <w:rPr>
+          <w:rFonts w:asciiTheme="minorHAnsi" w:eastAsia="Times New Roman" w:hAnsiTheme="minorHAnsi"/>
+        </w:rPr>
+        <w:t>Phase Shift Keying (PSK)</w:t>
+      </w:r>
+      <w:r>
+        <w:rPr>
+          <w:rFonts w:asciiTheme="minorHAnsi" w:eastAsia="Times New Roman" w:hAnsiTheme="minorHAnsi"/>
+        </w:rPr>
+        <w:t>:</w:t>
+      </w:r>
+    </w:p>
+    <w:p>
+      <w:pPr>
+        <w:rPr>
+          <w:rFonts w:asciiTheme="minorHAnsi" w:eastAsia="Times New Roman" w:hAnsiTheme="minorHAnsi" w:cs="Arial"/>
+          <w:color w:val="000000" w:themeColor="text1"/>
+          <w:shd w:val="clear" w:color="auto" w:fill="FFFFFF"/>
+        </w:rPr>
+      </w:pPr>
+      <w:r>
+        <w:rPr>
+          <w:rFonts w:asciiTheme="minorHAnsi" w:eastAsia="Times New Roman" w:hAnsiTheme="minorHAnsi" w:cs="Arial"/>
+          <w:color w:val="000000" w:themeColor="text1"/>
+          <w:shd w:val="clear" w:color="auto" w:fill="FFFFFF"/>
+        </w:rPr>
+        <w:t>FSK</w:t>
+      </w:r>
+      <w:r>
+        <w:rPr>
+          <w:rFonts w:asciiTheme="minorHAnsi" w:eastAsia="Times New Roman" w:hAnsiTheme="minorHAnsi" w:cs="Arial"/>
+          <w:color w:val="000000" w:themeColor="text1"/>
+          <w:shd w:val="clear" w:color="auto" w:fill="FFFFFF"/>
+        </w:rPr>
+        <w:t xml:space="preserve"> has lower probability of error (</w:t>
+      </w:r>
+      <w:proofErr w:type="spellStart"/>
+      <w:r>
+        <w:rPr>
+          <w:rFonts w:asciiTheme="minorHAnsi" w:eastAsia="Times New Roman" w:hAnsiTheme="minorHAnsi" w:cs="Arial"/>
+          <w:color w:val="000000" w:themeColor="text1"/>
+          <w:shd w:val="clear" w:color="auto" w:fill="FFFFFF"/>
+        </w:rPr>
+        <w:t>Pe</w:t>
+      </w:r>
+      <w:proofErr w:type="spellEnd"/>
+      <w:r>
+        <w:rPr>
+          <w:rFonts w:asciiTheme="minorHAnsi" w:eastAsia="Times New Roman" w:hAnsiTheme="minorHAnsi" w:cs="Arial"/>
+          <w:color w:val="000000" w:themeColor="text1"/>
+          <w:shd w:val="clear" w:color="auto" w:fill="FFFFFF"/>
+        </w:rPr>
+        <w:t>).</w:t>
+      </w:r>
+    </w:p>
+    <w:p>
+      <w:pPr>
+        <w:rPr>
+          <w:rFonts w:asciiTheme="minorHAnsi" w:eastAsia="Times New Roman" w:hAnsiTheme="minorHAnsi" w:cs="Arial"/>
+          <w:color w:val="000000" w:themeColor="text1"/>
+          <w:shd w:val="clear" w:color="auto" w:fill="FFFFFF"/>
+        </w:rPr>
+      </w:pPr>
+    </w:p>
+    <w:p>
+      <w:pPr>
+        <w:rPr>
+          <w:rFonts w:asciiTheme="minorHAnsi" w:eastAsia="Times New Roman" w:hAnsiTheme="minorHAnsi"/>
+        </w:rPr>
+      </w:pPr>
+      <w:r>
+        <w:rPr>
+          <w:rFonts w:asciiTheme="minorHAnsi" w:eastAsia="Times New Roman" w:hAnsiTheme="minorHAnsi"/>
+        </w:rPr>
+        <w:t xml:space="preserve">Frequency Shift Keying (FSK) </w:t>
+      </w:r>
+      <w:r>
+        <w:rPr>
+          <w:rFonts w:asciiTheme="minorHAnsi" w:eastAsia="Times New Roman" w:hAnsiTheme="minorHAnsi"/>
+          <w:b/>
+        </w:rPr>
+        <w:t>dis</w:t>
+      </w:r>
+      <w:r>
+        <w:rPr>
+          <w:rFonts w:asciiTheme="minorHAnsi" w:eastAsia="Times New Roman" w:hAnsiTheme="minorHAnsi"/>
+          <w:b/>
+        </w:rPr>
+        <w:t>advantage</w:t>
+      </w:r>
+      <w:r>
+        <w:rPr>
+          <w:rFonts w:asciiTheme="minorHAnsi" w:eastAsia="Times New Roman" w:hAnsiTheme="minorHAnsi"/>
+        </w:rPr>
+        <w:t xml:space="preserve"> over Phase Shift Keying (PSK)</w:t>
+      </w:r>
+      <w:r>
+        <w:rPr>
+          <w:rFonts w:asciiTheme="minorHAnsi" w:eastAsia="Times New Roman" w:hAnsiTheme="minorHAnsi"/>
+        </w:rPr>
+        <w:t>:</w:t>
+      </w:r>
+    </w:p>
+    <w:p>
+      <w:pPr>
+        <w:rPr>
+          <w:rFonts w:asciiTheme="minorHAnsi" w:eastAsia="Times New Roman" w:hAnsiTheme="minorHAnsi"/>
+          <w:color w:val="000000" w:themeColor="text1"/>
+        </w:rPr>
+      </w:pPr>
+      <w:r>
+        <w:rPr>
+          <w:rFonts w:asciiTheme="minorHAnsi" w:eastAsia="Times New Roman" w:hAnsiTheme="minorHAnsi" w:cs="Arial"/>
+          <w:color w:val="000000" w:themeColor="text1"/>
+          <w:shd w:val="clear" w:color="auto" w:fill="FFFFFF"/>
+        </w:rPr>
+        <w:t>FSK</w:t>
+      </w:r>
+      <w:r>
+        <w:rPr>
+          <w:rFonts w:asciiTheme="minorHAnsi" w:eastAsia="Times New Roman" w:hAnsiTheme="minorHAnsi" w:cs="Arial"/>
+          <w:color w:val="000000" w:themeColor="text1"/>
+          <w:shd w:val="clear" w:color="auto" w:fill="FFFFFF"/>
+        </w:rPr>
+        <w:t xml:space="preserve"> uses larger bandwidth compare</w:t>
+      </w:r>
+      <w:r>
+        <w:rPr>
+          <w:rFonts w:asciiTheme="minorHAnsi" w:eastAsia="Times New Roman" w:hAnsiTheme="minorHAnsi" w:cs="Arial"/>
+          <w:color w:val="000000" w:themeColor="text1"/>
+          <w:shd w:val="clear" w:color="auto" w:fill="FFFFFF"/>
+        </w:rPr>
+        <w:t>d</w:t>
+      </w:r>
+      <w:r>
+        <w:rPr>
+          <w:rFonts w:asciiTheme="minorHAnsi" w:eastAsia="Times New Roman" w:hAnsiTheme="minorHAnsi" w:cs="Arial"/>
+          <w:color w:val="000000" w:themeColor="text1"/>
+          <w:shd w:val="clear" w:color="auto" w:fill="FFFFFF"/>
+        </w:rPr>
+        <w:t xml:space="preserve"> to PSK. Hence it is not bandwidth efficient. </w:t>
+      </w:r>
+    </w:p>
+    <w:p>
+      <w:pPr>
+        <w:rPr>
+          <w:rFonts w:asciiTheme="minorHAnsi" w:eastAsia="Times New Roman" w:hAnsiTheme="minorHAnsi"/>
+          <w:b/>
+        </w:rPr>
+      </w:pPr>
+    </w:p>
+    <w:p>
+      <w:pPr>
+        <w:rPr>
+          <w:rFonts w:asciiTheme="minorHAnsi" w:eastAsia="Times New Roman" w:hAnsiTheme="minorHAnsi"/>
+        </w:rPr>
+      </w:pPr>
+      <w:r>
+        <w:rPr>
+          <w:rFonts w:asciiTheme="minorHAnsi" w:eastAsia="Times New Roman" w:hAnsiTheme="minorHAnsi"/>
+        </w:rPr>
+        <w:t>Reason why CPFSK is preferred over FSK:</w:t>
+      </w:r>
+    </w:p>
+    <w:p>
+      <w:pPr>
+        <w:rPr>
+          <w:rFonts w:ascii="Helvetica" w:eastAsia="Times New Roman" w:hAnsi="Helvetica"/>
+          <w:color w:val="222222"/>
+          <w:sz w:val="21"/>
+          <w:szCs w:val="21"/>
+          <w:shd w:val="clear" w:color="auto" w:fill="FFFFFF"/>
+        </w:rPr>
+      </w:pPr>
+      <w:r>
+        <w:rPr>
+          <w:rFonts w:asciiTheme="minorHAnsi" w:eastAsia="Times New Roman" w:hAnsiTheme="minorHAnsi"/>
+          <w:color w:val="000000" w:themeColor="text1"/>
+        </w:rPr>
+        <w:t xml:space="preserve">CPFSK is constrained to </w:t>
+      </w:r>
+      <w:r>
+        <w:rPr>
+          <w:rFonts w:asciiTheme="minorHAnsi" w:eastAsia="Times New Roman" w:hAnsiTheme="minorHAnsi" w:cs="Arial"/>
+          <w:color w:val="000000" w:themeColor="text1"/>
+          <w:shd w:val="clear" w:color="auto" w:fill="FFFFFF"/>
+        </w:rPr>
+        <w:t>maintain continuous phase at its symbol time boundaries</w:t>
+      </w:r>
+      <w:r>
+        <w:rPr>
+          <w:rFonts w:asciiTheme="minorHAnsi" w:eastAsia="Times New Roman" w:hAnsiTheme="minorHAnsi" w:cs="Arial"/>
+          <w:color w:val="000000" w:themeColor="text1"/>
+          <w:shd w:val="clear" w:color="auto" w:fill="FFFFFF"/>
+        </w:rPr>
+        <w:t xml:space="preserve">. </w:t>
+      </w:r>
+      <w:r>
+        <w:rPr>
+          <w:rFonts w:asciiTheme="minorHAnsi" w:eastAsia="Times New Roman" w:hAnsiTheme="minorHAnsi" w:cs="Arial"/>
+          <w:color w:val="000000" w:themeColor="text1"/>
+          <w:shd w:val="clear" w:color="auto" w:fill="FFFFFF"/>
+        </w:rPr>
+        <w:t>This constraint offers important advantages in error rate performance as well as signal spectrum containment.</w:t>
+      </w:r>
+      <w:r>
+        <w:rPr>
+          <w:rFonts w:asciiTheme="minorHAnsi" w:eastAsia="Times New Roman" w:hAnsiTheme="minorHAnsi" w:cs="Arial"/>
+          <w:color w:val="000000" w:themeColor="text1"/>
+          <w:shd w:val="clear" w:color="auto" w:fill="FFFFFF"/>
+        </w:rPr>
+        <w:t xml:space="preserve"> </w:t>
+      </w:r>
+      <w:r>
+        <w:rPr>
+          <w:rFonts w:asciiTheme="minorHAnsi" w:eastAsia="Times New Roman" w:hAnsiTheme="minorHAnsi" w:cs="Arial"/>
+          <w:color w:val="000000" w:themeColor="text1"/>
+          <w:shd w:val="clear" w:color="auto" w:fill="FFFFFF"/>
+        </w:rPr>
+        <w:t xml:space="preserve">Also, continuous phase </w:t>
+      </w:r>
+      <w:r>
+        <w:rPr>
+          <w:rFonts w:asciiTheme="minorHAnsi" w:eastAsia="Times New Roman" w:hAnsiTheme="minorHAnsi" w:cs="Arial"/>
+          <w:color w:val="000000" w:themeColor="text1"/>
+          <w:shd w:val="clear" w:color="auto" w:fill="FFFFFF"/>
+        </w:rPr>
+        <w:t xml:space="preserve">is </w:t>
+      </w:r>
+      <w:r>
+        <w:rPr>
+          <w:rFonts w:asciiTheme="minorHAnsi" w:eastAsia="Times New Roman" w:hAnsiTheme="minorHAnsi"/>
+          <w:color w:val="000000" w:themeColor="text1"/>
+          <w:shd w:val="clear" w:color="auto" w:fill="FFFFFF"/>
+        </w:rPr>
+        <w:t>desirable for signals that are to be transmitted over a </w:t>
+      </w:r>
+      <w:proofErr w:type="spellStart"/>
+      <w:r>
+        <w:rPr>
+          <w:rFonts w:asciiTheme="minorHAnsi" w:eastAsia="Times New Roman" w:hAnsiTheme="minorHAnsi"/>
+          <w:color w:val="000000" w:themeColor="text1"/>
+        </w:rPr>
+        <w:t>bandlimited</w:t>
+      </w:r>
+      <w:proofErr w:type="spellEnd"/>
+      <w:r>
+        <w:rPr>
+          <w:rFonts w:asciiTheme="minorHAnsi" w:eastAsia="Times New Roman" w:hAnsiTheme="minorHAnsi"/>
+          <w:color w:val="000000" w:themeColor="text1"/>
+        </w:rPr>
+        <w:t xml:space="preserve"> </w:t>
+      </w:r>
+      <w:r>
+        <w:rPr>
+          <w:rFonts w:asciiTheme="minorHAnsi" w:eastAsia="Times New Roman" w:hAnsiTheme="minorHAnsi"/>
+          <w:color w:val="000000" w:themeColor="text1"/>
+          <w:shd w:val="clear" w:color="auto" w:fill="FFFFFF"/>
+        </w:rPr>
+        <w:t>channel, as discontinuities in a signal introduce </w:t>
+      </w:r>
+      <w:r>
+        <w:rPr>
+          <w:rFonts w:asciiTheme="minorHAnsi" w:eastAsia="Times New Roman" w:hAnsiTheme="minorHAnsi"/>
+          <w:color w:val="000000" w:themeColor="text1"/>
+        </w:rPr>
+        <w:t>wideband</w:t>
+      </w:r>
+      <w:r>
+        <w:rPr>
+          <w:rFonts w:asciiTheme="minorHAnsi" w:eastAsia="Times New Roman" w:hAnsiTheme="minorHAnsi"/>
+          <w:color w:val="000000" w:themeColor="text1"/>
+          <w:shd w:val="clear" w:color="auto" w:fill="FFFFFF"/>
+        </w:rPr>
+        <w:t> frequency components</w:t>
+      </w:r>
+      <w:r>
+        <w:rPr>
+          <w:rFonts w:ascii="Helvetica" w:eastAsia="Times New Roman" w:hAnsi="Helvetica"/>
+          <w:color w:val="222222"/>
+          <w:sz w:val="21"/>
+          <w:szCs w:val="21"/>
+          <w:shd w:val="clear" w:color="auto" w:fill="FFFFFF"/>
+        </w:rPr>
+        <w:t>.</w:t>
+      </w:r>
+    </w:p>
+    <w:p>
+      <w:pPr>
+        <w:rPr>
+          <w:rFonts w:ascii="Helvetica" w:eastAsia="Times New Roman" w:hAnsi="Helvetica"/>
+          <w:color w:val="222222"/>
+          <w:sz w:val="21"/>
+          <w:szCs w:val="21"/>
+          <w:shd w:val="clear" w:color="auto" w:fill="FFFFFF"/>
+        </w:rPr>
+      </w:pPr>
+    </w:p>
+    <w:p>
+      <w:pPr>
+        <w:rPr>
+          <w:rFonts w:eastAsia="Times New Roman"/>
+          <w:b/>
+        </w:rPr>
+      </w:pPr>
+      <w:r>
+        <w:rPr>
+          <w:rFonts w:ascii="Helvetica" w:eastAsia="Times New Roman" w:hAnsi="Helvetica"/>
+          <w:b/>
+          <w:color w:val="222222"/>
+          <w:sz w:val="21"/>
+          <w:szCs w:val="21"/>
+          <w:shd w:val="clear" w:color="auto" w:fill="FFFFFF"/>
+        </w:rPr>
+        <w:t>How could the continuous phase be achieved?</w:t>
+      </w:r>
+    </w:p>
+    <w:p>
+      <w:pPr>
+        <w:rPr>
+          <w:rFonts w:asciiTheme="minorHAnsi" w:eastAsia="Times New Roman" w:hAnsiTheme="minorHAnsi"/>
+          <w:color w:val="000000" w:themeColor="text1"/>
+        </w:rPr>
+      </w:pPr>
+    </w:p>
+    <w:p>
+      <w:pPr>
+        <w:rPr>
+          <w:rFonts w:asciiTheme="minorHAnsi" w:eastAsia="Times New Roman" w:hAnsiTheme="minorHAnsi"/>
+          <w:color w:val="000000" w:themeColor="text1"/>
+        </w:rPr>
+      </w:pPr>
+    </w:p>
+    <w:p>
+      <w:pPr>
+        <w:rPr>
+          <w:rFonts w:asciiTheme="minorHAnsi" w:eastAsia="Times New Roman" w:hAnsiTheme="minorHAnsi"/>
+        </w:rPr>
+      </w:pPr>
+    </w:p>
+    <w:p>
+      <w:pPr>
+        <w:rPr>
+          <w:rFonts w:asciiTheme="minorHAnsi" w:eastAsia="Times New Roman" w:hAnsiTheme="minorHAnsi" w:cs="Arial"/>
+          <w:color w:val="000000" w:themeColor="text1"/>
+          <w:shd w:val="clear" w:color="auto" w:fill="FFFFFF"/>
+        </w:rPr>
+      </w:pPr>
+    </w:p>
+    <w:p>
+      <w:pPr>
+        <w:rPr>
+          <w:rFonts w:asciiTheme="minorHAnsi" w:eastAsia="Times New Roman" w:hAnsiTheme="minorHAnsi"/>
+          <w:color w:val="000000" w:themeColor="text1"/>
+        </w:rPr>
+      </w:pPr>
+    </w:p>
+    <w:p>
+      <w:pPr>
+        <w:rPr>
+          <w:rFonts w:asciiTheme="minorHAnsi" w:eastAsia="Times New Roman" w:hAnsiTheme="minorHAnsi"/>
+        </w:rPr>
+      </w:pPr>
+    </w:p>
+    <w:p>
+      <w:pPr>
+        <w:rPr>
+          <w:rFonts w:eastAsia="Times New Roman"/>
+        </w:rPr>
+      </w:pPr>
+    </w:p>
+    <w:p>
+      <w:pPr>
+        <w:rPr>
+          <w:rFonts w:asciiTheme="minorHAnsi" w:eastAsia="Times New Roman" w:hAnsiTheme="minorHAnsi"/>
         </w:rPr>
       </w:pPr>
     </w:p>
@@ -4211,7 +5015,10 @@
         <w:spacing w:line="276" w:lineRule="auto"/>
         <w:rPr>
           <w:rFonts w:asciiTheme="minorHAnsi" w:eastAsia="Times New Roman" w:hAnsiTheme="minorHAnsi"/>
-          <w:color w:val="000000" w:themeColor="text1"/>
+          <w:b/>
+          <w:color w:val="000000" w:themeColor="text1"/>
+          <w:sz w:val="28"/>
+          <w:szCs w:val="28"/>
         </w:rPr>
       </w:pPr>
     </w:p>
@@ -4220,7 +5027,10 @@
         <w:spacing w:line="276" w:lineRule="auto"/>
         <w:rPr>
           <w:rFonts w:asciiTheme="minorHAnsi" w:eastAsia="Times New Roman" w:hAnsiTheme="minorHAnsi"/>
-          <w:color w:val="000000" w:themeColor="text1"/>
+          <w:b/>
+          <w:color w:val="000000" w:themeColor="text1"/>
+          <w:sz w:val="28"/>
+          <w:szCs w:val="28"/>
         </w:rPr>
       </w:pPr>
     </w:p>
@@ -4859,6 +5669,119 @@
     </w:lvl>
   </w:abstractNum>
   <w:abstractNum w:abstractNumId="5">
+    <w:nsid w:val="39AF1E4C"/>
+    <w:multiLevelType w:val="hybridMultilevel"/>
+    <w:tmpl w:val="001EDC42"/>
+    <w:lvl w:ilvl="0" w:tplc="86D64694">
+      <w:start w:val="3"/>
+      <w:numFmt w:val="bullet"/>
+      <w:lvlText w:val=""/>
+      <w:lvlJc w:val="left"/>
+      <w:pPr>
+        <w:ind w:left="1080" w:hanging="360"/>
+      </w:pPr>
+      <w:rPr>
+        <w:rFonts w:ascii="Wingdings" w:eastAsiaTheme="minorHAnsi" w:hAnsi="Wingdings" w:cstheme="minorBidi" w:hint="default"/>
+      </w:rPr>
+    </w:lvl>
+    <w:lvl w:ilvl="1" w:tplc="04090003" w:tentative="1">
+      <w:start w:val="1"/>
+      <w:numFmt w:val="bullet"/>
+      <w:lvlText w:val="o"/>
+      <w:lvlJc w:val="left"/>
+      <w:pPr>
+        <w:ind w:left="1800" w:hanging="360"/>
+      </w:pPr>
+      <w:rPr>
+        <w:rFonts w:ascii="Courier New" w:hAnsi="Courier New" w:cs="Courier New" w:hint="default"/>
+      </w:rPr>
+    </w:lvl>
+    <w:lvl w:ilvl="2" w:tplc="04090005" w:tentative="1">
+      <w:start w:val="1"/>
+      <w:numFmt w:val="bullet"/>
+      <w:lvlText w:val=""/>
+      <w:lvlJc w:val="left"/>
+      <w:pPr>
+        <w:ind w:left="2520" w:hanging="360"/>
+      </w:pPr>
+      <w:rPr>
+        <w:rFonts w:ascii="Wingdings" w:hAnsi="Wingdings" w:hint="default"/>
+      </w:rPr>
+    </w:lvl>
+    <w:lvl w:ilvl="3" w:tplc="04090001" w:tentative="1">
+      <w:start w:val="1"/>
+      <w:numFmt w:val="bullet"/>
+      <w:lvlText w:val=""/>
+      <w:lvlJc w:val="left"/>
+      <w:pPr>
+        <w:ind w:left="3240" w:hanging="360"/>
+      </w:pPr>
+      <w:rPr>
+        <w:rFonts w:ascii="Symbol" w:hAnsi="Symbol" w:hint="default"/>
+      </w:rPr>
+    </w:lvl>
+    <w:lvl w:ilvl="4" w:tplc="04090003" w:tentative="1">
+      <w:start w:val="1"/>
+      <w:numFmt w:val="bullet"/>
+      <w:lvlText w:val="o"/>
+      <w:lvlJc w:val="left"/>
+      <w:pPr>
+        <w:ind w:left="3960" w:hanging="360"/>
+      </w:pPr>
+      <w:rPr>
+        <w:rFonts w:ascii="Courier New" w:hAnsi="Courier New" w:cs="Courier New" w:hint="default"/>
+      </w:rPr>
+    </w:lvl>
+    <w:lvl w:ilvl="5" w:tplc="04090005" w:tentative="1">
+      <w:start w:val="1"/>
+      <w:numFmt w:val="bullet"/>
+      <w:lvlText w:val=""/>
+      <w:lvlJc w:val="left"/>
+      <w:pPr>
+        <w:ind w:left="4680" w:hanging="360"/>
+      </w:pPr>
+      <w:rPr>
+        <w:rFonts w:ascii="Wingdings" w:hAnsi="Wingdings" w:hint="default"/>
+      </w:rPr>
+    </w:lvl>
+    <w:lvl w:ilvl="6" w:tplc="04090001" w:tentative="1">
+      <w:start w:val="1"/>
+      <w:numFmt w:val="bullet"/>
+      <w:lvlText w:val=""/>
+      <w:lvlJc w:val="left"/>
+      <w:pPr>
+        <w:ind w:left="5400" w:hanging="360"/>
+      </w:pPr>
+      <w:rPr>
+        <w:rFonts w:ascii="Symbol" w:hAnsi="Symbol" w:hint="default"/>
+      </w:rPr>
+    </w:lvl>
+    <w:lvl w:ilvl="7" w:tplc="04090003" w:tentative="1">
+      <w:start w:val="1"/>
+      <w:numFmt w:val="bullet"/>
+      <w:lvlText w:val="o"/>
+      <w:lvlJc w:val="left"/>
+      <w:pPr>
+        <w:ind w:left="6120" w:hanging="360"/>
+      </w:pPr>
+      <w:rPr>
+        <w:rFonts w:ascii="Courier New" w:hAnsi="Courier New" w:cs="Courier New" w:hint="default"/>
+      </w:rPr>
+    </w:lvl>
+    <w:lvl w:ilvl="8" w:tplc="04090005" w:tentative="1">
+      <w:start w:val="1"/>
+      <w:numFmt w:val="bullet"/>
+      <w:lvlText w:val=""/>
+      <w:lvlJc w:val="left"/>
+      <w:pPr>
+        <w:ind w:left="6840" w:hanging="360"/>
+      </w:pPr>
+      <w:rPr>
+        <w:rFonts w:ascii="Wingdings" w:hAnsi="Wingdings" w:hint="default"/>
+      </w:rPr>
+    </w:lvl>
+  </w:abstractNum>
+  <w:abstractNum w:abstractNumId="6">
     <w:nsid w:val="39D7214F"/>
     <w:multiLevelType w:val="hybridMultilevel"/>
     <w:tmpl w:val="38662494"/>
@@ -4971,7 +5894,96 @@
       </w:rPr>
     </w:lvl>
   </w:abstractNum>
-  <w:abstractNum w:abstractNumId="6">
+  <w:abstractNum w:abstractNumId="7">
+    <w:nsid w:val="3A980CAA"/>
+    <w:multiLevelType w:val="hybridMultilevel"/>
+    <w:tmpl w:val="3FE2472E"/>
+    <w:lvl w:ilvl="0" w:tplc="04090019">
+      <w:start w:val="1"/>
+      <w:numFmt w:val="lowerLetter"/>
+      <w:lvlText w:val="%1."/>
+      <w:lvlJc w:val="left"/>
+      <w:pPr>
+        <w:ind w:left="720" w:hanging="360"/>
+      </w:pPr>
+      <w:rPr>
+        <w:rFonts w:hint="default"/>
+      </w:rPr>
+    </w:lvl>
+    <w:lvl w:ilvl="1" w:tplc="04090019" w:tentative="1">
+      <w:start w:val="1"/>
+      <w:numFmt w:val="lowerLetter"/>
+      <w:lvlText w:val="%2."/>
+      <w:lvlJc w:val="left"/>
+      <w:pPr>
+        <w:ind w:left="1440" w:hanging="360"/>
+      </w:pPr>
+    </w:lvl>
+    <w:lvl w:ilvl="2" w:tplc="0409001B" w:tentative="1">
+      <w:start w:val="1"/>
+      <w:numFmt w:val="lowerRoman"/>
+      <w:lvlText w:val="%3."/>
+      <w:lvlJc w:val="right"/>
+      <w:pPr>
+        <w:ind w:left="2160" w:hanging="180"/>
+      </w:pPr>
+    </w:lvl>
+    <w:lvl w:ilvl="3" w:tplc="0409000F" w:tentative="1">
+      <w:start w:val="1"/>
+      <w:numFmt w:val="decimal"/>
+      <w:lvlText w:val="%4."/>
+      <w:lvlJc w:val="left"/>
+      <w:pPr>
+        <w:ind w:left="2880" w:hanging="360"/>
+      </w:pPr>
+    </w:lvl>
+    <w:lvl w:ilvl="4" w:tplc="04090019" w:tentative="1">
+      <w:start w:val="1"/>
+      <w:numFmt w:val="lowerLetter"/>
+      <w:lvlText w:val="%5."/>
+      <w:lvlJc w:val="left"/>
+      <w:pPr>
+        <w:ind w:left="3600" w:hanging="360"/>
+      </w:pPr>
+    </w:lvl>
+    <w:lvl w:ilvl="5" w:tplc="0409001B" w:tentative="1">
+      <w:start w:val="1"/>
+      <w:numFmt w:val="lowerRoman"/>
+      <w:lvlText w:val="%6."/>
+      <w:lvlJc w:val="right"/>
+      <w:pPr>
+        <w:ind w:left="4320" w:hanging="180"/>
+      </w:pPr>
+    </w:lvl>
+    <w:lvl w:ilvl="6" w:tplc="0409000F" w:tentative="1">
+      <w:start w:val="1"/>
+      <w:numFmt w:val="decimal"/>
+      <w:lvlText w:val="%7."/>
+      <w:lvlJc w:val="left"/>
+      <w:pPr>
+        <w:ind w:left="5040" w:hanging="360"/>
+      </w:pPr>
+    </w:lvl>
+    <w:lvl w:ilvl="7" w:tplc="04090019" w:tentative="1">
+      <w:start w:val="1"/>
+      <w:numFmt w:val="lowerLetter"/>
+      <w:lvlText w:val="%8."/>
+      <w:lvlJc w:val="left"/>
+      <w:pPr>
+        <w:ind w:left="5760" w:hanging="360"/>
+      </w:pPr>
+    </w:lvl>
+    <w:lvl w:ilvl="8" w:tplc="0409001B" w:tentative="1">
+      <w:start w:val="1"/>
+      <w:numFmt w:val="lowerRoman"/>
+      <w:lvlText w:val="%9."/>
+      <w:lvlJc w:val="right"/>
+      <w:pPr>
+        <w:ind w:left="6480" w:hanging="180"/>
+      </w:pPr>
+    </w:lvl>
+  </w:abstractNum>
+  <w:abstractNum w:abstractNumId="8">
     <w:nsid w:val="4031631F"/>
     <w:multiLevelType w:val="hybridMultilevel"/>
     <w:tmpl w:val="AE72BF1E"/>
@@ -5084,7 +6096,7 @@
       </w:rPr>
     </w:lvl>
   </w:abstractNum>
-  <w:abstractNum w:abstractNumId="7">
+  <w:abstractNum w:abstractNumId="9">
     <w:nsid w:val="47A839BB"/>
     <w:multiLevelType w:val="hybridMultilevel"/>
     <w:tmpl w:val="0C4E480A"/>
@@ -5197,7 +6209,7 @@
       </w:rPr>
     </w:lvl>
   </w:abstractNum>
-  <w:abstractNum w:abstractNumId="8">
+  <w:abstractNum w:abstractNumId="10">
     <w:nsid w:val="5BD12396"/>
     <w:multiLevelType w:val="hybridMultilevel"/>
     <w:tmpl w:val="EDD49984"/>
@@ -5310,7 +6322,96 @@
       </w:rPr>
     </w:lvl>
   </w:abstractNum>
-  <w:abstractNum w:abstractNumId="9">
+  <w:abstractNum w:abstractNumId="11">
+    <w:nsid w:val="65E370B0"/>
+    <w:multiLevelType w:val="hybridMultilevel"/>
+    <w:tmpl w:val="58ECB060"/>
+    <w:lvl w:ilvl="0" w:tplc="04090019">
+      <w:start w:val="1"/>
+      <w:numFmt w:val="lowerLetter"/>
+      <w:lvlText w:val="%1."/>
+      <w:lvlJc w:val="left"/>
+      <w:pPr>
+        <w:ind w:left="720" w:hanging="360"/>
+      </w:pPr>
+      <w:rPr>
+        <w:rFonts w:hint="default"/>
+      </w:rPr>
+    </w:lvl>
+    <w:lvl w:ilvl="1" w:tplc="04090019" w:tentative="1">
+      <w:start w:val="1"/>
+      <w:numFmt w:val="lowerLetter"/>
+      <w:lvlText w:val="%2."/>
+      <w:lvlJc w:val="left"/>
+      <w:pPr>
+        <w:ind w:left="1440" w:hanging="360"/>
+      </w:pPr>
+    </w:lvl>
+    <w:lvl w:ilvl="2" w:tplc="0409001B" w:tentative="1">
+      <w:start w:val="1"/>
+      <w:numFmt w:val="lowerRoman"/>
+      <w:lvlText w:val="%3."/>
+      <w:lvlJc w:val="right"/>
+      <w:pPr>
+        <w:ind w:left="2160" w:hanging="180"/>
+      </w:pPr>
+    </w:lvl>
+    <w:lvl w:ilvl="3" w:tplc="0409000F" w:tentative="1">
+      <w:start w:val="1"/>
+      <w:numFmt w:val="decimal"/>
+      <w:lvlText w:val="%4."/>
+      <w:lvlJc w:val="left"/>
+      <w:pPr>
+        <w:ind w:left="2880" w:hanging="360"/>
+      </w:pPr>
+    </w:lvl>
+    <w:lvl w:ilvl="4" w:tplc="04090019" w:tentative="1">
+      <w:start w:val="1"/>
+      <w:numFmt w:val="lowerLetter"/>
+      <w:lvlText w:val="%5."/>
+      <w:lvlJc w:val="left"/>
+      <w:pPr>
+        <w:ind w:left="3600" w:hanging="360"/>
+      </w:pPr>
+    </w:lvl>
+    <w:lvl w:ilvl="5" w:tplc="0409001B" w:tentative="1">
+      <w:start w:val="1"/>
+      <w:numFmt w:val="lowerRoman"/>
+      <w:lvlText w:val="%6."/>
+      <w:lvlJc w:val="right"/>
+      <w:pPr>
+        <w:ind w:left="4320" w:hanging="180"/>
+      </w:pPr>
+    </w:lvl>
+    <w:lvl w:ilvl="6" w:tplc="0409000F" w:tentative="1">
+      <w:start w:val="1"/>
+      <w:numFmt w:val="decimal"/>
+      <w:lvlText w:val="%7."/>
+      <w:lvlJc w:val="left"/>
+      <w:pPr>
+        <w:ind w:left="5040" w:hanging="360"/>
+      </w:pPr>
+    </w:lvl>
+    <w:lvl w:ilvl="7" w:tplc="04090019" w:tentative="1">
+      <w:start w:val="1"/>
+      <w:numFmt w:val="lowerLetter"/>
+      <w:lvlText w:val="%8."/>
+      <w:lvlJc w:val="left"/>
+      <w:pPr>
+        <w:ind w:left="5760" w:hanging="360"/>
+      </w:pPr>
+    </w:lvl>
+    <w:lvl w:ilvl="8" w:tplc="0409001B" w:tentative="1">
+      <w:start w:val="1"/>
+      <w:numFmt w:val="lowerRoman"/>
+      <w:lvlText w:val="%9."/>
+      <w:lvlJc w:val="right"/>
+      <w:pPr>
+        <w:ind w:left="6480" w:hanging="180"/>
+      </w:pPr>
+    </w:lvl>
+  </w:abstractNum>
+  <w:abstractNum w:abstractNumId="12">
     <w:nsid w:val="6F9E5B2D"/>
     <w:multiLevelType w:val="hybridMultilevel"/>
     <w:tmpl w:val="3BD6E262"/>
@@ -5423,7 +6524,7 @@
       </w:rPr>
     </w:lvl>
   </w:abstractNum>
-  <w:abstractNum w:abstractNumId="10">
+  <w:abstractNum w:abstractNumId="13">
     <w:nsid w:val="7EE02B5E"/>
     <w:multiLevelType w:val="hybridMultilevel"/>
     <w:tmpl w:val="FAD452FE"/>
@@ -5540,19 +6641,19 @@
     <w:abstractNumId w:val="4"/>
   </w:num>
   <w:num w:numId="2">
+    <w:abstractNumId w:val="13"/>
+  </w:num>
+  <w:num w:numId="3">
+    <w:abstractNumId w:val="12"/>
+  </w:num>
+  <w:num w:numId="4">
     <w:abstractNumId w:val="10"/>
   </w:num>
-  <w:num w:numId="3">
+  <w:num w:numId="5">
     <w:abstractNumId w:val="9"/>
   </w:num>
-  <w:num w:numId="4">
+  <w:num w:numId="6">
     <w:abstractNumId w:val="8"/>
-  </w:num>
-  <w:num w:numId="5">
-    <w:abstractNumId w:val="7"/>
-  </w:num>
-  <w:num w:numId="6">
-    <w:abstractNumId w:val="6"/>
   </w:num>
   <w:num w:numId="7">
     <w:abstractNumId w:val="0"/>
@@ -5564,10 +6665,19 @@
     <w:abstractNumId w:val="3"/>
   </w:num>
   <w:num w:numId="10">
-    <w:abstractNumId w:val="5"/>
+    <w:abstractNumId w:val="6"/>
   </w:num>
   <w:num w:numId="11">
     <w:abstractNumId w:val="1"/>
+  </w:num>
+  <w:num w:numId="12">
+    <w:abstractNumId w:val="7"/>
+  </w:num>
+  <w:num w:numId="13">
+    <w:abstractNumId w:val="11"/>
+  </w:num>
+  <w:num w:numId="14">
+    <w:abstractNumId w:val="5"/>
   </w:num>
 </w:numbering>
 </file>
@@ -5970,7 +7080,7 @@
   <w:style w:type="paragraph" w:default="1" w:styleId="Normal">
     <w:name w:val="Normal"/>
     <w:qFormat/>
-    <w:rsid w:val="00DA5631"/>
+    <w:rsid w:val="009C2901"/>
     <w:rPr>
       <w:rFonts w:ascii="Times New Roman" w:hAnsi="Times New Roman" w:cs="Times New Roman"/>
     </w:rPr>
@@ -6443,7 +7553,7 @@
 </file>
 
 <file path=customXml/itemProps1.xml><?xml version="1.0" encoding="utf-8"?>
-<ds:datastoreItem xmlns:ds="http://schemas.openxmlformats.org/officeDocument/2006/customXml" ds:itemID="{1F56B9B8-757F-C440-B30C-AD72A618A7CE}">
+<ds:datastoreItem xmlns:ds="http://schemas.openxmlformats.org/officeDocument/2006/customXml" ds:itemID="{35B2AE75-A3A8-9C47-9B09-D650E66AA887}">
   <ds:schemaRefs>
     <ds:schemaRef ds:uri="http://schemas.openxmlformats.org/officeDocument/2006/bibliography"/>
   </ds:schemaRefs>

</xml_diff>

<commit_message>
matlab and survey question remaining
</commit_message>
<xml_diff>
--- a/Wireless Assignment.docx
+++ b/Wireless Assignment.docx
@@ -4224,13 +4224,7 @@
         <w:rPr>
           <w:rFonts w:eastAsia="Times New Roman"/>
         </w:rPr>
-        <w:t>90% coherence bandwidth</w:t>
-      </w:r>
-      <w:r>
-        <w:rPr>
-          <w:rFonts w:eastAsia="Times New Roman"/>
-        </w:rPr>
-        <w:t xml:space="preserve"> </w:t>
+        <w:t xml:space="preserve">90% coherence bandwidth </w:t>
       </w:r>
       <w:proofErr w:type="spellStart"/>
       <w:r>
@@ -4257,13 +4251,7 @@
         <w:rPr>
           <w:rFonts w:eastAsia="Times New Roman"/>
         </w:rPr>
-        <w:t xml:space="preserve"> =  1 / </w:t>
-      </w:r>
-      <w:r>
-        <w:rPr>
-          <w:rFonts w:eastAsia="Times New Roman"/>
-        </w:rPr>
-        <w:t>50</w:t>
+        <w:t xml:space="preserve"> =  1 / 50</w:t>
       </w:r>
       <w:r>
         <w:sym w:font="Symbol" w:char="F073"/>
@@ -4287,116 +4275,211 @@
         <w:rPr>
           <w:rFonts w:eastAsia="Times New Roman"/>
         </w:rPr>
-        <w:t>For max Doppler shift, we assume that the vehicle is moving towards the transmitter</w:t>
-      </w:r>
-    </w:p>
-    <w:p>
-      <w:pPr>
-        <w:pStyle w:val="ListParagraph"/>
+        <w:t xml:space="preserve">Max Doppler </w:t>
+      </w:r>
+      <w:proofErr w:type="spellStart"/>
+      <w:r>
         <w:rPr>
           <w:rFonts w:eastAsia="Times New Roman"/>
         </w:rPr>
-      </w:pPr>
-    </w:p>
-    <w:p>
-      <w:pPr>
-        <w:pStyle w:val="ListParagraph"/>
+        <w:t>shif</w:t>
+      </w:r>
+      <w:proofErr w:type="spellEnd"/>
+      <w:r>
         <w:rPr>
           <w:rFonts w:eastAsia="Times New Roman"/>
         </w:rPr>
-      </w:pPr>
-      <w:r>
+        <w:t xml:space="preserve"> can be calculated using the below formula:</w:t>
+      </w:r>
+    </w:p>
+    <w:p>
+      <w:pPr>
+        <w:ind w:firstLine="720"/>
+        <w:rPr>
+          <w:rFonts w:asciiTheme="majorBidi" w:hAnsiTheme="majorBidi" w:cstheme="majorBidi"/>
+          <w:b/>
+          <w:bCs/>
+          <w:position w:val="-30"/>
+        </w:rPr>
+      </w:pPr>
+      <w:r>
+        <w:rPr>
+          <w:rFonts w:asciiTheme="majorBidi" w:hAnsiTheme="majorBidi" w:cstheme="majorBidi"/>
+          <w:b/>
+          <w:bCs/>
+          <w:position w:val="-12"/>
+        </w:rPr>
+        <w:object w:dxaOrig="1080" w:dyaOrig="360" w14:anchorId="7D6031F4">
+          <v:shapetype id="_x0000_t75" coordsize="21600,21600" o:spt="75" o:preferrelative="t" path="m@4@5l@4@11@9@11@9@5xe" filled="f" stroked="f">
+            <v:stroke joinstyle="miter"/>
+            <v:formulas>
+              <v:f eqn="if lineDrawn pixelLineWidth 0"/>
+              <v:f eqn="sum @0 1 0"/>
+              <v:f eqn="sum 0 0 @1"/>
+              <v:f eqn="prod @2 1 2"/>
+              <v:f eqn="prod @3 21600 pixelWidth"/>
+              <v:f eqn="prod @3 21600 pixelHeight"/>
+              <v:f eqn="sum @0 0 1"/>
+              <v:f eqn="prod @6 1 2"/>
+              <v:f eqn="prod @7 21600 pixelWidth"/>
+              <v:f eqn="sum @8 21600 0"/>
+              <v:f eqn="prod @7 21600 pixelHeight"/>
+              <v:f eqn="sum @10 21600 0"/>
+            </v:formulas>
+            <v:path o:extrusionok="f" gradientshapeok="t" o:connecttype="rect"/>
+            <o:lock v:ext="edit" aspectratio="t"/>
+          </v:shapetype>
+          <v:shape id="_x0000_i1025" type="#_x0000_t75" style="width:54pt;height:18pt" o:ole="">
+            <v:imagedata r:id="rId22" o:title=""/>
+          </v:shape>
+          <o:OLEObject Type="Embed" ProgID="Equation.DSMT4" ShapeID="_x0000_i1025" DrawAspect="Content" ObjectID="_1581181412" r:id="rId23"/>
+        </w:object>
+      </w:r>
+      <w:r>
+        <w:rPr>
+          <w:rFonts w:asciiTheme="majorBidi" w:hAnsiTheme="majorBidi" w:cstheme="majorBidi"/>
+          <w:b/>
+          <w:bCs/>
+          <w:position w:val="-30"/>
+        </w:rPr>
+        <w:t xml:space="preserve">   </w:t>
+      </w:r>
+    </w:p>
+    <w:p>
+      <w:pPr>
+        <w:ind w:firstLine="720"/>
+        <w:rPr>
+          <w:rFonts w:asciiTheme="minorHAnsi" w:hAnsiTheme="minorHAnsi" w:cstheme="majorBidi"/>
+          <w:position w:val="-30"/>
+        </w:rPr>
+      </w:pPr>
+      <w:r>
+        <w:rPr>
+          <w:rFonts w:asciiTheme="minorHAnsi" w:hAnsiTheme="minorHAnsi" w:cstheme="majorBidi"/>
+          <w:bCs/>
+          <w:position w:val="-30"/>
+        </w:rPr>
+        <w:t xml:space="preserve"> </w:t>
+      </w:r>
+      <w:r>
+        <w:rPr>
+          <w:rFonts w:asciiTheme="minorHAnsi" w:hAnsiTheme="minorHAnsi" w:cstheme="majorBidi"/>
+          <w:position w:val="-30"/>
+        </w:rPr>
+        <w:t>Where f</w:t>
+      </w:r>
+      <w:r>
+        <w:rPr>
+          <w:rFonts w:asciiTheme="minorHAnsi" w:hAnsiTheme="minorHAnsi" w:cstheme="majorBidi"/>
+          <w:position w:val="-30"/>
+          <w:vertAlign w:val="subscript"/>
+        </w:rPr>
+        <w:t>c</w:t>
+      </w:r>
+      <w:r>
+        <w:rPr>
+          <w:rFonts w:asciiTheme="minorHAnsi" w:hAnsiTheme="minorHAnsi" w:cstheme="majorBidi"/>
+          <w:position w:val="-30"/>
+        </w:rPr>
+        <w:t xml:space="preserve"> = carrier frequency</w:t>
+      </w:r>
+    </w:p>
+    <w:p>
+      <w:pPr>
+        <w:ind w:left="720" w:firstLine="720"/>
+        <w:rPr>
+          <w:rFonts w:asciiTheme="minorHAnsi" w:hAnsiTheme="minorHAnsi" w:cstheme="majorBidi"/>
+          <w:position w:val="-30"/>
+        </w:rPr>
+      </w:pPr>
+      <w:r>
+        <w:rPr>
+          <w:rFonts w:asciiTheme="minorHAnsi" w:hAnsiTheme="minorHAnsi" w:cstheme="majorBidi"/>
+          <w:position w:val="-30"/>
+        </w:rPr>
+        <w:t xml:space="preserve"> v =  velocity of vehicle</w:t>
+      </w:r>
+    </w:p>
+    <w:p>
+      <w:pPr>
+        <w:ind w:left="720" w:firstLine="720"/>
+        <w:rPr>
+          <w:rFonts w:asciiTheme="minorHAnsi" w:hAnsiTheme="minorHAnsi" w:cstheme="majorBidi"/>
+          <w:position w:val="-30"/>
+        </w:rPr>
+      </w:pPr>
+      <w:r>
+        <w:rPr>
+          <w:rFonts w:asciiTheme="minorHAnsi" w:hAnsiTheme="minorHAnsi" w:cstheme="majorBidi"/>
+          <w:position w:val="-30"/>
+        </w:rPr>
+        <w:t xml:space="preserve">v in m/s = 250 x </w:t>
+      </w:r>
+      <w:r>
+        <w:rPr>
+          <w:rFonts w:asciiTheme="minorHAnsi" w:hAnsiTheme="minorHAnsi" w:cstheme="majorBidi"/>
+          <w:position w:val="-30"/>
+        </w:rPr>
+        <w:t>0.28</w:t>
+      </w:r>
+      <w:r>
+        <w:rPr>
+          <w:rFonts w:asciiTheme="minorHAnsi" w:hAnsiTheme="minorHAnsi" w:cstheme="majorBidi"/>
+          <w:position w:val="-30"/>
+        </w:rPr>
+        <w:t xml:space="preserve"> = 70</w:t>
+      </w:r>
+    </w:p>
+    <w:p>
+      <w:pPr>
+        <w:ind w:left="720"/>
+        <w:rPr>
+          <w:rFonts w:asciiTheme="minorHAnsi" w:hAnsiTheme="minorHAnsi" w:cstheme="majorBidi"/>
+          <w:position w:val="-30"/>
+        </w:rPr>
+      </w:pPr>
+      <w:r>
+        <w:rPr>
+          <w:rFonts w:asciiTheme="minorHAnsi" w:hAnsiTheme="minorHAnsi" w:cstheme="majorBidi"/>
+          <w:position w:val="-30"/>
+        </w:rPr>
+        <w:t>D=(5×10e6×</w:t>
+      </w:r>
+      <w:r>
+        <w:rPr>
+          <w:rFonts w:asciiTheme="minorHAnsi" w:hAnsiTheme="minorHAnsi" w:cstheme="majorBidi"/>
+          <w:position w:val="-30"/>
+        </w:rPr>
+        <w:t xml:space="preserve"> 70</w:t>
+      </w:r>
+      <w:r>
+        <w:rPr>
+          <w:rFonts w:asciiTheme="minorHAnsi" w:hAnsiTheme="minorHAnsi" w:cstheme="majorBidi"/>
+          <w:position w:val="-30"/>
+        </w:rPr>
+        <w:t>)/(3×10e8)=</w:t>
+      </w:r>
+      <w:r>
+        <w:rPr>
+          <w:rFonts w:asciiTheme="minorHAnsi" w:hAnsiTheme="minorHAnsi" w:cstheme="majorBidi"/>
+          <w:position w:val="-30"/>
+        </w:rPr>
+        <w:t xml:space="preserve"> </w:t>
+      </w:r>
+      <w:r>
+        <w:rPr>
+          <w:rFonts w:asciiTheme="minorHAnsi" w:hAnsiTheme="minorHAnsi" w:cstheme="majorBidi"/>
+          <w:position w:val="-30"/>
+        </w:rPr>
+        <w:t>1.17</w:t>
+      </w:r>
+    </w:p>
+    <w:p>
+      <w:pPr>
         <w:rPr>
           <w:rFonts w:eastAsia="Times New Roman"/>
         </w:rPr>
-        <w:t>v = speed of light</w:t>
-      </w:r>
-    </w:p>
-    <w:p>
-      <w:pPr>
-        <w:pStyle w:val="ListParagraph"/>
-        <w:rPr>
-          <w:rFonts w:eastAsia="Times New Roman"/>
-        </w:rPr>
-      </w:pPr>
-      <w:r>
-        <w:rPr>
-          <w:rFonts w:eastAsia="Times New Roman"/>
-        </w:rPr>
-        <w:t>v’ = speed of vehicle</w:t>
-      </w:r>
-    </w:p>
-    <w:p>
-      <w:pPr>
-        <w:pStyle w:val="ListParagraph"/>
-        <w:rPr>
-          <w:rFonts w:eastAsia="Times New Roman"/>
-        </w:rPr>
-      </w:pPr>
-      <w:r>
-        <w:rPr>
-          <w:rFonts w:eastAsia="Times New Roman"/>
-        </w:rPr>
-        <w:t>f = real frequency</w:t>
-      </w:r>
-    </w:p>
-    <w:p>
-      <w:pPr>
-        <w:pStyle w:val="ListParagraph"/>
-        <w:rPr>
-          <w:rFonts w:ascii="Times New Roman" w:eastAsia="Times New Roman" w:hAnsi="Times New Roman" w:cs="Times New Roman"/>
-        </w:rPr>
-      </w:pPr>
-    </w:p>
-    <w:p>
-      <w:pPr>
-        <w:pStyle w:val="ListParagraph"/>
-        <w:rPr>
-          <w:rFonts w:eastAsia="Times New Roman"/>
-        </w:rPr>
-      </w:pPr>
-      <w:r>
-        <w:rPr>
-          <w:rFonts w:eastAsia="Times New Roman"/>
-        </w:rPr>
-        <w:t>Max Doppler shift =</w:t>
-      </w:r>
-      <w:r>
-        <w:rPr>
-          <w:rFonts w:eastAsia="Times New Roman"/>
-        </w:rPr>
-        <w:t xml:space="preserve"> </w:t>
-      </w:r>
-      <w:r>
-        <w:rPr>
-          <w:rFonts w:eastAsia="Times New Roman"/>
-        </w:rPr>
-        <w:t>(</w:t>
-      </w:r>
-      <w:r>
-        <w:rPr>
-          <w:rFonts w:eastAsia="Times New Roman"/>
-        </w:rPr>
-        <w:t>(</w:t>
-      </w:r>
-      <w:r>
-        <w:rPr>
-          <w:rFonts w:eastAsia="Times New Roman"/>
-        </w:rPr>
-        <w:t>v + v’</w:t>
-      </w:r>
-      <w:r>
-        <w:rPr>
-          <w:rFonts w:eastAsia="Times New Roman"/>
-        </w:rPr>
-        <w:t>)/v</w:t>
-      </w:r>
-      <w:r>
-        <w:rPr>
-          <w:rFonts w:eastAsia="Times New Roman"/>
-        </w:rPr>
-        <w:t xml:space="preserve">) x f = </w:t>
-      </w:r>
+      </w:pPr>
     </w:p>
     <w:p>
       <w:pPr>
@@ -4482,13 +4565,7 @@
         </w:rPr>
       </w:pPr>
       <w:r>
-        <w:t>Since symbol duration (</w:t>
-      </w:r>
-      <w:r>
-        <w:t>66.7</w:t>
-      </w:r>
-      <w:r>
-        <w:t xml:space="preserve">us)  &gt;&gt;  </w:t>
+        <w:t xml:space="preserve">Since symbol duration (66.7us)  &gt;&gt;  </w:t>
       </w:r>
       <w:proofErr w:type="spellStart"/>
       <w:r>
@@ -4585,8 +4662,6 @@
         </w:rPr>
         <w:t>Answer 7</w:t>
       </w:r>
-      <w:bookmarkStart w:id="0" w:name="_GoBack"/>
-      <w:bookmarkEnd w:id="0"/>
     </w:p>
     <w:p>
       <w:pPr>
@@ -4610,13 +4685,7 @@
         <w:rPr>
           <w:rFonts w:asciiTheme="minorHAnsi" w:eastAsia="Times New Roman" w:hAnsiTheme="minorHAnsi"/>
         </w:rPr>
-        <w:t>Frequency Shift Keying (FSK)</w:t>
-      </w:r>
-      <w:r>
-        <w:rPr>
-          <w:rFonts w:asciiTheme="minorHAnsi" w:eastAsia="Times New Roman" w:hAnsiTheme="minorHAnsi"/>
-        </w:rPr>
-        <w:t xml:space="preserve"> </w:t>
+        <w:t xml:space="preserve">Frequency Shift Keying (FSK) </w:t>
       </w:r>
       <w:r>
         <w:rPr>
@@ -4629,13 +4698,7 @@
         <w:rPr>
           <w:rFonts w:asciiTheme="minorHAnsi" w:eastAsia="Times New Roman" w:hAnsiTheme="minorHAnsi"/>
         </w:rPr>
-        <w:t xml:space="preserve"> over </w:t>
-      </w:r>
-      <w:r>
-        <w:rPr>
-          <w:rFonts w:asciiTheme="minorHAnsi" w:eastAsia="Times New Roman" w:hAnsiTheme="minorHAnsi"/>
-        </w:rPr>
-        <w:t>Phase Shift Keying (PSK)</w:t>
+        <w:t xml:space="preserve"> over Phase Shift Keying (PSK)</w:t>
       </w:r>
       <w:r>
         <w:rPr>
@@ -4713,14 +4776,7 @@
           <w:rFonts w:asciiTheme="minorHAnsi" w:eastAsia="Times New Roman" w:hAnsiTheme="minorHAnsi"/>
           <w:b/>
         </w:rPr>
-        <w:t>dis</w:t>
-      </w:r>
-      <w:r>
-        <w:rPr>
-          <w:rFonts w:asciiTheme="minorHAnsi" w:eastAsia="Times New Roman" w:hAnsiTheme="minorHAnsi"/>
-          <w:b/>
-        </w:rPr>
-        <w:t>advantage</w:t>
+        <w:t>disadvantage</w:t>
       </w:r>
       <w:r>
         <w:rPr>
@@ -4932,12 +4988,6 @@
     </w:p>
     <w:p>
       <w:pPr>
-        <w:rPr>
-          <w:rFonts w:eastAsia="Times New Roman"/>
-          <w:b/>
-        </w:rPr>
-      </w:pPr>
-      <w:r>
         <w:rPr>
           <w:rFonts w:ascii="Helvetica" w:eastAsia="Times New Roman" w:hAnsi="Helvetica"/>
           <w:b/>
@@ -4946,6 +4996,16 @@
           <w:szCs w:val="21"/>
           <w:shd w:val="clear" w:color="auto" w:fill="FFFFFF"/>
         </w:rPr>
+      </w:pPr>
+      <w:r>
+        <w:rPr>
+          <w:rFonts w:ascii="Helvetica" w:eastAsia="Times New Roman" w:hAnsi="Helvetica"/>
+          <w:b/>
+          <w:color w:val="222222"/>
+          <w:sz w:val="21"/>
+          <w:szCs w:val="21"/>
+          <w:shd w:val="clear" w:color="auto" w:fill="FFFFFF"/>
+        </w:rPr>
         <w:t>How could the continuous phase be achieved?</w:t>
       </w:r>
     </w:p>
@@ -4953,72 +5013,270 @@
       <w:pPr>
         <w:rPr>
           <w:rFonts w:asciiTheme="minorHAnsi" w:eastAsia="Times New Roman" w:hAnsiTheme="minorHAnsi"/>
-          <w:color w:val="000000" w:themeColor="text1"/>
-        </w:rPr>
-      </w:pPr>
-    </w:p>
-    <w:p>
-      <w:pPr>
-        <w:rPr>
-          <w:rFonts w:asciiTheme="minorHAnsi" w:eastAsia="Times New Roman" w:hAnsiTheme="minorHAnsi"/>
-          <w:color w:val="000000" w:themeColor="text1"/>
-        </w:rPr>
-      </w:pPr>
-    </w:p>
-    <w:p>
-      <w:pPr>
-        <w:rPr>
-          <w:rFonts w:asciiTheme="minorHAnsi" w:eastAsia="Times New Roman" w:hAnsiTheme="minorHAnsi"/>
-        </w:rPr>
-      </w:pPr>
-    </w:p>
-    <w:p>
-      <w:pPr>
-        <w:rPr>
-          <w:rFonts w:asciiTheme="minorHAnsi" w:eastAsia="Times New Roman" w:hAnsiTheme="minorHAnsi" w:cs="Arial"/>
-          <w:color w:val="000000" w:themeColor="text1"/>
-          <w:shd w:val="clear" w:color="auto" w:fill="FFFFFF"/>
-        </w:rPr>
-      </w:pPr>
-    </w:p>
-    <w:p>
-      <w:pPr>
-        <w:rPr>
-          <w:rFonts w:asciiTheme="minorHAnsi" w:eastAsia="Times New Roman" w:hAnsiTheme="minorHAnsi"/>
-          <w:color w:val="000000" w:themeColor="text1"/>
-        </w:rPr>
-      </w:pPr>
-    </w:p>
-    <w:p>
-      <w:pPr>
-        <w:rPr>
-          <w:rFonts w:asciiTheme="minorHAnsi" w:eastAsia="Times New Roman" w:hAnsiTheme="minorHAnsi"/>
-        </w:rPr>
-      </w:pPr>
-    </w:p>
-    <w:p>
-      <w:pPr>
-        <w:rPr>
-          <w:rFonts w:eastAsia="Times New Roman"/>
-        </w:rPr>
-      </w:pPr>
-    </w:p>
-    <w:p>
-      <w:pPr>
-        <w:rPr>
-          <w:rFonts w:asciiTheme="minorHAnsi" w:eastAsia="Times New Roman" w:hAnsiTheme="minorHAnsi"/>
-        </w:rPr>
-      </w:pPr>
-    </w:p>
-    <w:p>
-      <w:pPr>
-        <w:spacing w:line="276" w:lineRule="auto"/>
+          <w:color w:val="222222"/>
+          <w:shd w:val="clear" w:color="auto" w:fill="FFFFFF"/>
+        </w:rPr>
+      </w:pPr>
+      <w:r>
+        <w:rPr>
+          <w:rFonts w:asciiTheme="minorHAnsi" w:eastAsia="Times New Roman" w:hAnsiTheme="minorHAnsi"/>
+          <w:color w:val="222222"/>
+          <w:shd w:val="clear" w:color="auto" w:fill="FFFFFF"/>
+        </w:rPr>
+        <w:t>The FSK is memory less process. No record is kept for symbol to symbol accumulation.</w:t>
+      </w:r>
+      <w:r>
+        <w:rPr>
+          <w:rFonts w:asciiTheme="minorHAnsi" w:eastAsia="Times New Roman" w:hAnsiTheme="minorHAnsi"/>
+          <w:color w:val="222222"/>
+          <w:shd w:val="clear" w:color="auto" w:fill="FFFFFF"/>
+        </w:rPr>
+        <w:t xml:space="preserve"> In case of CPFSK, </w:t>
+      </w:r>
+      <w:r>
+        <w:rPr>
+          <w:rFonts w:asciiTheme="minorHAnsi" w:hAnsiTheme="minorHAnsi"/>
+        </w:rPr>
+        <w:t>the phase i</w:t>
+      </w:r>
+      <w:r>
+        <w:rPr>
+          <w:rFonts w:asciiTheme="minorHAnsi" w:hAnsiTheme="minorHAnsi"/>
+        </w:rPr>
+        <w:t>s accumulated from symbol to symbol to maintain a smooth phase transition</w:t>
+      </w:r>
+      <w:r>
+        <w:rPr>
+          <w:rFonts w:asciiTheme="minorHAnsi" w:eastAsia="Times New Roman" w:hAnsiTheme="minorHAnsi"/>
+          <w:color w:val="222222"/>
+          <w:shd w:val="clear" w:color="auto" w:fill="FFFFFF"/>
+        </w:rPr>
+        <w:t>. This is how a continuous phase is achieved.</w:t>
+      </w:r>
+    </w:p>
+    <w:p>
+      <w:pPr>
+        <w:rPr>
+          <w:rFonts w:asciiTheme="minorHAnsi" w:eastAsia="Times New Roman" w:hAnsiTheme="minorHAnsi"/>
+          <w:color w:val="222222"/>
+          <w:shd w:val="clear" w:color="auto" w:fill="FFFFFF"/>
+        </w:rPr>
+      </w:pPr>
+    </w:p>
+    <w:p>
+      <w:pPr>
+        <w:rPr>
+          <w:rFonts w:asciiTheme="minorHAnsi" w:eastAsia="Times New Roman" w:hAnsiTheme="minorHAnsi"/>
+          <w:color w:val="222222"/>
+          <w:shd w:val="clear" w:color="auto" w:fill="FFFFFF"/>
+        </w:rPr>
+      </w:pPr>
+    </w:p>
+    <w:p>
+      <w:pPr>
         <w:rPr>
           <w:rFonts w:asciiTheme="minorHAnsi" w:eastAsia="Times New Roman" w:hAnsiTheme="minorHAnsi"/>
           <w:b/>
-          <w:color w:val="000000" w:themeColor="text1"/>
+          <w:color w:val="222222"/>
           <w:sz w:val="28"/>
           <w:szCs w:val="28"/>
+          <w:shd w:val="clear" w:color="auto" w:fill="FFFFFF"/>
+        </w:rPr>
+      </w:pPr>
+      <w:r>
+        <w:rPr>
+          <w:rFonts w:asciiTheme="minorHAnsi" w:eastAsia="Times New Roman" w:hAnsiTheme="minorHAnsi"/>
+          <w:b/>
+          <w:color w:val="222222"/>
+          <w:sz w:val="28"/>
+          <w:szCs w:val="28"/>
+          <w:shd w:val="clear" w:color="auto" w:fill="FFFFFF"/>
+        </w:rPr>
+        <w:t>Answer 8</w:t>
+      </w:r>
+    </w:p>
+    <w:p>
+      <w:pPr>
+        <w:rPr>
+          <w:rFonts w:asciiTheme="minorHAnsi" w:eastAsia="Times New Roman" w:hAnsiTheme="minorHAnsi"/>
+          <w:b/>
+          <w:color w:val="222222"/>
+          <w:sz w:val="28"/>
+          <w:szCs w:val="28"/>
+          <w:shd w:val="clear" w:color="auto" w:fill="FFFFFF"/>
+        </w:rPr>
+      </w:pPr>
+    </w:p>
+    <w:p>
+      <w:pPr>
+        <w:pStyle w:val="Default"/>
+        <w:rPr>
+          <w:rFonts w:asciiTheme="minorHAnsi" w:hAnsiTheme="minorHAnsi"/>
+        </w:rPr>
+      </w:pPr>
+      <w:r>
+        <w:rPr>
+          <w:rFonts w:asciiTheme="minorHAnsi" w:hAnsiTheme="minorHAnsi"/>
+        </w:rPr>
+        <w:t>20dBW =100 W</w:t>
+      </w:r>
+    </w:p>
+    <w:p>
+      <w:pPr>
+        <w:pStyle w:val="Default"/>
+        <w:rPr>
+          <w:rFonts w:asciiTheme="minorHAnsi" w:hAnsiTheme="minorHAnsi"/>
+          <w:sz w:val="23"/>
+          <w:szCs w:val="23"/>
+        </w:rPr>
+      </w:pPr>
+    </w:p>
+    <w:p>
+      <w:pPr>
+        <w:pStyle w:val="Default"/>
+        <w:rPr>
+          <w:rFonts w:asciiTheme="minorHAnsi" w:hAnsiTheme="minorHAnsi"/>
+          <w:sz w:val="23"/>
+          <w:szCs w:val="23"/>
+        </w:rPr>
+      </w:pPr>
+      <w:r>
+        <w:rPr>
+          <w:rFonts w:asciiTheme="minorHAnsi" w:hAnsiTheme="minorHAnsi"/>
+          <w:position w:val="-22"/>
+          <w:sz w:val="23"/>
+          <w:szCs w:val="23"/>
+        </w:rPr>
+        <w:object w:dxaOrig="3800" w:dyaOrig="520" w14:anchorId="66575CE4">
+          <v:shape id="_x0000_i1026" type="#_x0000_t75" style="width:190pt;height:26pt" o:ole="">
+            <v:imagedata r:id="rId24" o:title=""/>
+          </v:shape>
+          <o:OLEObject Type="Embed" ProgID="Equation.DSMT4" ShapeID="_x0000_i1026" DrawAspect="Content" ObjectID="_1581181413" r:id="rId25"/>
+        </w:object>
+      </w:r>
+    </w:p>
+    <w:p>
+      <w:pPr>
+        <w:pStyle w:val="Default"/>
+        <w:rPr>
+          <w:rFonts w:asciiTheme="minorHAnsi" w:hAnsiTheme="minorHAnsi"/>
+          <w:sz w:val="23"/>
+          <w:szCs w:val="23"/>
+        </w:rPr>
+      </w:pPr>
+      <w:r>
+        <w:rPr>
+          <w:rFonts w:asciiTheme="minorHAnsi" w:hAnsiTheme="minorHAnsi"/>
+          <w:position w:val="-28"/>
+          <w:sz w:val="23"/>
+          <w:szCs w:val="23"/>
+        </w:rPr>
+        <w:object w:dxaOrig="8300" w:dyaOrig="700" w14:anchorId="40938B91">
+          <v:shape id="_x0000_i1027" type="#_x0000_t75" style="width:415pt;height:35pt" o:ole="">
+            <v:imagedata r:id="rId26" o:title=""/>
+          </v:shape>
+          <o:OLEObject Type="Embed" ProgID="Equation.DSMT4" ShapeID="_x0000_i1027" DrawAspect="Content" ObjectID="_1581181414" r:id="rId27"/>
+        </w:object>
+      </w:r>
+    </w:p>
+    <w:p>
+      <w:pPr>
+        <w:pStyle w:val="Default"/>
+        <w:rPr>
+          <w:rFonts w:asciiTheme="minorHAnsi" w:hAnsiTheme="minorHAnsi"/>
+          <w:sz w:val="23"/>
+          <w:szCs w:val="23"/>
+        </w:rPr>
+      </w:pPr>
+      <w:r>
+        <w:rPr>
+          <w:rFonts w:asciiTheme="minorHAnsi" w:hAnsiTheme="minorHAnsi"/>
+          <w:position w:val="-28"/>
+          <w:sz w:val="23"/>
+          <w:szCs w:val="23"/>
+        </w:rPr>
+        <w:object w:dxaOrig="7020" w:dyaOrig="700" w14:anchorId="775E135D">
+          <v:shape id="_x0000_i1028" type="#_x0000_t75" style="width:351pt;height:35pt" o:ole="">
+            <v:imagedata r:id="rId28" o:title=""/>
+          </v:shape>
+          <o:OLEObject Type="Embed" ProgID="Equation.DSMT4" ShapeID="_x0000_i1028" DrawAspect="Content" ObjectID="_1581181415" r:id="rId29"/>
+        </w:object>
+      </w:r>
+    </w:p>
+    <w:p>
+      <w:pPr>
+        <w:rPr>
+          <w:rFonts w:asciiTheme="minorHAnsi" w:eastAsia="Times New Roman" w:hAnsiTheme="minorHAnsi"/>
+          <w:b/>
+          <w:color w:val="222222"/>
+          <w:sz w:val="28"/>
+          <w:szCs w:val="28"/>
+          <w:shd w:val="clear" w:color="auto" w:fill="FFFFFF"/>
+        </w:rPr>
+      </w:pPr>
+    </w:p>
+    <w:p>
+      <w:pPr>
+        <w:rPr>
+          <w:rFonts w:asciiTheme="minorHAnsi" w:eastAsia="Times New Roman" w:hAnsiTheme="minorHAnsi"/>
+          <w:b/>
+          <w:color w:val="222222"/>
+          <w:sz w:val="28"/>
+          <w:szCs w:val="28"/>
+          <w:shd w:val="clear" w:color="auto" w:fill="FFFFFF"/>
+        </w:rPr>
+      </w:pPr>
+    </w:p>
+    <w:p>
+      <w:pPr>
+        <w:rPr>
+          <w:rFonts w:asciiTheme="minorHAnsi" w:eastAsia="Times New Roman" w:hAnsiTheme="minorHAnsi"/>
+          <w:color w:val="000000" w:themeColor="text1"/>
+        </w:rPr>
+      </w:pPr>
+    </w:p>
+    <w:p>
+      <w:pPr>
+        <w:rPr>
+          <w:rFonts w:asciiTheme="minorHAnsi" w:eastAsia="Times New Roman" w:hAnsiTheme="minorHAnsi"/>
+        </w:rPr>
+      </w:pPr>
+    </w:p>
+    <w:p>
+      <w:pPr>
+        <w:rPr>
+          <w:rFonts w:asciiTheme="minorHAnsi" w:eastAsia="Times New Roman" w:hAnsiTheme="minorHAnsi" w:cs="Arial"/>
+          <w:color w:val="000000" w:themeColor="text1"/>
+          <w:shd w:val="clear" w:color="auto" w:fill="FFFFFF"/>
+        </w:rPr>
+      </w:pPr>
+    </w:p>
+    <w:p>
+      <w:pPr>
+        <w:rPr>
+          <w:rFonts w:asciiTheme="minorHAnsi" w:eastAsia="Times New Roman" w:hAnsiTheme="minorHAnsi"/>
+          <w:color w:val="000000" w:themeColor="text1"/>
+        </w:rPr>
+      </w:pPr>
+    </w:p>
+    <w:p>
+      <w:pPr>
+        <w:rPr>
+          <w:rFonts w:asciiTheme="minorHAnsi" w:eastAsia="Times New Roman" w:hAnsiTheme="minorHAnsi"/>
+        </w:rPr>
+      </w:pPr>
+    </w:p>
+    <w:p>
+      <w:pPr>
+        <w:rPr>
+          <w:rFonts w:eastAsia="Times New Roman"/>
+        </w:rPr>
+      </w:pPr>
+    </w:p>
+    <w:p>
+      <w:pPr>
+        <w:rPr>
+          <w:rFonts w:asciiTheme="minorHAnsi" w:eastAsia="Times New Roman" w:hAnsiTheme="minorHAnsi"/>
         </w:rPr>
       </w:pPr>
     </w:p>
@@ -5028,6 +5286,606 @@
         <w:rPr>
           <w:rFonts w:asciiTheme="minorHAnsi" w:eastAsia="Times New Roman" w:hAnsiTheme="minorHAnsi"/>
           <w:b/>
+          <w:color w:val="000000" w:themeColor="text1"/>
+          <w:sz w:val="28"/>
+          <w:szCs w:val="28"/>
+        </w:rPr>
+      </w:pPr>
+    </w:p>
+    <w:p>
+      <w:pPr>
+        <w:spacing w:line="276" w:lineRule="auto"/>
+        <w:rPr>
+          <w:rFonts w:asciiTheme="minorHAnsi" w:eastAsia="Times New Roman" w:hAnsiTheme="minorHAnsi"/>
+          <w:b/>
+          <w:color w:val="000000" w:themeColor="text1"/>
+          <w:sz w:val="28"/>
+          <w:szCs w:val="28"/>
+        </w:rPr>
+      </w:pPr>
+      <w:r>
+        <w:rPr>
+          <w:rFonts w:asciiTheme="minorHAnsi" w:eastAsia="Times New Roman" w:hAnsiTheme="minorHAnsi"/>
+          <w:b/>
+          <w:color w:val="000000" w:themeColor="text1"/>
+          <w:sz w:val="28"/>
+          <w:szCs w:val="28"/>
+        </w:rPr>
+        <w:t>Answer 9</w:t>
+      </w:r>
+    </w:p>
+    <w:p>
+      <w:pPr>
+        <w:spacing w:line="276" w:lineRule="auto"/>
+        <w:rPr>
+          <w:rFonts w:asciiTheme="minorHAnsi" w:eastAsia="Times New Roman" w:hAnsiTheme="minorHAnsi"/>
+          <w:b/>
+          <w:color w:val="000000" w:themeColor="text1"/>
+          <w:sz w:val="28"/>
+          <w:szCs w:val="28"/>
+        </w:rPr>
+      </w:pPr>
+    </w:p>
+    <w:p>
+      <w:pPr>
+        <w:rPr>
+          <w:rFonts w:asciiTheme="minorHAnsi" w:eastAsia="Times New Roman" w:hAnsiTheme="minorHAnsi"/>
+          <w:i/>
+          <w:sz w:val="28"/>
+          <w:szCs w:val="28"/>
+        </w:rPr>
+      </w:pPr>
+      <w:r>
+        <w:rPr>
+          <w:rFonts w:asciiTheme="minorHAnsi" w:eastAsia="Times New Roman" w:hAnsiTheme="minorHAnsi"/>
+          <w:color w:val="000000" w:themeColor="text1"/>
+          <w:sz w:val="28"/>
+          <w:szCs w:val="28"/>
+        </w:rPr>
+        <w:t xml:space="preserve">Survey on: </w:t>
+      </w:r>
+      <w:r>
+        <w:rPr>
+          <w:rFonts w:asciiTheme="minorHAnsi" w:eastAsia="Times New Roman" w:hAnsiTheme="minorHAnsi"/>
+          <w:i/>
+          <w:sz w:val="28"/>
+          <w:szCs w:val="28"/>
+        </w:rPr>
+        <w:t xml:space="preserve">Smart Antennas and </w:t>
+      </w:r>
+      <w:proofErr w:type="spellStart"/>
+      <w:r>
+        <w:rPr>
+          <w:rFonts w:asciiTheme="minorHAnsi" w:eastAsia="Times New Roman" w:hAnsiTheme="minorHAnsi"/>
+          <w:i/>
+          <w:sz w:val="28"/>
+          <w:szCs w:val="28"/>
+        </w:rPr>
+        <w:t>Beamforming</w:t>
+      </w:r>
+      <w:proofErr w:type="spellEnd"/>
+    </w:p>
+    <w:p>
+      <w:pPr>
+        <w:spacing w:line="276" w:lineRule="auto"/>
+        <w:rPr>
+          <w:rFonts w:asciiTheme="minorHAnsi" w:eastAsia="Times New Roman" w:hAnsiTheme="minorHAnsi"/>
+          <w:color w:val="000000" w:themeColor="text1"/>
+          <w:sz w:val="28"/>
+          <w:szCs w:val="28"/>
+        </w:rPr>
+      </w:pPr>
+    </w:p>
+    <w:p>
+      <w:pPr>
+        <w:spacing w:line="276" w:lineRule="auto"/>
+        <w:rPr>
+          <w:rFonts w:asciiTheme="minorHAnsi" w:eastAsia="Times New Roman" w:hAnsiTheme="minorHAnsi"/>
+          <w:color w:val="000000" w:themeColor="text1"/>
+          <w:sz w:val="28"/>
+          <w:szCs w:val="28"/>
+        </w:rPr>
+      </w:pPr>
+      <w:r>
+        <w:rPr>
+          <w:rFonts w:asciiTheme="minorHAnsi" w:eastAsia="Times New Roman" w:hAnsiTheme="minorHAnsi"/>
+          <w:color w:val="000000" w:themeColor="text1"/>
+          <w:sz w:val="28"/>
+          <w:szCs w:val="28"/>
+        </w:rPr>
+        <w:t>Papers used for this survey report:</w:t>
+      </w:r>
+    </w:p>
+    <w:p>
+      <w:pPr>
+        <w:pStyle w:val="ListParagraph"/>
+        <w:numPr>
+          <w:ilvl w:val="0"/>
+          <w:numId w:val="15"/>
+        </w:numPr>
+        <w:rPr>
+          <w:rFonts w:eastAsia="Times New Roman" w:cs="Times New Roman"/>
+        </w:rPr>
+      </w:pPr>
+      <w:r>
+        <w:rPr>
+          <w:rFonts w:eastAsia="Times New Roman"/>
+        </w:rPr>
+        <w:t>Smart Antennas in Wireless Communication</w:t>
+      </w:r>
+      <w:r>
+        <w:rPr>
+          <w:rFonts w:eastAsia="Times New Roman"/>
+        </w:rPr>
+        <w:t xml:space="preserve">s: Base Station </w:t>
+      </w:r>
+      <w:r>
+        <w:rPr>
+          <w:rFonts w:eastAsia="Times New Roman"/>
+        </w:rPr>
+        <w:t xml:space="preserve">Diversity and Handset </w:t>
+      </w:r>
+      <w:proofErr w:type="spellStart"/>
+      <w:r>
+        <w:rPr>
+          <w:rFonts w:eastAsia="Times New Roman"/>
+        </w:rPr>
+        <w:t>Beamforming</w:t>
+      </w:r>
+      <w:proofErr w:type="spellEnd"/>
+      <w:r>
+        <w:rPr>
+          <w:rFonts w:eastAsia="Times New Roman"/>
+        </w:rPr>
+        <w:t xml:space="preserve"> </w:t>
+      </w:r>
+    </w:p>
+    <w:p>
+      <w:pPr>
+        <w:ind w:left="720"/>
+        <w:rPr>
+          <w:rFonts w:asciiTheme="minorHAnsi" w:eastAsia="Times New Roman" w:hAnsiTheme="minorHAnsi"/>
+        </w:rPr>
+      </w:pPr>
+      <w:r>
+        <w:rPr>
+          <w:rFonts w:asciiTheme="minorHAnsi" w:eastAsia="Times New Roman" w:hAnsiTheme="minorHAnsi"/>
+          <w:color w:val="000000" w:themeColor="text1"/>
+        </w:rPr>
+        <w:t xml:space="preserve">By: </w:t>
+      </w:r>
+      <w:proofErr w:type="spellStart"/>
+      <w:r>
+        <w:rPr>
+          <w:rFonts w:asciiTheme="minorHAnsi" w:eastAsia="Times New Roman" w:hAnsiTheme="minorHAnsi"/>
+          <w:i/>
+        </w:rPr>
+        <w:t>Naflali</w:t>
+      </w:r>
+      <w:proofErr w:type="spellEnd"/>
+      <w:r>
+        <w:rPr>
+          <w:rFonts w:asciiTheme="minorHAnsi" w:eastAsia="Times New Roman" w:hAnsiTheme="minorHAnsi"/>
+          <w:i/>
+        </w:rPr>
+        <w:t xml:space="preserve"> (</w:t>
+      </w:r>
+      <w:proofErr w:type="spellStart"/>
+      <w:r>
+        <w:rPr>
+          <w:rFonts w:asciiTheme="minorHAnsi" w:eastAsia="Times New Roman" w:hAnsiTheme="minorHAnsi"/>
+          <w:i/>
+        </w:rPr>
+        <w:t>Tuli</w:t>
+      </w:r>
+      <w:proofErr w:type="spellEnd"/>
+      <w:r>
+        <w:rPr>
+          <w:rFonts w:asciiTheme="minorHAnsi" w:eastAsia="Times New Roman" w:hAnsiTheme="minorHAnsi"/>
+          <w:i/>
+        </w:rPr>
+        <w:t xml:space="preserve">) </w:t>
+      </w:r>
+      <w:proofErr w:type="spellStart"/>
+      <w:r>
+        <w:rPr>
+          <w:rFonts w:asciiTheme="minorHAnsi" w:eastAsia="Times New Roman" w:hAnsiTheme="minorHAnsi"/>
+          <w:i/>
+        </w:rPr>
+        <w:t>Herscovici</w:t>
+      </w:r>
+      <w:proofErr w:type="spellEnd"/>
+      <w:r>
+        <w:rPr>
+          <w:rFonts w:asciiTheme="minorHAnsi" w:eastAsia="Times New Roman" w:hAnsiTheme="minorHAnsi"/>
+          <w:i/>
+        </w:rPr>
+        <w:t xml:space="preserve">, Christos Christodoulou, </w:t>
+      </w:r>
+      <w:r>
+        <w:rPr>
+          <w:rFonts w:asciiTheme="minorHAnsi" w:eastAsia="Times New Roman" w:hAnsiTheme="minorHAnsi"/>
+          <w:i/>
+        </w:rPr>
+        <w:t xml:space="preserve">Carl B. Dietrich, Jr., Warren L. </w:t>
+      </w:r>
+      <w:proofErr w:type="spellStart"/>
+      <w:r>
+        <w:rPr>
+          <w:rFonts w:asciiTheme="minorHAnsi" w:eastAsia="Times New Roman" w:hAnsiTheme="minorHAnsi"/>
+          <w:i/>
+        </w:rPr>
+        <w:t>Stutzman</w:t>
+      </w:r>
+      <w:proofErr w:type="spellEnd"/>
+      <w:r>
+        <w:rPr>
+          <w:rFonts w:asciiTheme="minorHAnsi" w:eastAsia="Times New Roman" w:hAnsiTheme="minorHAnsi"/>
+          <w:i/>
+        </w:rPr>
+        <w:t xml:space="preserve">, </w:t>
+      </w:r>
+      <w:proofErr w:type="spellStart"/>
+      <w:r>
+        <w:rPr>
+          <w:rFonts w:asciiTheme="minorHAnsi" w:eastAsia="Times New Roman" w:hAnsiTheme="minorHAnsi"/>
+          <w:i/>
+        </w:rPr>
+        <w:t>Byung</w:t>
+      </w:r>
+      <w:proofErr w:type="spellEnd"/>
+      <w:r>
+        <w:rPr>
+          <w:rFonts w:asciiTheme="minorHAnsi" w:eastAsia="Times New Roman" w:hAnsiTheme="minorHAnsi"/>
+          <w:i/>
+        </w:rPr>
+        <w:t xml:space="preserve">-Ki Kim, and Kai </w:t>
+      </w:r>
+      <w:proofErr w:type="spellStart"/>
+      <w:r>
+        <w:rPr>
+          <w:rFonts w:asciiTheme="minorHAnsi" w:eastAsia="Times New Roman" w:hAnsiTheme="minorHAnsi"/>
+          <w:i/>
+        </w:rPr>
+        <w:t>Dietze</w:t>
+      </w:r>
+      <w:proofErr w:type="spellEnd"/>
+    </w:p>
+    <w:p>
+      <w:pPr>
+        <w:ind w:left="720"/>
+        <w:rPr>
+          <w:rFonts w:asciiTheme="minorHAnsi" w:eastAsia="Times New Roman" w:hAnsiTheme="minorHAnsi"/>
+          <w:i/>
+        </w:rPr>
+      </w:pPr>
+      <w:r>
+        <w:rPr>
+          <w:rFonts w:asciiTheme="minorHAnsi" w:eastAsia="Times New Roman" w:hAnsiTheme="minorHAnsi"/>
+        </w:rPr>
+        <w:t xml:space="preserve">From: </w:t>
+      </w:r>
+      <w:r>
+        <w:rPr>
+          <w:rFonts w:asciiTheme="minorHAnsi" w:eastAsia="Times New Roman" w:hAnsiTheme="minorHAnsi"/>
+          <w:i/>
+        </w:rPr>
+        <w:t>Virginia Tech Antenna Group, Electrical and Computer Engineering Department, Blacksburg</w:t>
+      </w:r>
+    </w:p>
+    <w:p>
+      <w:pPr>
+        <w:pStyle w:val="ListParagraph"/>
+        <w:numPr>
+          <w:ilvl w:val="0"/>
+          <w:numId w:val="15"/>
+        </w:numPr>
+        <w:rPr>
+          <w:rFonts w:ascii="Times New Roman" w:eastAsia="Times New Roman" w:hAnsi="Times New Roman" w:cs="Times New Roman"/>
+        </w:rPr>
+      </w:pPr>
+      <w:r>
+        <w:rPr>
+          <w:rFonts w:eastAsia="Times New Roman"/>
+        </w:rPr>
+        <w:t xml:space="preserve">Sequential Studies of </w:t>
+      </w:r>
+      <w:proofErr w:type="spellStart"/>
+      <w:r>
+        <w:rPr>
+          <w:rFonts w:eastAsia="Times New Roman"/>
+        </w:rPr>
+        <w:t>Beamforming</w:t>
+      </w:r>
+      <w:proofErr w:type="spellEnd"/>
+      <w:r>
+        <w:rPr>
+          <w:rFonts w:eastAsia="Times New Roman"/>
+        </w:rPr>
+        <w:t xml:space="preserve"> Algorithms for Smart Antenna Systems</w:t>
+      </w:r>
+    </w:p>
+    <w:p>
+      <w:pPr>
+        <w:ind w:firstLine="720"/>
+        <w:rPr>
+          <w:rFonts w:asciiTheme="minorHAnsi" w:eastAsia="Times New Roman" w:hAnsiTheme="minorHAnsi"/>
+          <w:i/>
+        </w:rPr>
+      </w:pPr>
+      <w:r>
+        <w:rPr>
+          <w:rFonts w:asciiTheme="minorHAnsi" w:eastAsia="Times New Roman" w:hAnsiTheme="minorHAnsi"/>
+          <w:color w:val="000000" w:themeColor="text1"/>
+        </w:rPr>
+        <w:t xml:space="preserve">By: </w:t>
+      </w:r>
+      <w:r>
+        <w:rPr>
+          <w:rFonts w:asciiTheme="minorHAnsi" w:eastAsia="Times New Roman" w:hAnsiTheme="minorHAnsi"/>
+          <w:i/>
+        </w:rPr>
+        <w:t xml:space="preserve">S.F. </w:t>
+      </w:r>
+      <w:proofErr w:type="spellStart"/>
+      <w:r>
+        <w:rPr>
+          <w:rFonts w:asciiTheme="minorHAnsi" w:eastAsia="Times New Roman" w:hAnsiTheme="minorHAnsi"/>
+          <w:i/>
+        </w:rPr>
+        <w:t>Shaukat</w:t>
+      </w:r>
+      <w:proofErr w:type="spellEnd"/>
+      <w:r>
+        <w:rPr>
+          <w:rFonts w:asciiTheme="minorHAnsi" w:eastAsia="Times New Roman" w:hAnsiTheme="minorHAnsi"/>
+          <w:i/>
+        </w:rPr>
+        <w:t xml:space="preserve">, </w:t>
+      </w:r>
+      <w:proofErr w:type="spellStart"/>
+      <w:r>
+        <w:rPr>
+          <w:rFonts w:asciiTheme="minorHAnsi" w:eastAsia="Times New Roman" w:hAnsiTheme="minorHAnsi"/>
+          <w:i/>
+        </w:rPr>
+        <w:t>Mukhtar</w:t>
+      </w:r>
+      <w:proofErr w:type="spellEnd"/>
+      <w:r>
+        <w:rPr>
+          <w:rFonts w:asciiTheme="minorHAnsi" w:eastAsia="Times New Roman" w:hAnsiTheme="minorHAnsi"/>
+          <w:i/>
+        </w:rPr>
+        <w:t xml:space="preserve"> </w:t>
+      </w:r>
+      <w:proofErr w:type="spellStart"/>
+      <w:r>
+        <w:rPr>
+          <w:rFonts w:asciiTheme="minorHAnsi" w:eastAsia="Times New Roman" w:hAnsiTheme="minorHAnsi"/>
+          <w:i/>
+        </w:rPr>
+        <w:t>ul</w:t>
+      </w:r>
+      <w:proofErr w:type="spellEnd"/>
+      <w:r>
+        <w:rPr>
+          <w:rFonts w:asciiTheme="minorHAnsi" w:eastAsia="Times New Roman" w:hAnsiTheme="minorHAnsi"/>
+          <w:i/>
+        </w:rPr>
+        <w:t xml:space="preserve"> Hassan, R. Fa</w:t>
+      </w:r>
+      <w:r>
+        <w:rPr>
+          <w:rFonts w:asciiTheme="minorHAnsi" w:eastAsia="Times New Roman" w:hAnsiTheme="minorHAnsi"/>
+          <w:i/>
+        </w:rPr>
+        <w:t xml:space="preserve">rooq, H.U. Saeed and Z. </w:t>
+      </w:r>
+      <w:proofErr w:type="spellStart"/>
+      <w:r>
+        <w:rPr>
+          <w:rFonts w:asciiTheme="minorHAnsi" w:eastAsia="Times New Roman" w:hAnsiTheme="minorHAnsi"/>
+          <w:i/>
+        </w:rPr>
+        <w:t>Saleem</w:t>
+      </w:r>
+      <w:proofErr w:type="spellEnd"/>
+    </w:p>
+    <w:p>
+      <w:pPr>
+        <w:ind w:left="720"/>
+        <w:rPr>
+          <w:rFonts w:asciiTheme="minorHAnsi" w:eastAsia="Times New Roman" w:hAnsiTheme="minorHAnsi"/>
+          <w:i/>
+        </w:rPr>
+      </w:pPr>
+      <w:r>
+        <w:rPr>
+          <w:rFonts w:asciiTheme="minorHAnsi" w:eastAsia="Times New Roman" w:hAnsiTheme="minorHAnsi"/>
+          <w:color w:val="000000" w:themeColor="text1"/>
+        </w:rPr>
+        <w:t>From:</w:t>
+      </w:r>
+      <w:r>
+        <w:rPr>
+          <w:rFonts w:asciiTheme="minorHAnsi" w:eastAsia="Times New Roman" w:hAnsiTheme="minorHAnsi"/>
+          <w:i/>
+          <w:color w:val="000000" w:themeColor="text1"/>
+        </w:rPr>
+        <w:t xml:space="preserve"> </w:t>
+      </w:r>
+      <w:r>
+        <w:rPr>
+          <w:rFonts w:asciiTheme="minorHAnsi" w:eastAsia="Times New Roman" w:hAnsiTheme="minorHAnsi"/>
+          <w:i/>
+        </w:rPr>
+        <w:t xml:space="preserve">Department of Electrical Engineering, COMSATS, Abbottabad, Pakistan 1 Brunel University, Uxbridge, United Kingdom (UK) </w:t>
+      </w:r>
+    </w:p>
+    <w:p>
+      <w:pPr>
+        <w:pStyle w:val="ListParagraph"/>
+        <w:spacing w:line="276" w:lineRule="auto"/>
+        <w:rPr>
+          <w:rFonts w:eastAsia="Times New Roman"/>
+          <w:color w:val="000000" w:themeColor="text1"/>
+        </w:rPr>
+      </w:pPr>
+    </w:p>
+    <w:p>
+      <w:pPr>
+        <w:spacing w:line="276" w:lineRule="auto"/>
+        <w:rPr>
+          <w:rFonts w:asciiTheme="minorHAnsi" w:eastAsia="Times New Roman" w:hAnsiTheme="minorHAnsi"/>
+          <w:color w:val="000000" w:themeColor="text1"/>
+          <w:sz w:val="28"/>
+          <w:szCs w:val="28"/>
+        </w:rPr>
+      </w:pPr>
+      <w:r>
+        <w:rPr>
+          <w:rFonts w:asciiTheme="minorHAnsi" w:eastAsia="Times New Roman" w:hAnsiTheme="minorHAnsi"/>
+          <w:color w:val="000000" w:themeColor="text1"/>
+          <w:sz w:val="28"/>
+          <w:szCs w:val="28"/>
+        </w:rPr>
+        <w:t>Introduction</w:t>
+      </w:r>
+    </w:p>
+    <w:p>
+      <w:pPr>
+        <w:spacing w:line="276" w:lineRule="auto"/>
+        <w:rPr>
+          <w:rFonts w:asciiTheme="minorHAnsi" w:eastAsia="Times New Roman" w:hAnsiTheme="minorHAnsi"/>
+          <w:color w:val="000000" w:themeColor="text1"/>
+          <w:sz w:val="28"/>
+          <w:szCs w:val="28"/>
+        </w:rPr>
+      </w:pPr>
+    </w:p>
+    <w:p>
+      <w:pPr>
+        <w:spacing w:line="276" w:lineRule="auto"/>
+        <w:rPr>
+          <w:rFonts w:asciiTheme="minorHAnsi" w:eastAsia="Times New Roman" w:hAnsiTheme="minorHAnsi"/>
+          <w:color w:val="000000" w:themeColor="text1"/>
+        </w:rPr>
+      </w:pPr>
+      <w:r>
+        <w:rPr>
+          <w:rFonts w:asciiTheme="minorHAnsi" w:eastAsia="Times New Roman" w:hAnsiTheme="minorHAnsi"/>
+          <w:color w:val="000000" w:themeColor="text1"/>
+        </w:rPr>
+        <w:t xml:space="preserve">Smart Antenna in the field of wireless mobile communication has </w:t>
+      </w:r>
+      <w:r>
+        <w:rPr>
+          <w:rFonts w:asciiTheme="minorHAnsi" w:eastAsia="Times New Roman" w:hAnsiTheme="minorHAnsi"/>
+          <w:color w:val="000000" w:themeColor="text1"/>
+        </w:rPr>
+        <w:t>attracted</w:t>
+      </w:r>
+      <w:r>
+        <w:rPr>
+          <w:rFonts w:asciiTheme="minorHAnsi" w:eastAsia="Times New Roman" w:hAnsiTheme="minorHAnsi"/>
+          <w:color w:val="000000" w:themeColor="text1"/>
+        </w:rPr>
+        <w:t xml:space="preserve"> </w:t>
+      </w:r>
+      <w:r>
+        <w:rPr>
+          <w:rFonts w:asciiTheme="minorHAnsi" w:eastAsia="Times New Roman" w:hAnsiTheme="minorHAnsi"/>
+          <w:color w:val="000000" w:themeColor="text1"/>
+        </w:rPr>
+        <w:t xml:space="preserve">a huge amount </w:t>
+      </w:r>
+      <w:r>
+        <w:rPr>
+          <w:rFonts w:asciiTheme="minorHAnsi" w:eastAsia="Times New Roman" w:hAnsiTheme="minorHAnsi"/>
+          <w:color w:val="000000" w:themeColor="text1"/>
+        </w:rPr>
+        <w:t>of interest</w:t>
+      </w:r>
+      <w:r>
+        <w:rPr>
+          <w:rFonts w:asciiTheme="minorHAnsi" w:eastAsia="Times New Roman" w:hAnsiTheme="minorHAnsi"/>
+          <w:color w:val="000000" w:themeColor="text1"/>
+        </w:rPr>
+        <w:t xml:space="preserve"> from all over the world in recent years.</w:t>
+      </w:r>
+      <w:r>
+        <w:rPr>
+          <w:rFonts w:asciiTheme="minorHAnsi" w:eastAsia="Times New Roman" w:hAnsiTheme="minorHAnsi"/>
+          <w:color w:val="000000" w:themeColor="text1"/>
+        </w:rPr>
+        <w:t xml:space="preserve"> The demand for wireless communication has risen rapidly in the last few years with increasing access of internet and multimedia file sharing. In order to meet this demand, the limited capacity systems like Single input single output(SISO) are being considered to be replaced by systems like </w:t>
+      </w:r>
+      <w:proofErr w:type="spellStart"/>
+      <w:r>
+        <w:rPr>
+          <w:rFonts w:asciiTheme="minorHAnsi" w:eastAsia="Times New Roman" w:hAnsiTheme="minorHAnsi"/>
+          <w:color w:val="000000" w:themeColor="text1"/>
+        </w:rPr>
+        <w:t>Mutiple</w:t>
+      </w:r>
+      <w:proofErr w:type="spellEnd"/>
+      <w:r>
+        <w:rPr>
+          <w:rFonts w:asciiTheme="minorHAnsi" w:eastAsia="Times New Roman" w:hAnsiTheme="minorHAnsi"/>
+          <w:color w:val="000000" w:themeColor="text1"/>
+        </w:rPr>
+        <w:t xml:space="preserve"> Element Antenna(MEA). The benefit of using </w:t>
+      </w:r>
+      <w:r>
+        <w:rPr>
+          <w:rFonts w:asciiTheme="minorHAnsi" w:eastAsia="Times New Roman" w:hAnsiTheme="minorHAnsi"/>
+          <w:color w:val="000000" w:themeColor="text1"/>
+        </w:rPr>
+        <w:t>multiple antennas is increase in communication reliability, rapid increase in data rate by spatial multiplexing etc.</w:t>
+      </w:r>
+    </w:p>
+    <w:p>
+      <w:pPr>
+        <w:spacing w:line="276" w:lineRule="auto"/>
+        <w:rPr>
+          <w:rFonts w:asciiTheme="minorHAnsi" w:eastAsia="Times New Roman" w:hAnsiTheme="minorHAnsi"/>
+          <w:color w:val="000000" w:themeColor="text1"/>
+        </w:rPr>
+      </w:pPr>
+    </w:p>
+    <w:p>
+      <w:pPr>
+        <w:spacing w:line="276" w:lineRule="auto"/>
+        <w:rPr>
+          <w:rFonts w:asciiTheme="minorHAnsi" w:eastAsia="Times New Roman" w:hAnsiTheme="minorHAnsi"/>
+          <w:color w:val="000000" w:themeColor="text1"/>
+        </w:rPr>
+      </w:pPr>
+      <w:r>
+        <w:rPr>
+          <w:rFonts w:asciiTheme="minorHAnsi" w:eastAsia="Times New Roman" w:hAnsiTheme="minorHAnsi"/>
+          <w:color w:val="000000" w:themeColor="text1"/>
+        </w:rPr>
+        <w:t xml:space="preserve">A smart Antenna </w:t>
+      </w:r>
+      <w:bookmarkStart w:id="0" w:name="_GoBack"/>
+      <w:bookmarkEnd w:id="0"/>
+    </w:p>
+    <w:p>
+      <w:pPr>
+        <w:spacing w:line="276" w:lineRule="auto"/>
+        <w:rPr>
+          <w:rFonts w:asciiTheme="minorHAnsi" w:eastAsia="Times New Roman" w:hAnsiTheme="minorHAnsi"/>
+          <w:color w:val="000000" w:themeColor="text1"/>
+        </w:rPr>
+      </w:pPr>
+    </w:p>
+    <w:p>
+      <w:pPr>
+        <w:spacing w:line="276" w:lineRule="auto"/>
+        <w:rPr>
+          <w:rFonts w:asciiTheme="minorHAnsi" w:eastAsia="Times New Roman" w:hAnsiTheme="minorHAnsi"/>
           <w:color w:val="000000" w:themeColor="text1"/>
           <w:sz w:val="28"/>
           <w:szCs w:val="28"/>
@@ -6323,6 +7181,95 @@
     </w:lvl>
   </w:abstractNum>
   <w:abstractNum w:abstractNumId="11">
+    <w:nsid w:val="5C0A4272"/>
+    <w:multiLevelType w:val="hybridMultilevel"/>
+    <w:tmpl w:val="08E6DE9C"/>
+    <w:lvl w:ilvl="0" w:tplc="0409000F">
+      <w:start w:val="1"/>
+      <w:numFmt w:val="decimal"/>
+      <w:lvlText w:val="%1."/>
+      <w:lvlJc w:val="left"/>
+      <w:pPr>
+        <w:ind w:left="720" w:hanging="360"/>
+      </w:pPr>
+      <w:rPr>
+        <w:rFonts w:hint="default"/>
+      </w:rPr>
+    </w:lvl>
+    <w:lvl w:ilvl="1" w:tplc="04090019" w:tentative="1">
+      <w:start w:val="1"/>
+      <w:numFmt w:val="lowerLetter"/>
+      <w:lvlText w:val="%2."/>
+      <w:lvlJc w:val="left"/>
+      <w:pPr>
+        <w:ind w:left="1440" w:hanging="360"/>
+      </w:pPr>
+    </w:lvl>
+    <w:lvl w:ilvl="2" w:tplc="0409001B" w:tentative="1">
+      <w:start w:val="1"/>
+      <w:numFmt w:val="lowerRoman"/>
+      <w:lvlText w:val="%3."/>
+      <w:lvlJc w:val="right"/>
+      <w:pPr>
+        <w:ind w:left="2160" w:hanging="180"/>
+      </w:pPr>
+    </w:lvl>
+    <w:lvl w:ilvl="3" w:tplc="0409000F" w:tentative="1">
+      <w:start w:val="1"/>
+      <w:numFmt w:val="decimal"/>
+      <w:lvlText w:val="%4."/>
+      <w:lvlJc w:val="left"/>
+      <w:pPr>
+        <w:ind w:left="2880" w:hanging="360"/>
+      </w:pPr>
+    </w:lvl>
+    <w:lvl w:ilvl="4" w:tplc="04090019" w:tentative="1">
+      <w:start w:val="1"/>
+      <w:numFmt w:val="lowerLetter"/>
+      <w:lvlText w:val="%5."/>
+      <w:lvlJc w:val="left"/>
+      <w:pPr>
+        <w:ind w:left="3600" w:hanging="360"/>
+      </w:pPr>
+    </w:lvl>
+    <w:lvl w:ilvl="5" w:tplc="0409001B" w:tentative="1">
+      <w:start w:val="1"/>
+      <w:numFmt w:val="lowerRoman"/>
+      <w:lvlText w:val="%6."/>
+      <w:lvlJc w:val="right"/>
+      <w:pPr>
+        <w:ind w:left="4320" w:hanging="180"/>
+      </w:pPr>
+    </w:lvl>
+    <w:lvl w:ilvl="6" w:tplc="0409000F" w:tentative="1">
+      <w:start w:val="1"/>
+      <w:numFmt w:val="decimal"/>
+      <w:lvlText w:val="%7."/>
+      <w:lvlJc w:val="left"/>
+      <w:pPr>
+        <w:ind w:left="5040" w:hanging="360"/>
+      </w:pPr>
+    </w:lvl>
+    <w:lvl w:ilvl="7" w:tplc="04090019" w:tentative="1">
+      <w:start w:val="1"/>
+      <w:numFmt w:val="lowerLetter"/>
+      <w:lvlText w:val="%8."/>
+      <w:lvlJc w:val="left"/>
+      <w:pPr>
+        <w:ind w:left="5760" w:hanging="360"/>
+      </w:pPr>
+    </w:lvl>
+    <w:lvl w:ilvl="8" w:tplc="0409001B" w:tentative="1">
+      <w:start w:val="1"/>
+      <w:numFmt w:val="lowerRoman"/>
+      <w:lvlText w:val="%9."/>
+      <w:lvlJc w:val="right"/>
+      <w:pPr>
+        <w:ind w:left="6480" w:hanging="180"/>
+      </w:pPr>
+    </w:lvl>
+  </w:abstractNum>
+  <w:abstractNum w:abstractNumId="12">
     <w:nsid w:val="65E370B0"/>
     <w:multiLevelType w:val="hybridMultilevel"/>
     <w:tmpl w:val="58ECB060"/>
@@ -6411,7 +7358,7 @@
       </w:pPr>
     </w:lvl>
   </w:abstractNum>
-  <w:abstractNum w:abstractNumId="12">
+  <w:abstractNum w:abstractNumId="13">
     <w:nsid w:val="6F9E5B2D"/>
     <w:multiLevelType w:val="hybridMultilevel"/>
     <w:tmpl w:val="3BD6E262"/>
@@ -6524,7 +7471,7 @@
       </w:rPr>
     </w:lvl>
   </w:abstractNum>
-  <w:abstractNum w:abstractNumId="13">
+  <w:abstractNum w:abstractNumId="14">
     <w:nsid w:val="7EE02B5E"/>
     <w:multiLevelType w:val="hybridMultilevel"/>
     <w:tmpl w:val="FAD452FE"/>
@@ -6641,10 +7588,10 @@
     <w:abstractNumId w:val="4"/>
   </w:num>
   <w:num w:numId="2">
-    <w:abstractNumId w:val="13"/>
+    <w:abstractNumId w:val="14"/>
   </w:num>
   <w:num w:numId="3">
-    <w:abstractNumId w:val="12"/>
+    <w:abstractNumId w:val="13"/>
   </w:num>
   <w:num w:numId="4">
     <w:abstractNumId w:val="10"/>
@@ -6674,10 +7621,13 @@
     <w:abstractNumId w:val="7"/>
   </w:num>
   <w:num w:numId="13">
-    <w:abstractNumId w:val="11"/>
+    <w:abstractNumId w:val="12"/>
   </w:num>
   <w:num w:numId="14">
     <w:abstractNumId w:val="5"/>
+  </w:num>
+  <w:num w:numId="15">
+    <w:abstractNumId w:val="11"/>
   </w:num>
 </w:numbering>
 </file>
@@ -7211,6 +8161,19 @@
       <w:u w:val="single"/>
     </w:rPr>
   </w:style>
+  <w:style w:type="paragraph" w:customStyle="1" w:styleId="Default">
+    <w:name w:val="Default"/>
+    <w:rsid w:val="00681056"/>
+    <w:pPr>
+      <w:autoSpaceDE w:val="0"/>
+      <w:autoSpaceDN w:val="0"/>
+      <w:adjustRightInd w:val="0"/>
+    </w:pPr>
+    <w:rPr>
+      <w:rFonts w:ascii="Times New Roman" w:hAnsi="Times New Roman" w:cs="Times New Roman"/>
+      <w:color w:val="000000"/>
+    </w:rPr>
+  </w:style>
 </w:styles>
 </file>
 
@@ -7553,7 +8516,7 @@
 </file>
 
 <file path=customXml/itemProps1.xml><?xml version="1.0" encoding="utf-8"?>
-<ds:datastoreItem xmlns:ds="http://schemas.openxmlformats.org/officeDocument/2006/customXml" ds:itemID="{35B2AE75-A3A8-9C47-9B09-D650E66AA887}">
+<ds:datastoreItem xmlns:ds="http://schemas.openxmlformats.org/officeDocument/2006/customXml" ds:itemID="{A3DCDD2A-4DF9-9848-8659-9DB5215CC56E}">
   <ds:schemaRefs>
     <ds:schemaRef ds:uri="http://schemas.openxmlformats.org/officeDocument/2006/bibliography"/>
   </ds:schemaRefs>

</xml_diff>

<commit_message>
wireless assignment 1 almost done
</commit_message>
<xml_diff>
--- a/Wireless Assignment.docx
+++ b/Wireless Assignment.docx
@@ -4329,10 +4329,10 @@
             <v:path o:extrusionok="f" gradientshapeok="t" o:connecttype="rect"/>
             <o:lock v:ext="edit" aspectratio="t"/>
           </v:shapetype>
-          <v:shape id="_x0000_i1025" type="#_x0000_t75" style="width:54pt;height:18pt" o:ole="">
+          <v:shape id="_x0000_i1025" type="#_x0000_t75" style="width:53.75pt;height:18.25pt" o:ole="">
             <v:imagedata r:id="rId22" o:title=""/>
           </v:shape>
-          <o:OLEObject Type="Embed" ProgID="Equation.DSMT4" ShapeID="_x0000_i1025" DrawAspect="Content" ObjectID="_1581181412" r:id="rId23"/>
+          <o:OLEObject Type="Embed" ProgID="Equation.DSMT4" ShapeID="_x0000_i1025" DrawAspect="Content" ObjectID="_1581259973" r:id="rId23"/>
         </w:object>
       </w:r>
       <w:r>
@@ -5148,10 +5148,10 @@
           <w:szCs w:val="23"/>
         </w:rPr>
         <w:object w:dxaOrig="3800" w:dyaOrig="520" w14:anchorId="66575CE4">
-          <v:shape id="_x0000_i1026" type="#_x0000_t75" style="width:190pt;height:26pt" o:ole="">
+          <v:shape id="_x0000_i1026" type="#_x0000_t75" style="width:189.65pt;height:26.35pt" o:ole="">
             <v:imagedata r:id="rId24" o:title=""/>
           </v:shape>
-          <o:OLEObject Type="Embed" ProgID="Equation.DSMT4" ShapeID="_x0000_i1026" DrawAspect="Content" ObjectID="_1581181413" r:id="rId25"/>
+          <o:OLEObject Type="Embed" ProgID="Equation.DSMT4" ShapeID="_x0000_i1026" DrawAspect="Content" ObjectID="_1581259974" r:id="rId25"/>
         </w:object>
       </w:r>
     </w:p>
@@ -5172,10 +5172,10 @@
           <w:szCs w:val="23"/>
         </w:rPr>
         <w:object w:dxaOrig="8300" w:dyaOrig="700" w14:anchorId="40938B91">
-          <v:shape id="_x0000_i1027" type="#_x0000_t75" style="width:415pt;height:35pt" o:ole="">
+          <v:shape id="_x0000_i1027" type="#_x0000_t75" style="width:414.75pt;height:35.5pt" o:ole="">
             <v:imagedata r:id="rId26" o:title=""/>
           </v:shape>
-          <o:OLEObject Type="Embed" ProgID="Equation.DSMT4" ShapeID="_x0000_i1027" DrawAspect="Content" ObjectID="_1581181414" r:id="rId27"/>
+          <o:OLEObject Type="Embed" ProgID="Equation.DSMT4" ShapeID="_x0000_i1027" DrawAspect="Content" ObjectID="_1581259975" r:id="rId27"/>
         </w:object>
       </w:r>
     </w:p>
@@ -5196,10 +5196,10 @@
           <w:szCs w:val="23"/>
         </w:rPr>
         <w:object w:dxaOrig="7020" w:dyaOrig="700" w14:anchorId="775E135D">
-          <v:shape id="_x0000_i1028" type="#_x0000_t75" style="width:351pt;height:35pt" o:ole="">
+          <v:shape id="_x0000_i1028" type="#_x0000_t75" style="width:350.85pt;height:35.5pt" o:ole="">
             <v:imagedata r:id="rId28" o:title=""/>
           </v:shape>
-          <o:OLEObject Type="Embed" ProgID="Equation.DSMT4" ShapeID="_x0000_i1028" DrawAspect="Content" ObjectID="_1581181415" r:id="rId29"/>
+          <o:OLEObject Type="Embed" ProgID="Equation.DSMT4" ShapeID="_x0000_i1028" DrawAspect="Content" ObjectID="_1581259976" r:id="rId29"/>
         </w:object>
       </w:r>
     </w:p>
@@ -5411,19 +5411,7 @@
         <w:rPr>
           <w:rFonts w:eastAsia="Times New Roman"/>
         </w:rPr>
-        <w:t>Smart Antennas in Wireless Communication</w:t>
-      </w:r>
-      <w:r>
-        <w:rPr>
-          <w:rFonts w:eastAsia="Times New Roman"/>
-        </w:rPr>
-        <w:t xml:space="preserve">s: Base Station </w:t>
-      </w:r>
-      <w:r>
-        <w:rPr>
-          <w:rFonts w:eastAsia="Times New Roman"/>
-        </w:rPr>
-        <w:t xml:space="preserve">Diversity and Handset </w:t>
+        <w:t xml:space="preserve">Smart Antennas in Wireless Communications: Base Station Diversity and Handset </w:t>
       </w:r>
       <w:proofErr w:type="spellStart"/>
       <w:r>
@@ -5500,14 +5488,7 @@
           <w:rFonts w:asciiTheme="minorHAnsi" w:eastAsia="Times New Roman" w:hAnsiTheme="minorHAnsi"/>
           <w:i/>
         </w:rPr>
-        <w:t xml:space="preserve">, Christos Christodoulou, </w:t>
-      </w:r>
-      <w:r>
-        <w:rPr>
-          <w:rFonts w:asciiTheme="minorHAnsi" w:eastAsia="Times New Roman" w:hAnsiTheme="minorHAnsi"/>
-          <w:i/>
-        </w:rPr>
-        <w:t xml:space="preserve">Carl B. Dietrich, Jr., Warren L. </w:t>
+        <w:t xml:space="preserve">, Christos Christodoulou, Carl B. Dietrich, Jr., Warren L. </w:t>
       </w:r>
       <w:proofErr w:type="spellStart"/>
       <w:r>
@@ -5673,14 +5654,7 @@
           <w:rFonts w:asciiTheme="minorHAnsi" w:eastAsia="Times New Roman" w:hAnsiTheme="minorHAnsi"/>
           <w:i/>
         </w:rPr>
-        <w:t xml:space="preserve"> Hassan, R. Fa</w:t>
-      </w:r>
-      <w:r>
-        <w:rPr>
-          <w:rFonts w:asciiTheme="minorHAnsi" w:eastAsia="Times New Roman" w:hAnsiTheme="minorHAnsi"/>
-          <w:i/>
-        </w:rPr>
-        <w:t xml:space="preserve">rooq, H.U. Saeed and Z. </w:t>
+        <w:t xml:space="preserve"> Hassan, R. Farooq, H.U. Saeed and Z. </w:t>
       </w:r>
       <w:proofErr w:type="spellStart"/>
       <w:r>
@@ -5759,10 +5733,1192 @@
         <w:rPr>
           <w:rFonts w:asciiTheme="minorHAnsi" w:eastAsia="Times New Roman" w:hAnsiTheme="minorHAnsi"/>
           <w:color w:val="000000" w:themeColor="text1"/>
+        </w:rPr>
+      </w:pPr>
+      <w:r>
+        <w:rPr>
+          <w:rFonts w:asciiTheme="minorHAnsi" w:eastAsia="Times New Roman" w:hAnsiTheme="minorHAnsi"/>
+          <w:color w:val="000000" w:themeColor="text1"/>
+        </w:rPr>
+        <w:t xml:space="preserve">Smart Antenna in the field of wireless mobile communication has </w:t>
+      </w:r>
+      <w:r>
+        <w:rPr>
+          <w:rFonts w:asciiTheme="minorHAnsi" w:eastAsia="Times New Roman" w:hAnsiTheme="minorHAnsi"/>
+          <w:color w:val="000000" w:themeColor="text1"/>
+        </w:rPr>
+        <w:t>attracted</w:t>
+      </w:r>
+      <w:r>
+        <w:rPr>
+          <w:rFonts w:asciiTheme="minorHAnsi" w:eastAsia="Times New Roman" w:hAnsiTheme="minorHAnsi"/>
+          <w:color w:val="000000" w:themeColor="text1"/>
+        </w:rPr>
+        <w:t xml:space="preserve"> </w:t>
+      </w:r>
+      <w:r>
+        <w:rPr>
+          <w:rFonts w:asciiTheme="minorHAnsi" w:eastAsia="Times New Roman" w:hAnsiTheme="minorHAnsi"/>
+          <w:color w:val="000000" w:themeColor="text1"/>
+        </w:rPr>
+        <w:t xml:space="preserve">a huge amount </w:t>
+      </w:r>
+      <w:r>
+        <w:rPr>
+          <w:rFonts w:asciiTheme="minorHAnsi" w:eastAsia="Times New Roman" w:hAnsiTheme="minorHAnsi"/>
+          <w:color w:val="000000" w:themeColor="text1"/>
+        </w:rPr>
+        <w:t>of interest</w:t>
+      </w:r>
+      <w:r>
+        <w:rPr>
+          <w:rFonts w:asciiTheme="minorHAnsi" w:eastAsia="Times New Roman" w:hAnsiTheme="minorHAnsi"/>
+          <w:color w:val="000000" w:themeColor="text1"/>
+        </w:rPr>
+        <w:t xml:space="preserve"> from all over the world in recent years.</w:t>
+      </w:r>
+      <w:r>
+        <w:rPr>
+          <w:rFonts w:asciiTheme="minorHAnsi" w:eastAsia="Times New Roman" w:hAnsiTheme="minorHAnsi"/>
+          <w:color w:val="000000" w:themeColor="text1"/>
+        </w:rPr>
+        <w:t xml:space="preserve"> The demand for wireless communication has risen rapidly in the last few years with increasing access of internet and multimedia file sharing. In order to meet this demand, the limited capacity systems like Single input single output(SISO) are being considered to be replaced by systems like </w:t>
+      </w:r>
+      <w:proofErr w:type="spellStart"/>
+      <w:r>
+        <w:rPr>
+          <w:rFonts w:asciiTheme="minorHAnsi" w:eastAsia="Times New Roman" w:hAnsiTheme="minorHAnsi"/>
+          <w:color w:val="000000" w:themeColor="text1"/>
+        </w:rPr>
+        <w:t>Mutiple</w:t>
+      </w:r>
+      <w:proofErr w:type="spellEnd"/>
+      <w:r>
+        <w:rPr>
+          <w:rFonts w:asciiTheme="minorHAnsi" w:eastAsia="Times New Roman" w:hAnsiTheme="minorHAnsi"/>
+          <w:color w:val="000000" w:themeColor="text1"/>
+        </w:rPr>
+        <w:t xml:space="preserve"> Element Antenna(MEA). The benefit of using </w:t>
+      </w:r>
+      <w:r>
+        <w:rPr>
+          <w:rFonts w:asciiTheme="minorHAnsi" w:eastAsia="Times New Roman" w:hAnsiTheme="minorHAnsi"/>
+          <w:color w:val="000000" w:themeColor="text1"/>
+        </w:rPr>
+        <w:t>multiple antennas is increase in communication reliability, rapid increase in data rate by spatial multiplexing etc.</w:t>
+      </w:r>
+    </w:p>
+    <w:p>
+      <w:pPr>
+        <w:spacing w:line="276" w:lineRule="auto"/>
+        <w:rPr>
+          <w:rFonts w:asciiTheme="minorHAnsi" w:eastAsia="Times New Roman" w:hAnsiTheme="minorHAnsi"/>
+          <w:color w:val="000000" w:themeColor="text1"/>
+        </w:rPr>
+      </w:pPr>
+    </w:p>
+    <w:p>
+      <w:pPr>
+        <w:spacing w:line="276" w:lineRule="auto"/>
+        <w:rPr>
+          <w:rFonts w:asciiTheme="minorHAnsi" w:eastAsia="Times New Roman" w:hAnsiTheme="minorHAnsi"/>
+          <w:color w:val="000000" w:themeColor="text1"/>
+        </w:rPr>
+      </w:pPr>
+      <w:r>
+        <w:rPr>
+          <w:rFonts w:asciiTheme="minorHAnsi" w:eastAsia="Times New Roman" w:hAnsiTheme="minorHAnsi"/>
+          <w:color w:val="000000" w:themeColor="text1"/>
+        </w:rPr>
+        <w:t xml:space="preserve">A smart Antenna </w:t>
+      </w:r>
+      <w:r>
+        <w:rPr>
+          <w:rFonts w:asciiTheme="minorHAnsi" w:eastAsia="Times New Roman" w:hAnsiTheme="minorHAnsi"/>
+          <w:color w:val="000000" w:themeColor="text1"/>
+        </w:rPr>
+        <w:t xml:space="preserve">can reduce noise and therefore very </w:t>
+      </w:r>
+      <w:proofErr w:type="spellStart"/>
+      <w:r>
+        <w:rPr>
+          <w:rFonts w:asciiTheme="minorHAnsi" w:eastAsia="Times New Roman" w:hAnsiTheme="minorHAnsi"/>
+          <w:color w:val="000000" w:themeColor="text1"/>
+        </w:rPr>
+        <w:t>promiing</w:t>
+      </w:r>
+      <w:proofErr w:type="spellEnd"/>
+      <w:r>
+        <w:rPr>
+          <w:rFonts w:asciiTheme="minorHAnsi" w:eastAsia="Times New Roman" w:hAnsiTheme="minorHAnsi"/>
+          <w:color w:val="000000" w:themeColor="text1"/>
+        </w:rPr>
+        <w:t xml:space="preserve"> in reducing signal to noise ratio and also enhance the capacity of the system. </w:t>
+      </w:r>
+      <w:r>
+        <w:rPr>
+          <w:rFonts w:asciiTheme="minorHAnsi" w:eastAsia="Times New Roman" w:hAnsiTheme="minorHAnsi"/>
+          <w:color w:val="000000" w:themeColor="text1"/>
+        </w:rPr>
+        <w:t>They have only been considered for base stations so far.</w:t>
+      </w:r>
+      <w:r>
+        <w:rPr>
+          <w:rFonts w:asciiTheme="minorHAnsi" w:eastAsia="Times New Roman" w:hAnsiTheme="minorHAnsi"/>
+          <w:color w:val="000000" w:themeColor="text1"/>
+        </w:rPr>
+        <w:t xml:space="preserve"> Smart antennas operate by processing signals induced on an array of antennas. Hence, they have applications in the field of radar, medical image location dependent applications and sonar.</w:t>
+      </w:r>
+      <w:r>
+        <w:rPr>
+          <w:rFonts w:asciiTheme="minorHAnsi" w:eastAsia="Times New Roman" w:hAnsiTheme="minorHAnsi"/>
+          <w:color w:val="000000" w:themeColor="text1"/>
+        </w:rPr>
+        <w:t xml:space="preserve"> The most important property of smart antennas is spatial filtering. This means the smart antennas can receive energy from one direction while at the same time block energy from other directions.</w:t>
+      </w:r>
+    </w:p>
+    <w:p>
+      <w:pPr>
+        <w:spacing w:line="276" w:lineRule="auto"/>
+        <w:rPr>
+          <w:rFonts w:asciiTheme="minorHAnsi" w:eastAsia="Times New Roman" w:hAnsiTheme="minorHAnsi"/>
+          <w:color w:val="000000" w:themeColor="text1"/>
+        </w:rPr>
+      </w:pPr>
+    </w:p>
+    <w:p>
+      <w:pPr>
+        <w:rPr>
+          <w:rFonts w:asciiTheme="minorHAnsi" w:eastAsia="Times New Roman" w:hAnsiTheme="minorHAnsi"/>
+        </w:rPr>
+      </w:pPr>
+      <w:r>
+        <w:rPr>
+          <w:rFonts w:asciiTheme="minorHAnsi" w:eastAsia="Times New Roman" w:hAnsiTheme="minorHAnsi"/>
+        </w:rPr>
+        <w:t xml:space="preserve">Some </w:t>
+      </w:r>
+      <w:proofErr w:type="spellStart"/>
+      <w:r>
+        <w:rPr>
+          <w:rFonts w:asciiTheme="minorHAnsi" w:eastAsia="Times New Roman" w:hAnsiTheme="minorHAnsi"/>
+        </w:rPr>
+        <w:t>rescarchers</w:t>
+      </w:r>
+      <w:proofErr w:type="spellEnd"/>
+      <w:r>
+        <w:rPr>
+          <w:rFonts w:asciiTheme="minorHAnsi" w:eastAsia="Times New Roman" w:hAnsiTheme="minorHAnsi"/>
+        </w:rPr>
+        <w:t xml:space="preserve"> have proposed diversity </w:t>
+      </w:r>
+      <w:r>
+        <w:rPr>
+          <w:rFonts w:asciiTheme="minorHAnsi" w:eastAsia="Times New Roman" w:hAnsiTheme="minorHAnsi"/>
+        </w:rPr>
+        <w:t>combining at the terminals (i.e</w:t>
+      </w:r>
+      <w:r>
+        <w:rPr>
+          <w:rFonts w:asciiTheme="minorHAnsi" w:eastAsia="Times New Roman" w:hAnsiTheme="minorHAnsi"/>
+        </w:rPr>
+        <w:t xml:space="preserve">., the handheld radios), and </w:t>
+      </w:r>
+      <w:r>
+        <w:rPr>
+          <w:rFonts w:asciiTheme="minorHAnsi" w:eastAsia="Times New Roman" w:hAnsiTheme="minorHAnsi"/>
+        </w:rPr>
+        <w:t>have</w:t>
+      </w:r>
+      <w:r>
+        <w:rPr>
+          <w:rFonts w:asciiTheme="minorHAnsi" w:eastAsia="Times New Roman" w:hAnsiTheme="minorHAnsi"/>
+        </w:rPr>
+        <w:t xml:space="preserve"> shown that significant performance gains can be </w:t>
+      </w:r>
+      <w:proofErr w:type="spellStart"/>
+      <w:r>
+        <w:rPr>
+          <w:rFonts w:asciiTheme="minorHAnsi" w:eastAsia="Times New Roman" w:hAnsiTheme="minorHAnsi"/>
+        </w:rPr>
+        <w:t>achicved</w:t>
+      </w:r>
+      <w:proofErr w:type="spellEnd"/>
+      <w:r>
+        <w:rPr>
+          <w:rFonts w:asciiTheme="minorHAnsi" w:eastAsia="Times New Roman" w:hAnsiTheme="minorHAnsi"/>
+        </w:rPr>
+        <w:t xml:space="preserve">. The use of adaptive </w:t>
+      </w:r>
+      <w:proofErr w:type="spellStart"/>
+      <w:r>
+        <w:rPr>
+          <w:rFonts w:asciiTheme="minorHAnsi" w:eastAsia="Times New Roman" w:hAnsiTheme="minorHAnsi"/>
+        </w:rPr>
+        <w:t>antciiiias</w:t>
+      </w:r>
+      <w:proofErr w:type="spellEnd"/>
+      <w:r>
+        <w:rPr>
+          <w:rFonts w:asciiTheme="minorHAnsi" w:eastAsia="Times New Roman" w:hAnsiTheme="minorHAnsi"/>
+        </w:rPr>
+        <w:t xml:space="preserve"> on handheld radios is a new area of </w:t>
+      </w:r>
+      <w:r>
+        <w:rPr>
+          <w:rFonts w:asciiTheme="minorHAnsi" w:eastAsia="Times New Roman" w:hAnsiTheme="minorHAnsi"/>
+        </w:rPr>
+        <w:t xml:space="preserve">research. 111 1988, </w:t>
+      </w:r>
+      <w:proofErr w:type="spellStart"/>
+      <w:r>
+        <w:rPr>
+          <w:rFonts w:asciiTheme="minorHAnsi" w:eastAsia="Times New Roman" w:hAnsiTheme="minorHAnsi"/>
+        </w:rPr>
+        <w:t>Vaughaii</w:t>
+      </w:r>
+      <w:proofErr w:type="spellEnd"/>
+      <w:r>
+        <w:rPr>
+          <w:rFonts w:asciiTheme="minorHAnsi" w:eastAsia="Times New Roman" w:hAnsiTheme="minorHAnsi"/>
+        </w:rPr>
+        <w:t xml:space="preserve"> concluded that with </w:t>
+      </w:r>
+      <w:proofErr w:type="spellStart"/>
+      <w:r>
+        <w:rPr>
+          <w:rFonts w:asciiTheme="minorHAnsi" w:eastAsia="Times New Roman" w:hAnsiTheme="minorHAnsi"/>
+        </w:rPr>
+        <w:t>thcn</w:t>
+      </w:r>
+      <w:proofErr w:type="spellEnd"/>
+      <w:r>
+        <w:rPr>
+          <w:rFonts w:asciiTheme="minorHAnsi" w:eastAsia="Times New Roman" w:hAnsiTheme="minorHAnsi"/>
+        </w:rPr>
+        <w:t xml:space="preserve">-current technology, </w:t>
+      </w:r>
+      <w:proofErr w:type="spellStart"/>
+      <w:r>
+        <w:rPr>
+          <w:rFonts w:asciiTheme="minorHAnsi" w:eastAsia="Times New Roman" w:hAnsiTheme="minorHAnsi"/>
+        </w:rPr>
+        <w:t>adaptivc</w:t>
+      </w:r>
+      <w:proofErr w:type="spellEnd"/>
+      <w:r>
+        <w:rPr>
+          <w:rFonts w:asciiTheme="minorHAnsi" w:eastAsia="Times New Roman" w:hAnsiTheme="minorHAnsi"/>
+        </w:rPr>
+        <w:t xml:space="preserve"> </w:t>
+      </w:r>
+      <w:proofErr w:type="spellStart"/>
+      <w:r>
+        <w:rPr>
+          <w:rFonts w:asciiTheme="minorHAnsi" w:eastAsia="Times New Roman" w:hAnsiTheme="minorHAnsi"/>
+        </w:rPr>
+        <w:t>beamforming</w:t>
+      </w:r>
+      <w:proofErr w:type="spellEnd"/>
+      <w:r>
+        <w:rPr>
+          <w:rFonts w:asciiTheme="minorHAnsi" w:eastAsia="Times New Roman" w:hAnsiTheme="minorHAnsi"/>
+        </w:rPr>
+        <w:t xml:space="preserve"> was feasible for units moving at pedestrian speeds, but not for h</w:t>
+      </w:r>
+      <w:r>
+        <w:rPr>
+          <w:rFonts w:asciiTheme="minorHAnsi" w:eastAsia="Times New Roman" w:hAnsiTheme="minorHAnsi"/>
+        </w:rPr>
+        <w:t>igh-</w:t>
+      </w:r>
+      <w:proofErr w:type="spellStart"/>
+      <w:r>
+        <w:rPr>
+          <w:rFonts w:asciiTheme="minorHAnsi" w:eastAsia="Times New Roman" w:hAnsiTheme="minorHAnsi"/>
+        </w:rPr>
+        <w:t>spced</w:t>
+      </w:r>
+      <w:proofErr w:type="spellEnd"/>
+      <w:r>
+        <w:rPr>
+          <w:rFonts w:asciiTheme="minorHAnsi" w:eastAsia="Times New Roman" w:hAnsiTheme="minorHAnsi"/>
+        </w:rPr>
+        <w:t xml:space="preserve"> </w:t>
+      </w:r>
+      <w:proofErr w:type="spellStart"/>
+      <w:r>
+        <w:rPr>
+          <w:rFonts w:asciiTheme="minorHAnsi" w:eastAsia="Times New Roman" w:hAnsiTheme="minorHAnsi"/>
+        </w:rPr>
+        <w:t>mobilc</w:t>
+      </w:r>
+      <w:proofErr w:type="spellEnd"/>
+      <w:r>
+        <w:rPr>
+          <w:rFonts w:asciiTheme="minorHAnsi" w:eastAsia="Times New Roman" w:hAnsiTheme="minorHAnsi"/>
+        </w:rPr>
+        <w:t xml:space="preserve"> units. </w:t>
+      </w:r>
+      <w:proofErr w:type="spellStart"/>
+      <w:r>
+        <w:rPr>
+          <w:rFonts w:asciiTheme="minorHAnsi" w:eastAsia="Times New Roman" w:hAnsiTheme="minorHAnsi"/>
+        </w:rPr>
+        <w:t>Lian</w:t>
+      </w:r>
+      <w:proofErr w:type="spellEnd"/>
+      <w:r>
+        <w:rPr>
+          <w:rFonts w:asciiTheme="minorHAnsi" w:eastAsia="Times New Roman" w:hAnsiTheme="minorHAnsi"/>
+        </w:rPr>
+        <w:t xml:space="preserve"> </w:t>
+      </w:r>
+      <w:proofErr w:type="spellStart"/>
+      <w:r>
+        <w:rPr>
+          <w:rFonts w:asciiTheme="minorHAnsi" w:eastAsia="Times New Roman" w:hAnsiTheme="minorHAnsi"/>
+        </w:rPr>
+        <w:t>suggestcd</w:t>
+      </w:r>
+      <w:proofErr w:type="spellEnd"/>
+      <w:r>
+        <w:rPr>
+          <w:rFonts w:asciiTheme="minorHAnsi" w:eastAsia="Times New Roman" w:hAnsiTheme="minorHAnsi"/>
+        </w:rPr>
+        <w:t xml:space="preserve"> </w:t>
+      </w:r>
+      <w:proofErr w:type="spellStart"/>
+      <w:r>
+        <w:rPr>
+          <w:rFonts w:asciiTheme="minorHAnsi" w:eastAsia="Times New Roman" w:hAnsiTheme="minorHAnsi"/>
+        </w:rPr>
+        <w:t>tlie</w:t>
+      </w:r>
+      <w:proofErr w:type="spellEnd"/>
+      <w:r>
+        <w:rPr>
+          <w:rFonts w:asciiTheme="minorHAnsi" w:eastAsia="Times New Roman" w:hAnsiTheme="minorHAnsi"/>
+        </w:rPr>
+        <w:t xml:space="preserve"> use of handheld </w:t>
+      </w:r>
+      <w:r>
+        <w:rPr>
+          <w:rFonts w:asciiTheme="minorHAnsi" w:eastAsia="Times New Roman" w:hAnsiTheme="minorHAnsi"/>
+        </w:rPr>
+        <w:t>arrays in mobile satellite</w:t>
+      </w:r>
+      <w:r>
+        <w:rPr>
+          <w:rFonts w:asciiTheme="minorHAnsi" w:eastAsia="Times New Roman" w:hAnsiTheme="minorHAnsi"/>
+        </w:rPr>
+        <w:t xml:space="preserve"> sy</w:t>
+      </w:r>
+      <w:r>
+        <w:rPr>
+          <w:rFonts w:asciiTheme="minorHAnsi" w:eastAsia="Times New Roman" w:hAnsiTheme="minorHAnsi"/>
+        </w:rPr>
+        <w:t xml:space="preserve">stems. In 1999, Braun et al. </w:t>
+      </w:r>
+      <w:r>
+        <w:rPr>
+          <w:rFonts w:asciiTheme="minorHAnsi" w:eastAsia="Times New Roman" w:hAnsiTheme="minorHAnsi"/>
+        </w:rPr>
+        <w:t xml:space="preserve"> reported on indoo</w:t>
+      </w:r>
+      <w:r>
+        <w:rPr>
+          <w:rFonts w:asciiTheme="minorHAnsi" w:eastAsia="Times New Roman" w:hAnsiTheme="minorHAnsi"/>
+        </w:rPr>
+        <w:t>r experiments in which data were</w:t>
+      </w:r>
+      <w:r>
+        <w:rPr>
+          <w:rFonts w:asciiTheme="minorHAnsi" w:eastAsia="Times New Roman" w:hAnsiTheme="minorHAnsi"/>
+        </w:rPr>
+        <w:t xml:space="preserve"> </w:t>
+      </w:r>
+      <w:r>
+        <w:rPr>
+          <w:rFonts w:asciiTheme="minorHAnsi" w:eastAsia="Times New Roman" w:hAnsiTheme="minorHAnsi"/>
+        </w:rPr>
+        <w:t>recorded using a stationary na</w:t>
+      </w:r>
+      <w:r>
+        <w:rPr>
+          <w:rFonts w:asciiTheme="minorHAnsi" w:eastAsia="Times New Roman" w:hAnsiTheme="minorHAnsi"/>
+        </w:rPr>
+        <w:t>rrowband transmitter and a two-</w:t>
+      </w:r>
+      <w:r>
+        <w:rPr>
+          <w:rFonts w:asciiTheme="minorHAnsi" w:eastAsia="Times New Roman" w:hAnsiTheme="minorHAnsi"/>
+        </w:rPr>
+        <w:t>element</w:t>
+      </w:r>
+      <w:r>
+        <w:rPr>
+          <w:rFonts w:asciiTheme="minorHAnsi" w:eastAsia="Times New Roman" w:hAnsiTheme="minorHAnsi"/>
+        </w:rPr>
+        <w:t xml:space="preserve"> </w:t>
+      </w:r>
+      <w:proofErr w:type="spellStart"/>
+      <w:r>
+        <w:rPr>
+          <w:rFonts w:asciiTheme="minorHAnsi" w:eastAsia="Times New Roman" w:hAnsiTheme="minorHAnsi"/>
+        </w:rPr>
+        <w:t>bandheld</w:t>
+      </w:r>
+      <w:proofErr w:type="spellEnd"/>
+      <w:r>
+        <w:rPr>
+          <w:rFonts w:asciiTheme="minorHAnsi" w:eastAsia="Times New Roman" w:hAnsiTheme="minorHAnsi"/>
+        </w:rPr>
+        <w:t xml:space="preserve"> </w:t>
+      </w:r>
+      <w:r>
+        <w:rPr>
+          <w:rFonts w:asciiTheme="minorHAnsi" w:eastAsia="Times New Roman" w:hAnsiTheme="minorHAnsi"/>
+        </w:rPr>
+        <w:t>receiving antenna array. In</w:t>
+      </w:r>
+      <w:r>
+        <w:rPr>
+          <w:rFonts w:asciiTheme="minorHAnsi" w:eastAsia="Times New Roman" w:hAnsiTheme="minorHAnsi"/>
+        </w:rPr>
+        <w:t xml:space="preserve"> data re</w:t>
+      </w:r>
+      <w:r>
+        <w:rPr>
+          <w:rFonts w:asciiTheme="minorHAnsi" w:eastAsia="Times New Roman" w:hAnsiTheme="minorHAnsi"/>
+        </w:rPr>
+        <w:t>corded over different paths were</w:t>
+      </w:r>
+      <w:r>
+        <w:rPr>
+          <w:rFonts w:asciiTheme="minorHAnsi" w:eastAsia="Times New Roman" w:hAnsiTheme="minorHAnsi"/>
+        </w:rPr>
+        <w:t xml:space="preserve"> treated</w:t>
+      </w:r>
+      <w:r>
+        <w:rPr>
+          <w:rFonts w:asciiTheme="minorHAnsi" w:eastAsia="Times New Roman" w:hAnsiTheme="minorHAnsi"/>
+        </w:rPr>
+        <w:t xml:space="preserve"> as desired and interfering sign</w:t>
+      </w:r>
+      <w:r>
+        <w:rPr>
+          <w:rFonts w:asciiTheme="minorHAnsi" w:eastAsia="Times New Roman" w:hAnsiTheme="minorHAnsi"/>
+        </w:rPr>
+        <w:t xml:space="preserve">als, </w:t>
+      </w:r>
+      <w:proofErr w:type="spellStart"/>
+      <w:r>
+        <w:rPr>
+          <w:rFonts w:asciiTheme="minorHAnsi" w:eastAsia="Times New Roman" w:hAnsiTheme="minorHAnsi"/>
+        </w:rPr>
+        <w:t>antl</w:t>
+      </w:r>
+      <w:proofErr w:type="spellEnd"/>
+      <w:r>
+        <w:rPr>
+          <w:rFonts w:asciiTheme="minorHAnsi" w:eastAsia="Times New Roman" w:hAnsiTheme="minorHAnsi"/>
+        </w:rPr>
+        <w:t xml:space="preserve"> the uncorrupted desired signal-unavailable in practice-was used as a </w:t>
+      </w:r>
+      <w:proofErr w:type="spellStart"/>
+      <w:r>
+        <w:rPr>
+          <w:rFonts w:asciiTheme="minorHAnsi" w:eastAsia="Times New Roman" w:hAnsiTheme="minorHAnsi"/>
+        </w:rPr>
+        <w:t>rcfercnce</w:t>
+      </w:r>
+      <w:proofErr w:type="spellEnd"/>
+      <w:r>
+        <w:rPr>
+          <w:rFonts w:asciiTheme="minorHAnsi" w:eastAsia="Times New Roman" w:hAnsiTheme="minorHAnsi"/>
+        </w:rPr>
+        <w:t xml:space="preserve"> signal for optimum </w:t>
+      </w:r>
+      <w:proofErr w:type="spellStart"/>
+      <w:r>
+        <w:rPr>
+          <w:rFonts w:asciiTheme="minorHAnsi" w:eastAsia="Times New Roman" w:hAnsiTheme="minorHAnsi"/>
+        </w:rPr>
+        <w:t>heamfonning</w:t>
+      </w:r>
+      <w:proofErr w:type="spellEnd"/>
+      <w:r>
+        <w:rPr>
+          <w:rFonts w:asciiTheme="minorHAnsi" w:eastAsia="Times New Roman" w:hAnsiTheme="minorHAnsi"/>
+        </w:rPr>
+        <w:t xml:space="preserve">. While </w:t>
+      </w:r>
+      <w:proofErr w:type="spellStart"/>
+      <w:r>
+        <w:rPr>
+          <w:rFonts w:asciiTheme="minorHAnsi" w:eastAsia="Times New Roman" w:hAnsiTheme="minorHAnsi"/>
+        </w:rPr>
+        <w:t>thcsc</w:t>
+      </w:r>
+      <w:proofErr w:type="spellEnd"/>
+      <w:r>
+        <w:rPr>
+          <w:rFonts w:asciiTheme="minorHAnsi" w:eastAsia="Times New Roman" w:hAnsiTheme="minorHAnsi"/>
+        </w:rPr>
+        <w:t xml:space="preserve"> experiments do not </w:t>
+      </w:r>
+      <w:proofErr w:type="spellStart"/>
+      <w:r>
+        <w:rPr>
+          <w:rFonts w:asciiTheme="minorHAnsi" w:eastAsia="Times New Roman" w:hAnsiTheme="minorHAnsi"/>
+        </w:rPr>
+        <w:t>corrcspo</w:t>
+      </w:r>
+      <w:r>
+        <w:rPr>
+          <w:rFonts w:asciiTheme="minorHAnsi" w:eastAsia="Times New Roman" w:hAnsiTheme="minorHAnsi"/>
+        </w:rPr>
+        <w:t>nd</w:t>
+      </w:r>
+      <w:proofErr w:type="spellEnd"/>
+      <w:r>
+        <w:rPr>
+          <w:rFonts w:asciiTheme="minorHAnsi" w:eastAsia="Times New Roman" w:hAnsiTheme="minorHAnsi"/>
+        </w:rPr>
+        <w:t xml:space="preserve"> to actual operating condition, interference rejection of 24dB in single interferer case and 16dB in the two-interferer case was reported in two handset configurations.</w:t>
+      </w:r>
+    </w:p>
+    <w:p>
+      <w:pPr>
+        <w:rPr>
+          <w:rFonts w:asciiTheme="minorHAnsi" w:eastAsia="Times New Roman" w:hAnsiTheme="minorHAnsi"/>
+        </w:rPr>
+      </w:pPr>
+    </w:p>
+    <w:p>
+      <w:pPr>
+        <w:spacing w:line="276" w:lineRule="auto"/>
+        <w:rPr>
+          <w:rFonts w:asciiTheme="minorHAnsi" w:eastAsia="Times New Roman" w:hAnsiTheme="minorHAnsi"/>
           <w:sz w:val="28"/>
           <w:szCs w:val="28"/>
         </w:rPr>
       </w:pPr>
+      <w:r>
+        <w:rPr>
+          <w:rFonts w:asciiTheme="minorHAnsi" w:eastAsia="Times New Roman" w:hAnsiTheme="minorHAnsi"/>
+          <w:sz w:val="28"/>
+          <w:szCs w:val="28"/>
+        </w:rPr>
+        <w:t>Diversity combining</w:t>
+      </w:r>
+    </w:p>
+    <w:p>
+      <w:pPr>
+        <w:rPr>
+          <w:rFonts w:asciiTheme="minorHAnsi" w:eastAsia="Times New Roman" w:hAnsiTheme="minorHAnsi"/>
+        </w:rPr>
+      </w:pPr>
+      <w:r>
+        <w:rPr>
+          <w:rFonts w:asciiTheme="minorHAnsi" w:eastAsia="Times New Roman" w:hAnsiTheme="minorHAnsi"/>
+        </w:rPr>
+        <w:t>Antenna ar</w:t>
+      </w:r>
+      <w:r>
+        <w:rPr>
+          <w:rFonts w:asciiTheme="minorHAnsi" w:eastAsia="Times New Roman" w:hAnsiTheme="minorHAnsi"/>
+        </w:rPr>
+        <w:t>rays provide with signals that can be</w:t>
+      </w:r>
+      <w:r>
+        <w:rPr>
+          <w:rFonts w:asciiTheme="minorHAnsi" w:eastAsia="Times New Roman" w:hAnsiTheme="minorHAnsi"/>
+        </w:rPr>
+        <w:t xml:space="preserve"> </w:t>
+      </w:r>
+      <w:r>
+        <w:rPr>
+          <w:rFonts w:asciiTheme="minorHAnsi" w:eastAsia="Times New Roman" w:hAnsiTheme="minorHAnsi"/>
+        </w:rPr>
+        <w:t>grouped together</w:t>
+      </w:r>
+      <w:r>
+        <w:rPr>
+          <w:rFonts w:asciiTheme="minorHAnsi" w:eastAsia="Times New Roman" w:hAnsiTheme="minorHAnsi"/>
+        </w:rPr>
+        <w:t xml:space="preserve"> </w:t>
+      </w:r>
+      <w:r>
+        <w:rPr>
+          <w:rFonts w:asciiTheme="minorHAnsi" w:eastAsia="Times New Roman" w:hAnsiTheme="minorHAnsi"/>
+        </w:rPr>
+        <w:t>by making use of</w:t>
+      </w:r>
+      <w:r>
+        <w:rPr>
+          <w:rFonts w:asciiTheme="minorHAnsi" w:eastAsia="Times New Roman" w:hAnsiTheme="minorHAnsi"/>
+        </w:rPr>
+        <w:t xml:space="preserve"> diversity techn</w:t>
+      </w:r>
+      <w:r>
+        <w:rPr>
+          <w:rFonts w:asciiTheme="minorHAnsi" w:eastAsia="Times New Roman" w:hAnsiTheme="minorHAnsi"/>
+        </w:rPr>
+        <w:t>iques in order to improve performance in the</w:t>
+      </w:r>
+      <w:r>
+        <w:rPr>
+          <w:rFonts w:asciiTheme="minorHAnsi" w:eastAsia="Times New Roman" w:hAnsiTheme="minorHAnsi"/>
+        </w:rPr>
+        <w:t xml:space="preserve"> </w:t>
+      </w:r>
+      <w:r>
+        <w:rPr>
+          <w:rFonts w:asciiTheme="minorHAnsi" w:eastAsia="Times New Roman" w:hAnsiTheme="minorHAnsi"/>
+        </w:rPr>
+        <w:t>fading</w:t>
+      </w:r>
+      <w:r>
+        <w:rPr>
+          <w:rFonts w:asciiTheme="minorHAnsi" w:eastAsia="Times New Roman" w:hAnsiTheme="minorHAnsi"/>
+        </w:rPr>
+        <w:t xml:space="preserve"> </w:t>
+      </w:r>
+      <w:r>
+        <w:rPr>
+          <w:rFonts w:asciiTheme="minorHAnsi" w:eastAsia="Times New Roman" w:hAnsiTheme="minorHAnsi"/>
+        </w:rPr>
+        <w:t>channels</w:t>
+      </w:r>
+      <w:r>
+        <w:rPr>
+          <w:rFonts w:asciiTheme="minorHAnsi" w:eastAsia="Times New Roman" w:hAnsiTheme="minorHAnsi"/>
+        </w:rPr>
+        <w:t>. Figure 1</w:t>
+      </w:r>
+      <w:r>
+        <w:rPr>
+          <w:rFonts w:asciiTheme="minorHAnsi" w:eastAsia="Times New Roman" w:hAnsiTheme="minorHAnsi"/>
+        </w:rPr>
+        <w:t xml:space="preserve"> </w:t>
+      </w:r>
+      <w:r>
+        <w:rPr>
+          <w:rFonts w:asciiTheme="minorHAnsi" w:eastAsia="Times New Roman" w:hAnsiTheme="minorHAnsi"/>
+        </w:rPr>
+        <w:t>depicts the techniques that can be used for diversity combining. Figure 1a is the simplest of all three methods and is called selection diversity</w:t>
+      </w:r>
+      <w:r>
+        <w:rPr>
+          <w:rFonts w:asciiTheme="minorHAnsi" w:eastAsia="Times New Roman" w:hAnsiTheme="minorHAnsi"/>
+        </w:rPr>
+        <w:t>. From a collection o</w:t>
+      </w:r>
+      <w:r>
+        <w:rPr>
+          <w:rFonts w:asciiTheme="minorHAnsi" w:eastAsia="Times New Roman" w:hAnsiTheme="minorHAnsi"/>
+        </w:rPr>
+        <w:t>f M-antennas</w:t>
+      </w:r>
+      <w:r>
+        <w:rPr>
+          <w:rFonts w:asciiTheme="minorHAnsi" w:eastAsia="Times New Roman" w:hAnsiTheme="minorHAnsi"/>
+        </w:rPr>
+        <w:t>,</w:t>
+      </w:r>
+      <w:r>
+        <w:rPr>
+          <w:rFonts w:asciiTheme="minorHAnsi" w:eastAsia="Times New Roman" w:hAnsiTheme="minorHAnsi"/>
+        </w:rPr>
+        <w:t xml:space="preserve"> the branch having largest signal to noise ratio is chosen and connected to the receiver.</w:t>
+      </w:r>
+      <w:r>
+        <w:rPr>
+          <w:rFonts w:asciiTheme="minorHAnsi" w:eastAsia="Times New Roman" w:hAnsiTheme="minorHAnsi"/>
+        </w:rPr>
+        <w:t xml:space="preserve"> As </w:t>
+      </w:r>
+      <w:r>
+        <w:rPr>
+          <w:rFonts w:asciiTheme="minorHAnsi" w:eastAsia="Times New Roman" w:hAnsiTheme="minorHAnsi"/>
+        </w:rPr>
+        <w:t>one</w:t>
+      </w:r>
+      <w:r>
+        <w:rPr>
+          <w:rFonts w:asciiTheme="minorHAnsi" w:eastAsia="Times New Roman" w:hAnsiTheme="minorHAnsi"/>
+        </w:rPr>
+        <w:t xml:space="preserve"> </w:t>
+      </w:r>
+      <w:r>
+        <w:rPr>
+          <w:rFonts w:asciiTheme="minorHAnsi" w:eastAsia="Times New Roman" w:hAnsiTheme="minorHAnsi"/>
+        </w:rPr>
+        <w:t>would</w:t>
+      </w:r>
+      <w:r>
+        <w:rPr>
+          <w:rFonts w:asciiTheme="minorHAnsi" w:eastAsia="Times New Roman" w:hAnsiTheme="minorHAnsi"/>
+        </w:rPr>
+        <w:t xml:space="preserve"> expect, the larger the </w:t>
+      </w:r>
+      <w:r>
+        <w:rPr>
+          <w:rFonts w:asciiTheme="minorHAnsi" w:eastAsia="Times New Roman" w:hAnsiTheme="minorHAnsi"/>
+        </w:rPr>
+        <w:t>value of M, t</w:t>
+      </w:r>
+      <w:r>
+        <w:rPr>
+          <w:rFonts w:asciiTheme="minorHAnsi" w:eastAsia="Times New Roman" w:hAnsiTheme="minorHAnsi"/>
+        </w:rPr>
+        <w:t xml:space="preserve">he higher </w:t>
+      </w:r>
+      <w:proofErr w:type="spellStart"/>
+      <w:r>
+        <w:rPr>
+          <w:rFonts w:asciiTheme="minorHAnsi" w:eastAsia="Times New Roman" w:hAnsiTheme="minorHAnsi"/>
+        </w:rPr>
+        <w:t>lhe</w:t>
+      </w:r>
+      <w:proofErr w:type="spellEnd"/>
+      <w:r>
+        <w:rPr>
+          <w:rFonts w:asciiTheme="minorHAnsi" w:eastAsia="Times New Roman" w:hAnsiTheme="minorHAnsi"/>
+        </w:rPr>
+        <w:t xml:space="preserve"> </w:t>
+      </w:r>
+      <w:r>
+        <w:rPr>
+          <w:rFonts w:asciiTheme="minorHAnsi" w:eastAsia="Times New Roman" w:hAnsiTheme="minorHAnsi"/>
+        </w:rPr>
+        <w:t xml:space="preserve">probability </w:t>
+      </w:r>
+      <w:r>
+        <w:rPr>
+          <w:rFonts w:asciiTheme="minorHAnsi" w:eastAsia="Times New Roman" w:hAnsiTheme="minorHAnsi"/>
+        </w:rPr>
+        <w:t xml:space="preserve">of having </w:t>
+      </w:r>
+      <w:r>
+        <w:rPr>
+          <w:rFonts w:asciiTheme="minorHAnsi" w:eastAsia="Times New Roman" w:hAnsiTheme="minorHAnsi"/>
+        </w:rPr>
+        <w:t xml:space="preserve">larger signal-to-noise ratio (SNR) at </w:t>
+      </w:r>
+      <w:r>
+        <w:rPr>
+          <w:rFonts w:asciiTheme="minorHAnsi" w:eastAsia="Times New Roman" w:hAnsiTheme="minorHAnsi"/>
+        </w:rPr>
+        <w:t>the</w:t>
+      </w:r>
+      <w:r>
+        <w:rPr>
+          <w:rFonts w:asciiTheme="minorHAnsi" w:eastAsia="Times New Roman" w:hAnsiTheme="minorHAnsi"/>
+        </w:rPr>
+        <w:t xml:space="preserve"> output. </w:t>
+      </w:r>
+      <w:r>
+        <w:rPr>
+          <w:rFonts w:asciiTheme="minorHAnsi" w:eastAsia="Times New Roman" w:hAnsiTheme="minorHAnsi"/>
+        </w:rPr>
+        <w:t>Figure 1b</w:t>
+      </w:r>
+      <w:r>
+        <w:rPr>
+          <w:rFonts w:asciiTheme="minorHAnsi" w:eastAsia="Times New Roman" w:hAnsiTheme="minorHAnsi"/>
+        </w:rPr>
+        <w:t xml:space="preserve"> shows</w:t>
+      </w:r>
+      <w:r>
+        <w:rPr>
+          <w:rFonts w:asciiTheme="minorHAnsi" w:eastAsia="Times New Roman" w:hAnsiTheme="minorHAnsi"/>
+        </w:rPr>
+        <w:t xml:space="preserve"> this configuration where all M branches are weighted by </w:t>
+      </w:r>
+      <w:r>
+        <w:rPr>
+          <w:rFonts w:asciiTheme="minorHAnsi" w:eastAsia="Times New Roman" w:hAnsiTheme="minorHAnsi"/>
+        </w:rPr>
+        <w:t xml:space="preserve">their respective </w:t>
+      </w:r>
+      <w:r>
+        <w:rPr>
+          <w:rFonts w:asciiTheme="minorHAnsi" w:eastAsia="Times New Roman" w:hAnsiTheme="minorHAnsi"/>
+        </w:rPr>
+        <w:t>instantaneous signal</w:t>
+      </w:r>
+      <w:r>
+        <w:rPr>
+          <w:rFonts w:asciiTheme="minorHAnsi" w:eastAsia="Times New Roman" w:hAnsiTheme="minorHAnsi"/>
+        </w:rPr>
+        <w:t>-voltage-to-</w:t>
+      </w:r>
+      <w:r>
+        <w:rPr>
+          <w:rFonts w:asciiTheme="minorHAnsi" w:eastAsia="Times New Roman" w:hAnsiTheme="minorHAnsi"/>
+        </w:rPr>
+        <w:t>noise</w:t>
+      </w:r>
+      <w:r>
+        <w:rPr>
+          <w:rFonts w:asciiTheme="minorHAnsi" w:eastAsia="Times New Roman" w:hAnsiTheme="minorHAnsi"/>
+        </w:rPr>
+        <w:t xml:space="preserve"> ratios. The branches </w:t>
+      </w:r>
+      <w:r>
+        <w:rPr>
+          <w:rFonts w:asciiTheme="minorHAnsi" w:eastAsia="Times New Roman" w:hAnsiTheme="minorHAnsi"/>
+        </w:rPr>
+        <w:t>are</w:t>
+      </w:r>
+      <w:r>
+        <w:rPr>
+          <w:rFonts w:asciiTheme="minorHAnsi" w:eastAsia="Times New Roman" w:hAnsiTheme="minorHAnsi"/>
+        </w:rPr>
+        <w:t xml:space="preserve"> then </w:t>
+      </w:r>
+      <w:r>
+        <w:rPr>
+          <w:rFonts w:asciiTheme="minorHAnsi" w:eastAsia="Times New Roman" w:hAnsiTheme="minorHAnsi"/>
+        </w:rPr>
+        <w:t>co</w:t>
+      </w:r>
+      <w:r>
+        <w:rPr>
+          <w:rFonts w:asciiTheme="minorHAnsi" w:eastAsia="Times New Roman" w:hAnsiTheme="minorHAnsi"/>
+        </w:rPr>
+        <w:t>-</w:t>
+      </w:r>
+      <w:r>
+        <w:rPr>
+          <w:rFonts w:asciiTheme="minorHAnsi" w:eastAsia="Times New Roman" w:hAnsiTheme="minorHAnsi"/>
+        </w:rPr>
+        <w:t>phased</w:t>
+      </w:r>
+      <w:r>
+        <w:rPr>
+          <w:rFonts w:asciiTheme="minorHAnsi" w:eastAsia="Times New Roman" w:hAnsiTheme="minorHAnsi"/>
+        </w:rPr>
+        <w:t xml:space="preserve"> prior to summing, in order to </w:t>
+      </w:r>
+      <w:r>
+        <w:rPr>
+          <w:rFonts w:asciiTheme="minorHAnsi" w:eastAsia="Times New Roman" w:hAnsiTheme="minorHAnsi"/>
+        </w:rPr>
+        <w:t>ensure</w:t>
+      </w:r>
+      <w:r>
+        <w:rPr>
+          <w:rFonts w:asciiTheme="minorHAnsi" w:eastAsia="Times New Roman" w:hAnsiTheme="minorHAnsi"/>
+        </w:rPr>
+        <w:t xml:space="preserve"> </w:t>
+      </w:r>
+      <w:r>
+        <w:rPr>
+          <w:rFonts w:asciiTheme="minorHAnsi" w:eastAsia="Times New Roman" w:hAnsiTheme="minorHAnsi"/>
+        </w:rPr>
+        <w:t>that</w:t>
+      </w:r>
+      <w:r>
+        <w:rPr>
+          <w:rFonts w:asciiTheme="minorHAnsi" w:eastAsia="Times New Roman" w:hAnsiTheme="minorHAnsi"/>
+        </w:rPr>
+        <w:t xml:space="preserve"> all branches </w:t>
+      </w:r>
+      <w:r>
+        <w:rPr>
+          <w:rFonts w:asciiTheme="minorHAnsi" w:eastAsia="Times New Roman" w:hAnsiTheme="minorHAnsi"/>
+        </w:rPr>
+        <w:t xml:space="preserve">are added </w:t>
+      </w:r>
+      <w:r>
+        <w:rPr>
+          <w:rFonts w:asciiTheme="minorHAnsi" w:eastAsia="Times New Roman" w:hAnsiTheme="minorHAnsi"/>
+        </w:rPr>
+        <w:t xml:space="preserve">in </w:t>
+      </w:r>
+      <w:r>
+        <w:rPr>
+          <w:rFonts w:asciiTheme="minorHAnsi" w:eastAsia="Times New Roman" w:hAnsiTheme="minorHAnsi"/>
+        </w:rPr>
+        <w:t>phase to have maximum diversit</w:t>
+      </w:r>
+      <w:r>
+        <w:rPr>
+          <w:rFonts w:asciiTheme="minorHAnsi" w:eastAsia="Times New Roman" w:hAnsiTheme="minorHAnsi"/>
+        </w:rPr>
+        <w:t xml:space="preserve">y gain. </w:t>
+      </w:r>
+      <w:r>
+        <w:rPr>
+          <w:rFonts w:asciiTheme="minorHAnsi" w:eastAsia="Times New Roman" w:hAnsiTheme="minorHAnsi"/>
+        </w:rPr>
+        <w:t>A</w:t>
+      </w:r>
+      <w:r>
+        <w:rPr>
+          <w:rFonts w:asciiTheme="minorHAnsi" w:eastAsia="Times New Roman" w:hAnsiTheme="minorHAnsi"/>
+        </w:rPr>
+        <w:t>s shown in figure 1c, a</w:t>
+      </w:r>
+      <w:r>
+        <w:rPr>
+          <w:rFonts w:asciiTheme="minorHAnsi" w:eastAsia="Times New Roman" w:hAnsiTheme="minorHAnsi"/>
+        </w:rPr>
+        <w:t xml:space="preserve"> variat</w:t>
+      </w:r>
+      <w:r>
+        <w:rPr>
+          <w:rFonts w:asciiTheme="minorHAnsi" w:eastAsia="Times New Roman" w:hAnsiTheme="minorHAnsi"/>
+        </w:rPr>
+        <w:t>ion</w:t>
+      </w:r>
+      <w:r>
+        <w:rPr>
+          <w:rFonts w:asciiTheme="minorHAnsi" w:eastAsia="Times New Roman" w:hAnsiTheme="minorHAnsi"/>
+        </w:rPr>
+        <w:t xml:space="preserve"> of maximal-ratio combining is equal-gain combining. </w:t>
+      </w:r>
+      <w:r>
+        <w:rPr>
+          <w:rFonts w:asciiTheme="minorHAnsi" w:eastAsia="Times New Roman" w:hAnsiTheme="minorHAnsi"/>
+        </w:rPr>
+        <w:t xml:space="preserve">In this </w:t>
+      </w:r>
+      <w:r>
+        <w:rPr>
+          <w:rFonts w:asciiTheme="minorHAnsi" w:eastAsia="Times New Roman" w:hAnsiTheme="minorHAnsi"/>
+        </w:rPr>
+        <w:t>kind of arrangement</w:t>
+      </w:r>
+      <w:r>
+        <w:rPr>
+          <w:rFonts w:asciiTheme="minorHAnsi" w:eastAsia="Times New Roman" w:hAnsiTheme="minorHAnsi"/>
+        </w:rPr>
+        <w:t xml:space="preserve">, </w:t>
+      </w:r>
+      <w:r>
+        <w:rPr>
+          <w:rFonts w:asciiTheme="minorHAnsi" w:eastAsia="Times New Roman" w:hAnsiTheme="minorHAnsi"/>
+        </w:rPr>
+        <w:t>each branch is set with the same value of gain</w:t>
+      </w:r>
+      <w:r>
+        <w:rPr>
+          <w:rFonts w:asciiTheme="minorHAnsi" w:eastAsia="Times New Roman" w:hAnsiTheme="minorHAnsi"/>
+        </w:rPr>
+        <w:t xml:space="preserve">, and </w:t>
+      </w:r>
+      <w:r>
+        <w:rPr>
+          <w:rFonts w:asciiTheme="minorHAnsi" w:eastAsia="Times New Roman" w:hAnsiTheme="minorHAnsi"/>
+        </w:rPr>
+        <w:t xml:space="preserve">the value is not changed </w:t>
+      </w:r>
+      <w:proofErr w:type="spellStart"/>
+      <w:r>
+        <w:rPr>
+          <w:rFonts w:asciiTheme="minorHAnsi" w:eastAsia="Times New Roman" w:hAnsiTheme="minorHAnsi"/>
+        </w:rPr>
+        <w:t>therearter</w:t>
+      </w:r>
+      <w:proofErr w:type="spellEnd"/>
+      <w:r>
+        <w:rPr>
+          <w:rFonts w:asciiTheme="minorHAnsi" w:eastAsia="Times New Roman" w:hAnsiTheme="minorHAnsi"/>
+        </w:rPr>
+        <w:t xml:space="preserve">. As with the </w:t>
+      </w:r>
+      <w:r>
+        <w:rPr>
+          <w:rFonts w:asciiTheme="minorHAnsi" w:eastAsia="Times New Roman" w:hAnsiTheme="minorHAnsi"/>
+        </w:rPr>
+        <w:t>previous case, the output is a c</w:t>
+      </w:r>
+      <w:r>
+        <w:rPr>
+          <w:rFonts w:asciiTheme="minorHAnsi" w:eastAsia="Times New Roman" w:hAnsiTheme="minorHAnsi"/>
+        </w:rPr>
+        <w:t xml:space="preserve">o-phased </w:t>
+      </w:r>
+      <w:r>
+        <w:rPr>
+          <w:rFonts w:asciiTheme="minorHAnsi" w:eastAsia="Times New Roman" w:hAnsiTheme="minorHAnsi"/>
+        </w:rPr>
+        <w:t>sum</w:t>
+      </w:r>
+      <w:r>
+        <w:rPr>
+          <w:rFonts w:asciiTheme="minorHAnsi" w:eastAsia="Times New Roman" w:hAnsiTheme="minorHAnsi"/>
+        </w:rPr>
+        <w:t xml:space="preserve"> of all the b</w:t>
+      </w:r>
+      <w:r>
+        <w:rPr>
+          <w:rFonts w:asciiTheme="minorHAnsi" w:eastAsia="Times New Roman" w:hAnsiTheme="minorHAnsi"/>
+        </w:rPr>
+        <w:t xml:space="preserve">ranches. </w:t>
+      </w:r>
+    </w:p>
+    <w:p>
+      <w:pPr>
+        <w:rPr>
+          <w:rFonts w:asciiTheme="minorHAnsi" w:eastAsia="Times New Roman" w:hAnsiTheme="minorHAnsi"/>
+        </w:rPr>
+      </w:pPr>
+    </w:p>
+    <w:p>
+      <w:pPr>
+        <w:rPr>
+          <w:rFonts w:asciiTheme="minorHAnsi" w:eastAsia="Times New Roman" w:hAnsiTheme="minorHAnsi"/>
+        </w:rPr>
+      </w:pPr>
+      <w:r>
+        <w:rPr>
+          <w:rFonts w:asciiTheme="minorHAnsi" w:eastAsia="Times New Roman" w:hAnsiTheme="minorHAnsi"/>
+          <w:noProof/>
+          <w:color w:val="000000" w:themeColor="text1"/>
+        </w:rPr>
+        <w:drawing>
+          <wp:inline distT="0" distB="0" distL="0" distR="0" wp14:anchorId="583F4438" wp14:editId="0E28F2C9">
+            <wp:extent cx="4005580" cy="2009140"/>
+            <wp:effectExtent l="0" t="0" r="7620" b="0"/>
+            <wp:docPr id="4" name="Picture 4" descr="../Screen%20Shot%202018-02-27%20at%203.36.54%20PM.png"/>
+            <wp:cNvGraphicFramePr>
+              <a:graphicFrameLocks xmlns:a="http://schemas.openxmlformats.org/drawingml/2006/main" noChangeAspect="1"/>
+            </wp:cNvGraphicFramePr>
+            <a:graphic xmlns:a="http://schemas.openxmlformats.org/drawingml/2006/main">
+              <a:graphicData uri="http://schemas.openxmlformats.org/drawingml/2006/picture">
+                <pic:pic xmlns:pic="http://schemas.openxmlformats.org/drawingml/2006/picture">
+                  <pic:nvPicPr>
+                    <pic:cNvPr id="0" name="Picture 5" descr="../Screen%20Shot%202018-02-27%20at%203.36.54%20PM.png"/>
+                    <pic:cNvPicPr>
+                      <a:picLocks noChangeAspect="1" noChangeArrowheads="1"/>
+                    </pic:cNvPicPr>
+                  </pic:nvPicPr>
+                  <pic:blipFill>
+                    <a:blip r:embed="rId30">
+                      <a:extLst>
+                        <a:ext uri="{28A0092B-C50C-407E-A947-70E740481C1C}">
+                          <a14:useLocalDpi xmlns:a14="http://schemas.microsoft.com/office/drawing/2010/main" val="0"/>
+                        </a:ext>
+                      </a:extLst>
+                    </a:blip>
+                    <a:srcRect/>
+                    <a:stretch>
+                      <a:fillRect/>
+                    </a:stretch>
+                  </pic:blipFill>
+                  <pic:spPr bwMode="auto">
+                    <a:xfrm>
+                      <a:off x="0" y="0"/>
+                      <a:ext cx="4005580" cy="2009140"/>
+                    </a:xfrm>
+                    <a:prstGeom prst="rect">
+                      <a:avLst/>
+                    </a:prstGeom>
+                    <a:noFill/>
+                    <a:ln>
+                      <a:noFill/>
+                    </a:ln>
+                  </pic:spPr>
+                </pic:pic>
+              </a:graphicData>
+            </a:graphic>
+          </wp:inline>
+        </w:drawing>
+      </w:r>
+      <w:r>
+        <w:rPr>
+          <w:rFonts w:asciiTheme="minorHAnsi" w:eastAsia="Times New Roman" w:hAnsiTheme="minorHAnsi"/>
+        </w:rPr>
+        <w:t xml:space="preserve">  figure 1a</w:t>
+      </w:r>
+    </w:p>
+    <w:p>
+      <w:pPr>
+        <w:rPr>
+          <w:rFonts w:asciiTheme="minorHAnsi" w:eastAsia="Times New Roman" w:hAnsiTheme="minorHAnsi"/>
+        </w:rPr>
+      </w:pPr>
+    </w:p>
+    <w:p>
+      <w:pPr>
+        <w:rPr>
+          <w:rFonts w:asciiTheme="minorHAnsi" w:eastAsia="Times New Roman" w:hAnsiTheme="minorHAnsi"/>
+        </w:rPr>
+      </w:pPr>
+      <w:r>
+        <w:rPr>
+          <w:rFonts w:asciiTheme="minorHAnsi" w:eastAsia="Times New Roman" w:hAnsiTheme="minorHAnsi"/>
+          <w:noProof/>
+          <w:color w:val="000000" w:themeColor="text1"/>
+        </w:rPr>
+        <w:drawing>
+          <wp:inline distT="0" distB="0" distL="0" distR="0" wp14:anchorId="333E0487" wp14:editId="6D408C67">
+            <wp:extent cx="4082415" cy="1622425"/>
+            <wp:effectExtent l="0" t="0" r="6985" b="3175"/>
+            <wp:docPr id="5" name="Picture 5" descr="../Screen%20Shot%202018-02-27%20at%203.37.06%20PM.png"/>
+            <wp:cNvGraphicFramePr>
+              <a:graphicFrameLocks xmlns:a="http://schemas.openxmlformats.org/drawingml/2006/main" noChangeAspect="1"/>
+            </wp:cNvGraphicFramePr>
+            <a:graphic xmlns:a="http://schemas.openxmlformats.org/drawingml/2006/main">
+              <a:graphicData uri="http://schemas.openxmlformats.org/drawingml/2006/picture">
+                <pic:pic xmlns:pic="http://schemas.openxmlformats.org/drawingml/2006/picture">
+                  <pic:nvPicPr>
+                    <pic:cNvPr id="0" name="Picture 6" descr="../Screen%20Shot%202018-02-27%20at%203.37.06%20PM.png"/>
+                    <pic:cNvPicPr>
+                      <a:picLocks noChangeAspect="1" noChangeArrowheads="1"/>
+                    </pic:cNvPicPr>
+                  </pic:nvPicPr>
+                  <pic:blipFill>
+                    <a:blip r:embed="rId31">
+                      <a:extLst>
+                        <a:ext uri="{28A0092B-C50C-407E-A947-70E740481C1C}">
+                          <a14:useLocalDpi xmlns:a14="http://schemas.microsoft.com/office/drawing/2010/main" val="0"/>
+                        </a:ext>
+                      </a:extLst>
+                    </a:blip>
+                    <a:srcRect/>
+                    <a:stretch>
+                      <a:fillRect/>
+                    </a:stretch>
+                  </pic:blipFill>
+                  <pic:spPr bwMode="auto">
+                    <a:xfrm>
+                      <a:off x="0" y="0"/>
+                      <a:ext cx="4082415" cy="1622425"/>
+                    </a:xfrm>
+                    <a:prstGeom prst="rect">
+                      <a:avLst/>
+                    </a:prstGeom>
+                    <a:noFill/>
+                    <a:ln>
+                      <a:noFill/>
+                    </a:ln>
+                  </pic:spPr>
+                </pic:pic>
+              </a:graphicData>
+            </a:graphic>
+          </wp:inline>
+        </w:drawing>
+      </w:r>
+      <w:r>
+        <w:rPr>
+          <w:rFonts w:asciiTheme="minorHAnsi" w:eastAsia="Times New Roman" w:hAnsiTheme="minorHAnsi"/>
+        </w:rPr>
+        <w:t>figure 1b</w:t>
+      </w:r>
+    </w:p>
+    <w:p>
+      <w:pPr>
+        <w:rPr>
+          <w:rFonts w:asciiTheme="minorHAnsi" w:eastAsia="Times New Roman" w:hAnsiTheme="minorHAnsi"/>
+        </w:rPr>
+      </w:pPr>
     </w:p>
     <w:p>
       <w:pPr>
@@ -5775,75 +6931,637 @@
       <w:r>
         <w:rPr>
           <w:rFonts w:asciiTheme="minorHAnsi" w:eastAsia="Times New Roman" w:hAnsiTheme="minorHAnsi"/>
-          <w:color w:val="000000" w:themeColor="text1"/>
-        </w:rPr>
-        <w:t xml:space="preserve">Smart Antenna in the field of wireless mobile communication has </w:t>
-      </w:r>
-      <w:r>
-        <w:rPr>
-          <w:rFonts w:asciiTheme="minorHAnsi" w:eastAsia="Times New Roman" w:hAnsiTheme="minorHAnsi"/>
-          <w:color w:val="000000" w:themeColor="text1"/>
-        </w:rPr>
-        <w:t>attracted</w:t>
-      </w:r>
-      <w:r>
-        <w:rPr>
-          <w:rFonts w:asciiTheme="minorHAnsi" w:eastAsia="Times New Roman" w:hAnsiTheme="minorHAnsi"/>
-          <w:color w:val="000000" w:themeColor="text1"/>
+          <w:noProof/>
+          <w:color w:val="000000" w:themeColor="text1"/>
+        </w:rPr>
+        <w:drawing>
+          <wp:inline distT="0" distB="0" distL="0" distR="0" wp14:anchorId="1C44889C" wp14:editId="562257D1">
+            <wp:extent cx="4082415" cy="2035175"/>
+            <wp:effectExtent l="0" t="0" r="6985" b="0"/>
+            <wp:docPr id="10" name="Picture 10" descr="../Screen%20Shot%202018-02-27%20at%203.37.22%20PM.png"/>
+            <wp:cNvGraphicFramePr>
+              <a:graphicFrameLocks xmlns:a="http://schemas.openxmlformats.org/drawingml/2006/main" noChangeAspect="1"/>
+            </wp:cNvGraphicFramePr>
+            <a:graphic xmlns:a="http://schemas.openxmlformats.org/drawingml/2006/main">
+              <a:graphicData uri="http://schemas.openxmlformats.org/drawingml/2006/picture">
+                <pic:pic xmlns:pic="http://schemas.openxmlformats.org/drawingml/2006/picture">
+                  <pic:nvPicPr>
+                    <pic:cNvPr id="0" name="Picture 7" descr="../Screen%20Shot%202018-02-27%20at%203.37.22%20PM.png"/>
+                    <pic:cNvPicPr>
+                      <a:picLocks noChangeAspect="1" noChangeArrowheads="1"/>
+                    </pic:cNvPicPr>
+                  </pic:nvPicPr>
+                  <pic:blipFill>
+                    <a:blip r:embed="rId32">
+                      <a:extLst>
+                        <a:ext uri="{28A0092B-C50C-407E-A947-70E740481C1C}">
+                          <a14:useLocalDpi xmlns:a14="http://schemas.microsoft.com/office/drawing/2010/main" val="0"/>
+                        </a:ext>
+                      </a:extLst>
+                    </a:blip>
+                    <a:srcRect/>
+                    <a:stretch>
+                      <a:fillRect/>
+                    </a:stretch>
+                  </pic:blipFill>
+                  <pic:spPr bwMode="auto">
+                    <a:xfrm>
+                      <a:off x="0" y="0"/>
+                      <a:ext cx="4082415" cy="2035175"/>
+                    </a:xfrm>
+                    <a:prstGeom prst="rect">
+                      <a:avLst/>
+                    </a:prstGeom>
+                    <a:noFill/>
+                    <a:ln>
+                      <a:noFill/>
+                    </a:ln>
+                  </pic:spPr>
+                </pic:pic>
+              </a:graphicData>
+            </a:graphic>
+          </wp:inline>
+        </w:drawing>
+      </w:r>
+      <w:r>
+        <w:rPr>
+          <w:rFonts w:asciiTheme="minorHAnsi" w:eastAsia="Times New Roman" w:hAnsiTheme="minorHAnsi"/>
+          <w:color w:val="000000" w:themeColor="text1"/>
+        </w:rPr>
+        <w:t>figure 1c</w:t>
+      </w:r>
+    </w:p>
+    <w:p>
+      <w:pPr>
+        <w:spacing w:line="276" w:lineRule="auto"/>
+        <w:rPr>
+          <w:rFonts w:asciiTheme="minorHAnsi" w:eastAsia="Times New Roman" w:hAnsiTheme="minorHAnsi"/>
+          <w:color w:val="000000" w:themeColor="text1"/>
+        </w:rPr>
+      </w:pPr>
+    </w:p>
+    <w:p>
+      <w:pPr>
+        <w:spacing w:line="276" w:lineRule="auto"/>
+        <w:rPr>
+          <w:rFonts w:asciiTheme="minorHAnsi" w:eastAsia="Times New Roman" w:hAnsiTheme="minorHAnsi"/>
+          <w:color w:val="000000" w:themeColor="text1"/>
+          <w:sz w:val="28"/>
+          <w:szCs w:val="28"/>
+        </w:rPr>
+      </w:pPr>
+      <w:proofErr w:type="spellStart"/>
+      <w:r>
+        <w:rPr>
+          <w:rFonts w:asciiTheme="minorHAnsi" w:eastAsia="Times New Roman" w:hAnsiTheme="minorHAnsi"/>
+          <w:color w:val="000000" w:themeColor="text1"/>
+          <w:sz w:val="28"/>
+          <w:szCs w:val="28"/>
+        </w:rPr>
+        <w:t>Beamforming</w:t>
+      </w:r>
+      <w:proofErr w:type="spellEnd"/>
+      <w:r>
+        <w:rPr>
+          <w:rFonts w:asciiTheme="minorHAnsi" w:eastAsia="Times New Roman" w:hAnsiTheme="minorHAnsi"/>
+          <w:color w:val="000000" w:themeColor="text1"/>
+          <w:sz w:val="28"/>
+          <w:szCs w:val="28"/>
+        </w:rPr>
+        <w:t xml:space="preserve"> techniques</w:t>
+      </w:r>
+    </w:p>
+    <w:p>
+      <w:pPr>
+        <w:rPr>
+          <w:rFonts w:asciiTheme="minorHAnsi" w:eastAsia="Times New Roman" w:hAnsiTheme="minorHAnsi"/>
+          <w:color w:val="000000" w:themeColor="text1"/>
+        </w:rPr>
+      </w:pPr>
+      <w:r>
+        <w:rPr>
+          <w:rFonts w:asciiTheme="minorHAnsi" w:eastAsia="Times New Roman" w:hAnsiTheme="minorHAnsi"/>
+          <w:color w:val="000000" w:themeColor="text1"/>
+        </w:rPr>
+        <w:t>Some array applications, in order to cover a specific angular section, require several fixed beams.</w:t>
+      </w:r>
+      <w:r>
+        <w:rPr>
+          <w:rFonts w:asciiTheme="minorHAnsi" w:eastAsia="Times New Roman" w:hAnsiTheme="minorHAnsi"/>
+          <w:color w:val="000000" w:themeColor="text1"/>
+        </w:rPr>
+        <w:t xml:space="preserve"> Two most common fixed </w:t>
+      </w:r>
+      <w:proofErr w:type="spellStart"/>
+      <w:r>
+        <w:rPr>
+          <w:rFonts w:asciiTheme="minorHAnsi" w:eastAsia="Times New Roman" w:hAnsiTheme="minorHAnsi"/>
+          <w:color w:val="000000" w:themeColor="text1"/>
+        </w:rPr>
+        <w:t>beamforming</w:t>
+      </w:r>
+      <w:proofErr w:type="spellEnd"/>
+      <w:r>
+        <w:rPr>
+          <w:rFonts w:asciiTheme="minorHAnsi" w:eastAsia="Times New Roman" w:hAnsiTheme="minorHAnsi"/>
+          <w:color w:val="000000" w:themeColor="text1"/>
+        </w:rPr>
+        <w:t xml:space="preserve"> techniques use either a Butler Matrix or a Blass Matrix. </w:t>
+      </w:r>
+    </w:p>
+    <w:p>
+      <w:pPr>
+        <w:rPr>
+          <w:rFonts w:asciiTheme="minorHAnsi" w:eastAsia="Times New Roman" w:hAnsiTheme="minorHAnsi"/>
+          <w:b/>
+          <w:color w:val="000000" w:themeColor="text1"/>
+        </w:rPr>
+      </w:pPr>
+    </w:p>
+    <w:p>
+      <w:pPr>
+        <w:rPr>
+          <w:rFonts w:asciiTheme="minorHAnsi" w:eastAsia="Times New Roman" w:hAnsiTheme="minorHAnsi"/>
+        </w:rPr>
+      </w:pPr>
+      <w:r>
+        <w:rPr>
+          <w:rFonts w:asciiTheme="minorHAnsi" w:eastAsia="Times New Roman" w:hAnsiTheme="minorHAnsi"/>
+        </w:rPr>
+        <w:t xml:space="preserve">Butler matrix </w:t>
+      </w:r>
+      <w:r>
+        <w:rPr>
+          <w:rFonts w:asciiTheme="minorHAnsi" w:eastAsia="Times New Roman" w:hAnsiTheme="minorHAnsi"/>
+        </w:rPr>
+        <w:t xml:space="preserve">is a </w:t>
+      </w:r>
+      <w:proofErr w:type="spellStart"/>
+      <w:r>
+        <w:rPr>
+          <w:rFonts w:asciiTheme="minorHAnsi" w:eastAsia="Times New Roman" w:hAnsiTheme="minorHAnsi"/>
+        </w:rPr>
+        <w:t>beamforming</w:t>
+      </w:r>
+      <w:proofErr w:type="spellEnd"/>
+      <w:r>
+        <w:rPr>
+          <w:rFonts w:asciiTheme="minorHAnsi" w:eastAsia="Times New Roman" w:hAnsiTheme="minorHAnsi"/>
         </w:rPr>
         <w:t xml:space="preserve"> </w:t>
       </w:r>
       <w:r>
         <w:rPr>
           <w:rFonts w:asciiTheme="minorHAnsi" w:eastAsia="Times New Roman" w:hAnsiTheme="minorHAnsi"/>
-          <w:color w:val="000000" w:themeColor="text1"/>
-        </w:rPr>
-        <w:t xml:space="preserve">a huge amount </w:t>
-      </w:r>
-      <w:r>
-        <w:rPr>
-          <w:rFonts w:asciiTheme="minorHAnsi" w:eastAsia="Times New Roman" w:hAnsiTheme="minorHAnsi"/>
-          <w:color w:val="000000" w:themeColor="text1"/>
-        </w:rPr>
-        <w:t>of interest</w:t>
-      </w:r>
-      <w:r>
-        <w:rPr>
-          <w:rFonts w:asciiTheme="minorHAnsi" w:eastAsia="Times New Roman" w:hAnsiTheme="minorHAnsi"/>
-          <w:color w:val="000000" w:themeColor="text1"/>
-        </w:rPr>
-        <w:t xml:space="preserve"> from all over the world in recent years.</w:t>
-      </w:r>
-      <w:r>
-        <w:rPr>
-          <w:rFonts w:asciiTheme="minorHAnsi" w:eastAsia="Times New Roman" w:hAnsiTheme="minorHAnsi"/>
-          <w:color w:val="000000" w:themeColor="text1"/>
-        </w:rPr>
-        <w:t xml:space="preserve"> The demand for wireless communication has risen rapidly in the last few years with increasing access of internet and multimedia file sharing. In order to meet this demand, the limited capacity systems like Single input single output(SISO) are being considered to be replaced by systems like </w:t>
-      </w:r>
-      <w:proofErr w:type="spellStart"/>
-      <w:r>
-        <w:rPr>
-          <w:rFonts w:asciiTheme="minorHAnsi" w:eastAsia="Times New Roman" w:hAnsiTheme="minorHAnsi"/>
-          <w:color w:val="000000" w:themeColor="text1"/>
-        </w:rPr>
-        <w:t>Mutiple</w:t>
-      </w:r>
-      <w:proofErr w:type="spellEnd"/>
-      <w:r>
-        <w:rPr>
-          <w:rFonts w:asciiTheme="minorHAnsi" w:eastAsia="Times New Roman" w:hAnsiTheme="minorHAnsi"/>
-          <w:color w:val="000000" w:themeColor="text1"/>
-        </w:rPr>
-        <w:t xml:space="preserve"> Element Antenna(MEA). The benefit of using </w:t>
-      </w:r>
-      <w:r>
-        <w:rPr>
-          <w:rFonts w:asciiTheme="minorHAnsi" w:eastAsia="Times New Roman" w:hAnsiTheme="minorHAnsi"/>
-          <w:color w:val="000000" w:themeColor="text1"/>
-        </w:rPr>
-        <w:t>multiple antennas is increase in communication reliability, rapid increase in data rate by spatial multiplexing etc.</w:t>
-      </w:r>
+        </w:rPr>
+        <w:t xml:space="preserve">network that </w:t>
+      </w:r>
+      <w:r>
+        <w:rPr>
+          <w:rFonts w:asciiTheme="minorHAnsi" w:eastAsia="Times New Roman" w:hAnsiTheme="minorHAnsi"/>
+        </w:rPr>
+        <w:t>makes use of</w:t>
+      </w:r>
+      <w:r>
+        <w:rPr>
+          <w:rFonts w:asciiTheme="minorHAnsi" w:eastAsia="Times New Roman" w:hAnsiTheme="minorHAnsi"/>
+        </w:rPr>
+        <w:t xml:space="preserve"> a combination of 90" hybrids and phase shifters. An 8 x 8 Butler m</w:t>
+      </w:r>
+      <w:r>
+        <w:rPr>
+          <w:rFonts w:asciiTheme="minorHAnsi" w:eastAsia="Times New Roman" w:hAnsiTheme="minorHAnsi"/>
+        </w:rPr>
+        <w:t>atrix is shown in figure 2a</w:t>
+      </w:r>
+      <w:r>
+        <w:rPr>
+          <w:rFonts w:asciiTheme="minorHAnsi" w:eastAsia="Times New Roman" w:hAnsiTheme="minorHAnsi"/>
+        </w:rPr>
+        <w:t xml:space="preserve">. The Butler matrix </w:t>
+      </w:r>
+      <w:r>
+        <w:rPr>
+          <w:rFonts w:asciiTheme="minorHAnsi" w:eastAsia="Times New Roman" w:hAnsiTheme="minorHAnsi"/>
+        </w:rPr>
+        <w:t>makes use of</w:t>
+      </w:r>
+      <w:r>
+        <w:rPr>
+          <w:rFonts w:asciiTheme="minorHAnsi" w:eastAsia="Times New Roman" w:hAnsiTheme="minorHAnsi"/>
+        </w:rPr>
+        <w:t xml:space="preserve"> </w:t>
+      </w:r>
+      <w:r>
+        <w:rPr>
+          <w:rFonts w:asciiTheme="minorHAnsi" w:eastAsia="Times New Roman" w:hAnsiTheme="minorHAnsi"/>
+        </w:rPr>
+        <w:t>a spatial fast Fourier transformation</w:t>
+      </w:r>
+      <w:r>
+        <w:rPr>
+          <w:rFonts w:asciiTheme="minorHAnsi" w:eastAsia="Times New Roman" w:hAnsiTheme="minorHAnsi"/>
+        </w:rPr>
+        <w:t xml:space="preserve">, and provides </w:t>
+      </w:r>
+      <w:r>
+        <w:rPr>
+          <w:rFonts w:asciiTheme="minorHAnsi" w:eastAsia="Times New Roman" w:hAnsiTheme="minorHAnsi"/>
+        </w:rPr>
+        <w:t xml:space="preserve">with </w:t>
+      </w:r>
+      <w:r>
+        <w:rPr>
+          <w:rFonts w:asciiTheme="minorHAnsi" w:eastAsia="Times New Roman" w:hAnsiTheme="minorHAnsi"/>
+        </w:rPr>
+        <w:t>2" orthogonal beams.</w:t>
+      </w:r>
+    </w:p>
+    <w:p>
+      <w:pPr>
+        <w:rPr>
+          <w:rFonts w:eastAsia="Times New Roman"/>
+        </w:rPr>
+      </w:pPr>
+    </w:p>
+    <w:p>
+      <w:pPr>
+        <w:rPr>
+          <w:rFonts w:eastAsia="Times New Roman"/>
+        </w:rPr>
+      </w:pPr>
+      <w:r>
+        <w:rPr>
+          <w:rFonts w:eastAsia="Times New Roman"/>
+          <w:noProof/>
+        </w:rPr>
+        <w:drawing>
+          <wp:inline distT="0" distB="0" distL="0" distR="0" wp14:anchorId="0810ABC0" wp14:editId="6C60B9B0">
+            <wp:extent cx="3735070" cy="2472690"/>
+            <wp:effectExtent l="0" t="0" r="0" b="0"/>
+            <wp:docPr id="11" name="Picture 11" descr="../Screen%20Shot%202018-02-27%20at%204.07.45%20PM.png"/>
+            <wp:cNvGraphicFramePr>
+              <a:graphicFrameLocks xmlns:a="http://schemas.openxmlformats.org/drawingml/2006/main" noChangeAspect="1"/>
+            </wp:cNvGraphicFramePr>
+            <a:graphic xmlns:a="http://schemas.openxmlformats.org/drawingml/2006/main">
+              <a:graphicData uri="http://schemas.openxmlformats.org/drawingml/2006/picture">
+                <pic:pic xmlns:pic="http://schemas.openxmlformats.org/drawingml/2006/picture">
+                  <pic:nvPicPr>
+                    <pic:cNvPr id="0" name="Picture 8" descr="../Screen%20Shot%202018-02-27%20at%204.07.45%20PM.png"/>
+                    <pic:cNvPicPr>
+                      <a:picLocks noChangeAspect="1" noChangeArrowheads="1"/>
+                    </pic:cNvPicPr>
+                  </pic:nvPicPr>
+                  <pic:blipFill>
+                    <a:blip r:embed="rId33">
+                      <a:extLst>
+                        <a:ext uri="{28A0092B-C50C-407E-A947-70E740481C1C}">
+                          <a14:useLocalDpi xmlns:a14="http://schemas.microsoft.com/office/drawing/2010/main" val="0"/>
+                        </a:ext>
+                      </a:extLst>
+                    </a:blip>
+                    <a:srcRect/>
+                    <a:stretch>
+                      <a:fillRect/>
+                    </a:stretch>
+                  </pic:blipFill>
+                  <pic:spPr bwMode="auto">
+                    <a:xfrm>
+                      <a:off x="0" y="0"/>
+                      <a:ext cx="3735070" cy="2472690"/>
+                    </a:xfrm>
+                    <a:prstGeom prst="rect">
+                      <a:avLst/>
+                    </a:prstGeom>
+                    <a:noFill/>
+                    <a:ln>
+                      <a:noFill/>
+                    </a:ln>
+                  </pic:spPr>
+                </pic:pic>
+              </a:graphicData>
+            </a:graphic>
+          </wp:inline>
+        </w:drawing>
+      </w:r>
+      <w:r>
+        <w:rPr>
+          <w:rFonts w:asciiTheme="minorHAnsi" w:eastAsia="Times New Roman" w:hAnsiTheme="minorHAnsi"/>
+        </w:rPr>
+        <w:t>figure 2a</w:t>
+      </w:r>
+    </w:p>
+    <w:p>
+      <w:pPr>
+        <w:rPr>
+          <w:rFonts w:asciiTheme="minorHAnsi" w:eastAsia="Times New Roman" w:hAnsiTheme="minorHAnsi"/>
+        </w:rPr>
+      </w:pPr>
+    </w:p>
+    <w:p>
+      <w:pPr>
+        <w:rPr>
+          <w:rFonts w:asciiTheme="minorHAnsi" w:eastAsia="Times New Roman" w:hAnsiTheme="minorHAnsi"/>
+        </w:rPr>
+      </w:pPr>
+    </w:p>
+    <w:p>
+      <w:pPr>
+        <w:rPr>
+          <w:rFonts w:asciiTheme="minorHAnsi" w:eastAsia="Times New Roman" w:hAnsiTheme="minorHAnsi"/>
+        </w:rPr>
+      </w:pPr>
+      <w:r>
+        <w:rPr>
+          <w:rFonts w:asciiTheme="minorHAnsi" w:eastAsia="Times New Roman" w:hAnsiTheme="minorHAnsi"/>
+        </w:rPr>
+        <w:t>Blass matrix</w:t>
+      </w:r>
+      <w:r>
+        <w:rPr>
+          <w:rFonts w:asciiTheme="minorHAnsi" w:eastAsia="Times New Roman" w:hAnsiTheme="minorHAnsi"/>
+        </w:rPr>
+        <w:t xml:space="preserve"> uses transmission </w:t>
+      </w:r>
+      <w:r>
+        <w:rPr>
+          <w:rFonts w:asciiTheme="minorHAnsi" w:eastAsia="Times New Roman" w:hAnsiTheme="minorHAnsi"/>
+        </w:rPr>
+        <w:t>lines</w:t>
+      </w:r>
+      <w:r>
+        <w:rPr>
+          <w:rFonts w:asciiTheme="minorHAnsi" w:eastAsia="Times New Roman" w:hAnsiTheme="minorHAnsi"/>
+        </w:rPr>
+        <w:t xml:space="preserve"> and</w:t>
+      </w:r>
+      <w:r>
+        <w:rPr>
+          <w:rFonts w:asciiTheme="minorHAnsi" w:eastAsia="Times New Roman" w:hAnsiTheme="minorHAnsi"/>
+        </w:rPr>
+        <w:t xml:space="preserve"> directional couple</w:t>
+      </w:r>
+      <w:r>
+        <w:rPr>
+          <w:rFonts w:asciiTheme="minorHAnsi" w:eastAsia="Times New Roman" w:hAnsiTheme="minorHAnsi"/>
+        </w:rPr>
+        <w:t>rs to form beams</w:t>
+      </w:r>
+      <w:r>
+        <w:rPr>
+          <w:rFonts w:asciiTheme="minorHAnsi" w:eastAsia="Times New Roman" w:hAnsiTheme="minorHAnsi"/>
+        </w:rPr>
+        <w:t xml:space="preserve"> by </w:t>
+      </w:r>
+      <w:r>
+        <w:rPr>
+          <w:rFonts w:asciiTheme="minorHAnsi" w:eastAsia="Times New Roman" w:hAnsiTheme="minorHAnsi"/>
+        </w:rPr>
+        <w:t>means</w:t>
+      </w:r>
+      <w:r>
+        <w:rPr>
+          <w:rFonts w:asciiTheme="minorHAnsi" w:eastAsia="Times New Roman" w:hAnsiTheme="minorHAnsi"/>
+        </w:rPr>
+        <w:t xml:space="preserve"> of time delays, and thus is </w:t>
+      </w:r>
+      <w:r>
+        <w:rPr>
+          <w:rFonts w:asciiTheme="minorHAnsi" w:eastAsia="Times New Roman" w:hAnsiTheme="minorHAnsi"/>
+        </w:rPr>
+        <w:t>appropriate for broadband operation Figure 2b</w:t>
+      </w:r>
+      <w:r>
+        <w:rPr>
+          <w:rFonts w:asciiTheme="minorHAnsi" w:eastAsia="Times New Roman" w:hAnsiTheme="minorHAnsi"/>
+        </w:rPr>
+        <w:t xml:space="preserve"> shows an </w:t>
+      </w:r>
+      <w:r>
+        <w:rPr>
+          <w:rFonts w:asciiTheme="minorHAnsi" w:eastAsia="Times New Roman" w:hAnsiTheme="minorHAnsi"/>
+        </w:rPr>
+        <w:t>example</w:t>
+      </w:r>
+      <w:r>
+        <w:rPr>
+          <w:rFonts w:asciiTheme="minorHAnsi" w:eastAsia="Times New Roman" w:hAnsiTheme="minorHAnsi"/>
+        </w:rPr>
+        <w:t xml:space="preserve"> for a </w:t>
+      </w:r>
+      <w:r>
+        <w:rPr>
+          <w:rFonts w:asciiTheme="minorHAnsi" w:eastAsia="Times New Roman" w:hAnsiTheme="minorHAnsi"/>
+        </w:rPr>
+        <w:t>three</w:t>
+      </w:r>
+      <w:r>
+        <w:rPr>
+          <w:rFonts w:asciiTheme="minorHAnsi" w:eastAsia="Times New Roman" w:hAnsiTheme="minorHAnsi"/>
+        </w:rPr>
+        <w:t xml:space="preserve">-element array, but a Blass matrix can he designed </w:t>
+      </w:r>
+      <w:r>
+        <w:rPr>
+          <w:rFonts w:asciiTheme="minorHAnsi" w:eastAsia="Times New Roman" w:hAnsiTheme="minorHAnsi"/>
+        </w:rPr>
+        <w:t>for use with any number of</w:t>
+      </w:r>
+      <w:r>
+        <w:rPr>
+          <w:rFonts w:asciiTheme="minorHAnsi" w:eastAsia="Times New Roman" w:hAnsiTheme="minorHAnsi"/>
+        </w:rPr>
+        <w:t xml:space="preserve"> elements. Port 2 pr</w:t>
+      </w:r>
+      <w:r>
+        <w:rPr>
+          <w:rFonts w:asciiTheme="minorHAnsi" w:eastAsia="Times New Roman" w:hAnsiTheme="minorHAnsi"/>
+        </w:rPr>
+        <w:t xml:space="preserve">ovides equal delays to all </w:t>
+      </w:r>
+      <w:proofErr w:type="spellStart"/>
+      <w:r>
+        <w:rPr>
+          <w:rFonts w:asciiTheme="minorHAnsi" w:eastAsia="Times New Roman" w:hAnsiTheme="minorHAnsi"/>
+        </w:rPr>
+        <w:t>elem</w:t>
+      </w:r>
+      <w:r>
+        <w:rPr>
+          <w:rFonts w:asciiTheme="minorHAnsi" w:eastAsia="Times New Roman" w:hAnsiTheme="minorHAnsi"/>
+        </w:rPr>
+        <w:t>cnts</w:t>
+      </w:r>
+      <w:proofErr w:type="spellEnd"/>
+      <w:r>
+        <w:rPr>
+          <w:rFonts w:asciiTheme="minorHAnsi" w:eastAsia="Times New Roman" w:hAnsiTheme="minorHAnsi"/>
+        </w:rPr>
+        <w:t xml:space="preserve">, </w:t>
+      </w:r>
+      <w:proofErr w:type="spellStart"/>
+      <w:r>
+        <w:rPr>
+          <w:rFonts w:asciiTheme="minorHAnsi" w:eastAsia="Times New Roman" w:hAnsiTheme="minorHAnsi"/>
+        </w:rPr>
+        <w:t>rcsulting</w:t>
+      </w:r>
+      <w:proofErr w:type="spellEnd"/>
+      <w:r>
+        <w:rPr>
+          <w:rFonts w:asciiTheme="minorHAnsi" w:eastAsia="Times New Roman" w:hAnsiTheme="minorHAnsi"/>
+        </w:rPr>
+        <w:t xml:space="preserve"> in a broadside beam The </w:t>
+      </w:r>
+      <w:proofErr w:type="spellStart"/>
+      <w:r>
+        <w:rPr>
+          <w:rFonts w:asciiTheme="minorHAnsi" w:eastAsia="Times New Roman" w:hAnsiTheme="minorHAnsi"/>
+        </w:rPr>
+        <w:t>othcr</w:t>
+      </w:r>
+      <w:proofErr w:type="spellEnd"/>
+      <w:r>
+        <w:rPr>
+          <w:rFonts w:asciiTheme="minorHAnsi" w:eastAsia="Times New Roman" w:hAnsiTheme="minorHAnsi"/>
+        </w:rPr>
+        <w:t xml:space="preserve"> two ports provide </w:t>
+      </w:r>
+      <w:r>
+        <w:rPr>
+          <w:rFonts w:asciiTheme="minorHAnsi" w:eastAsia="Times New Roman" w:hAnsiTheme="minorHAnsi"/>
+        </w:rPr>
+        <w:t>progressive</w:t>
+      </w:r>
+      <w:r>
+        <w:rPr>
+          <w:rFonts w:asciiTheme="minorHAnsi" w:eastAsia="Times New Roman" w:hAnsiTheme="minorHAnsi"/>
+        </w:rPr>
+        <w:t xml:space="preserve"> time delays between elements, and </w:t>
+      </w:r>
+      <w:proofErr w:type="spellStart"/>
+      <w:r>
+        <w:rPr>
+          <w:rFonts w:asciiTheme="minorHAnsi" w:eastAsia="Times New Roman" w:hAnsiTheme="minorHAnsi"/>
+        </w:rPr>
+        <w:t>prod</w:t>
+      </w:r>
+      <w:r>
+        <w:rPr>
+          <w:rFonts w:asciiTheme="minorHAnsi" w:eastAsia="Times New Roman" w:hAnsiTheme="minorHAnsi"/>
+        </w:rPr>
+        <w:t>ucc</w:t>
+      </w:r>
+      <w:proofErr w:type="spellEnd"/>
+      <w:r>
+        <w:rPr>
+          <w:rFonts w:asciiTheme="minorHAnsi" w:eastAsia="Times New Roman" w:hAnsiTheme="minorHAnsi"/>
+        </w:rPr>
+        <w:t xml:space="preserve"> </w:t>
+      </w:r>
+      <w:proofErr w:type="spellStart"/>
+      <w:r>
+        <w:rPr>
+          <w:rFonts w:asciiTheme="minorHAnsi" w:eastAsia="Times New Roman" w:hAnsiTheme="minorHAnsi"/>
+        </w:rPr>
+        <w:t>bcams</w:t>
+      </w:r>
+      <w:proofErr w:type="spellEnd"/>
+      <w:r>
+        <w:rPr>
+          <w:rFonts w:asciiTheme="minorHAnsi" w:eastAsia="Times New Roman" w:hAnsiTheme="minorHAnsi"/>
+        </w:rPr>
+        <w:t xml:space="preserve"> that are off-broadside</w:t>
+      </w:r>
+      <w:r>
+        <w:rPr>
+          <w:rFonts w:asciiTheme="minorHAnsi" w:eastAsia="Times New Roman" w:hAnsiTheme="minorHAnsi"/>
+        </w:rPr>
+        <w:t xml:space="preserve">. </w:t>
+      </w:r>
+    </w:p>
+    <w:p>
+      <w:pPr>
+        <w:rPr>
+          <w:rFonts w:asciiTheme="minorHAnsi" w:eastAsia="Times New Roman" w:hAnsiTheme="minorHAnsi"/>
+        </w:rPr>
+      </w:pPr>
+      <w:r>
+        <w:rPr>
+          <w:rFonts w:asciiTheme="minorHAnsi" w:eastAsia="Times New Roman" w:hAnsiTheme="minorHAnsi"/>
+          <w:noProof/>
+        </w:rPr>
+        <w:drawing>
+          <wp:inline distT="0" distB="0" distL="0" distR="0" wp14:anchorId="29901E9C" wp14:editId="11706C69">
+            <wp:extent cx="3799205" cy="3129280"/>
+            <wp:effectExtent l="0" t="0" r="10795" b="0"/>
+            <wp:docPr id="12" name="Picture 12" descr="../Screen%20Shot%202018-02-27%20at%204.34.58%20PM.png"/>
+            <wp:cNvGraphicFramePr>
+              <a:graphicFrameLocks xmlns:a="http://schemas.openxmlformats.org/drawingml/2006/main" noChangeAspect="1"/>
+            </wp:cNvGraphicFramePr>
+            <a:graphic xmlns:a="http://schemas.openxmlformats.org/drawingml/2006/main">
+              <a:graphicData uri="http://schemas.openxmlformats.org/drawingml/2006/picture">
+                <pic:pic xmlns:pic="http://schemas.openxmlformats.org/drawingml/2006/picture">
+                  <pic:nvPicPr>
+                    <pic:cNvPr id="0" name="Picture 9" descr="../Screen%20Shot%202018-02-27%20at%204.34.58%20PM.png"/>
+                    <pic:cNvPicPr>
+                      <a:picLocks noChangeAspect="1" noChangeArrowheads="1"/>
+                    </pic:cNvPicPr>
+                  </pic:nvPicPr>
+                  <pic:blipFill>
+                    <a:blip r:embed="rId34">
+                      <a:extLst>
+                        <a:ext uri="{28A0092B-C50C-407E-A947-70E740481C1C}">
+                          <a14:useLocalDpi xmlns:a14="http://schemas.microsoft.com/office/drawing/2010/main" val="0"/>
+                        </a:ext>
+                      </a:extLst>
+                    </a:blip>
+                    <a:srcRect/>
+                    <a:stretch>
+                      <a:fillRect/>
+                    </a:stretch>
+                  </pic:blipFill>
+                  <pic:spPr bwMode="auto">
+                    <a:xfrm>
+                      <a:off x="0" y="0"/>
+                      <a:ext cx="3799205" cy="3129280"/>
+                    </a:xfrm>
+                    <a:prstGeom prst="rect">
+                      <a:avLst/>
+                    </a:prstGeom>
+                    <a:noFill/>
+                    <a:ln>
+                      <a:noFill/>
+                    </a:ln>
+                  </pic:spPr>
+                </pic:pic>
+              </a:graphicData>
+            </a:graphic>
+          </wp:inline>
+        </w:drawing>
+      </w:r>
+      <w:r>
+        <w:rPr>
+          <w:rFonts w:asciiTheme="minorHAnsi" w:eastAsia="Times New Roman" w:hAnsiTheme="minorHAnsi"/>
+        </w:rPr>
+        <w:t>figure 2b</w:t>
+      </w:r>
+    </w:p>
+    <w:p>
+      <w:pPr>
+        <w:rPr>
+          <w:rFonts w:asciiTheme="minorHAnsi" w:eastAsia="Times New Roman" w:hAnsiTheme="minorHAnsi"/>
+          <w:color w:val="000000" w:themeColor="text1"/>
+        </w:rPr>
+      </w:pPr>
+    </w:p>
+    <w:p>
+      <w:pPr>
+        <w:rPr>
+          <w:rFonts w:asciiTheme="minorHAnsi" w:eastAsia="Times New Roman" w:hAnsiTheme="minorHAnsi"/>
+          <w:color w:val="000000" w:themeColor="text1"/>
+        </w:rPr>
+      </w:pPr>
     </w:p>
     <w:p>
       <w:pPr>
@@ -5851,6 +7569,372 @@
         <w:rPr>
           <w:rFonts w:asciiTheme="minorHAnsi" w:eastAsia="Times New Roman" w:hAnsiTheme="minorHAnsi"/>
           <w:color w:val="000000" w:themeColor="text1"/>
+          <w:sz w:val="28"/>
+          <w:szCs w:val="28"/>
+        </w:rPr>
+      </w:pPr>
+      <w:r>
+        <w:rPr>
+          <w:rFonts w:asciiTheme="minorHAnsi" w:eastAsia="Times New Roman" w:hAnsiTheme="minorHAnsi"/>
+          <w:color w:val="000000" w:themeColor="text1"/>
+          <w:sz w:val="28"/>
+          <w:szCs w:val="28"/>
+        </w:rPr>
+        <w:t xml:space="preserve">Optimum </w:t>
+      </w:r>
+      <w:proofErr w:type="spellStart"/>
+      <w:r>
+        <w:rPr>
+          <w:rFonts w:asciiTheme="minorHAnsi" w:eastAsia="Times New Roman" w:hAnsiTheme="minorHAnsi"/>
+          <w:color w:val="000000" w:themeColor="text1"/>
+          <w:sz w:val="28"/>
+          <w:szCs w:val="28"/>
+        </w:rPr>
+        <w:t>Beamforming</w:t>
+      </w:r>
+      <w:proofErr w:type="spellEnd"/>
+    </w:p>
+    <w:p>
+      <w:pPr>
+        <w:rPr>
+          <w:rFonts w:asciiTheme="minorHAnsi" w:eastAsia="Times New Roman" w:hAnsiTheme="minorHAnsi"/>
+        </w:rPr>
+      </w:pPr>
+      <w:r>
+        <w:rPr>
+          <w:rFonts w:asciiTheme="minorHAnsi" w:eastAsia="Times New Roman" w:hAnsiTheme="minorHAnsi"/>
+        </w:rPr>
+        <w:t xml:space="preserve">Complex weights for each </w:t>
+      </w:r>
+      <w:proofErr w:type="spellStart"/>
+      <w:r>
+        <w:rPr>
+          <w:rFonts w:asciiTheme="minorHAnsi" w:eastAsia="Times New Roman" w:hAnsiTheme="minorHAnsi"/>
+        </w:rPr>
+        <w:t>elcment</w:t>
+      </w:r>
+      <w:proofErr w:type="spellEnd"/>
+      <w:r>
+        <w:rPr>
+          <w:rFonts w:asciiTheme="minorHAnsi" w:eastAsia="Times New Roman" w:hAnsiTheme="minorHAnsi"/>
+        </w:rPr>
+        <w:t xml:space="preserve"> of an array can</w:t>
+      </w:r>
+      <w:r>
+        <w:rPr>
+          <w:rFonts w:asciiTheme="minorHAnsi" w:eastAsia="Times New Roman" w:hAnsiTheme="minorHAnsi"/>
+        </w:rPr>
+        <w:t xml:space="preserve"> be calculated </w:t>
+      </w:r>
+      <w:r>
+        <w:rPr>
+          <w:rFonts w:asciiTheme="minorHAnsi" w:eastAsia="Times New Roman" w:hAnsiTheme="minorHAnsi"/>
+        </w:rPr>
+        <w:t xml:space="preserve">to optimize some property of the received signal. This does not always result in an </w:t>
+      </w:r>
+      <w:r>
+        <w:rPr>
+          <w:rFonts w:asciiTheme="minorHAnsi" w:eastAsia="Times New Roman" w:hAnsiTheme="minorHAnsi"/>
+        </w:rPr>
+        <w:t>array</w:t>
+      </w:r>
+      <w:r>
+        <w:rPr>
+          <w:rFonts w:asciiTheme="minorHAnsi" w:eastAsia="Times New Roman" w:hAnsiTheme="minorHAnsi"/>
+        </w:rPr>
+        <w:t xml:space="preserve"> pattern with a beam </w:t>
+      </w:r>
+      <w:r>
+        <w:rPr>
+          <w:rFonts w:asciiTheme="minorHAnsi" w:eastAsia="Times New Roman" w:hAnsiTheme="minorHAnsi"/>
+        </w:rPr>
+        <w:t>maximum</w:t>
+      </w:r>
+      <w:r>
+        <w:rPr>
+          <w:rFonts w:asciiTheme="minorHAnsi" w:eastAsia="Times New Roman" w:hAnsiTheme="minorHAnsi"/>
+        </w:rPr>
+        <w:t xml:space="preserve"> in the direction of </w:t>
+      </w:r>
+      <w:r>
+        <w:rPr>
+          <w:rFonts w:asciiTheme="minorHAnsi" w:eastAsia="Times New Roman" w:hAnsiTheme="minorHAnsi"/>
+        </w:rPr>
+        <w:t xml:space="preserve">the </w:t>
+      </w:r>
+      <w:r>
+        <w:rPr>
+          <w:rFonts w:asciiTheme="minorHAnsi" w:eastAsia="Times New Roman" w:hAnsiTheme="minorHAnsi"/>
+        </w:rPr>
+        <w:t xml:space="preserve">desired signal, </w:t>
+      </w:r>
+      <w:r>
+        <w:rPr>
+          <w:rFonts w:asciiTheme="minorHAnsi" w:eastAsia="Times New Roman" w:hAnsiTheme="minorHAnsi"/>
+        </w:rPr>
+        <w:t>but</w:t>
+      </w:r>
+      <w:r>
+        <w:rPr>
+          <w:rFonts w:asciiTheme="minorHAnsi" w:eastAsia="Times New Roman" w:hAnsiTheme="minorHAnsi"/>
+        </w:rPr>
+        <w:t xml:space="preserve"> does yield the optimal array</w:t>
+      </w:r>
+      <w:r>
+        <w:rPr>
+          <w:rFonts w:asciiTheme="minorHAnsi" w:eastAsia="Times New Roman" w:hAnsiTheme="minorHAnsi"/>
+        </w:rPr>
+        <w:t xml:space="preserve"> </w:t>
+      </w:r>
+      <w:r>
+        <w:rPr>
+          <w:rFonts w:asciiTheme="minorHAnsi" w:eastAsia="Times New Roman" w:hAnsiTheme="minorHAnsi"/>
+        </w:rPr>
+        <w:t xml:space="preserve">output signal in </w:t>
+      </w:r>
+      <w:r>
+        <w:rPr>
+          <w:rFonts w:asciiTheme="minorHAnsi" w:eastAsia="Times New Roman" w:hAnsiTheme="minorHAnsi"/>
+        </w:rPr>
+        <w:t>terms of the minimum mean squared error (MMSE?), or the maximum signal-to</w:t>
+      </w:r>
+      <w:r>
+        <w:rPr>
+          <w:rFonts w:asciiTheme="minorHAnsi" w:eastAsia="Times New Roman" w:hAnsiTheme="minorHAnsi"/>
+        </w:rPr>
+        <w:t>-</w:t>
+      </w:r>
+      <w:r>
+        <w:rPr>
+          <w:rFonts w:asciiTheme="minorHAnsi" w:eastAsia="Times New Roman" w:hAnsiTheme="minorHAnsi"/>
+        </w:rPr>
+        <w:t>interference</w:t>
+      </w:r>
+      <w:r>
+        <w:rPr>
+          <w:rFonts w:asciiTheme="minorHAnsi" w:eastAsia="Times New Roman" w:hAnsiTheme="minorHAnsi"/>
+        </w:rPr>
+        <w:t xml:space="preserve">-plus-noise ratio (SINR). Most often, </w:t>
+      </w:r>
+      <w:r>
+        <w:rPr>
+          <w:rFonts w:asciiTheme="minorHAnsi" w:eastAsia="Times New Roman" w:hAnsiTheme="minorHAnsi"/>
+        </w:rPr>
+        <w:t xml:space="preserve">this is </w:t>
+      </w:r>
+      <w:proofErr w:type="spellStart"/>
+      <w:r>
+        <w:rPr>
+          <w:rFonts w:asciiTheme="minorHAnsi" w:eastAsia="Times New Roman" w:hAnsiTheme="minorHAnsi"/>
+        </w:rPr>
+        <w:t>accomplish</w:t>
+      </w:r>
+      <w:r>
+        <w:rPr>
+          <w:rFonts w:asciiTheme="minorHAnsi" w:eastAsia="Times New Roman" w:hAnsiTheme="minorHAnsi"/>
+        </w:rPr>
+        <w:t>cd</w:t>
+      </w:r>
+      <w:proofErr w:type="spellEnd"/>
+      <w:r>
+        <w:rPr>
+          <w:rFonts w:asciiTheme="minorHAnsi" w:eastAsia="Times New Roman" w:hAnsiTheme="minorHAnsi"/>
+        </w:rPr>
+        <w:t xml:space="preserve"> by fo</w:t>
+      </w:r>
+      <w:r>
+        <w:rPr>
+          <w:rFonts w:asciiTheme="minorHAnsi" w:eastAsia="Times New Roman" w:hAnsiTheme="minorHAnsi"/>
+        </w:rPr>
+        <w:t xml:space="preserve">rming nulls in the directions of </w:t>
+      </w:r>
+      <w:proofErr w:type="spellStart"/>
+      <w:r>
+        <w:rPr>
+          <w:rFonts w:asciiTheme="minorHAnsi" w:eastAsia="Times New Roman" w:hAnsiTheme="minorHAnsi"/>
+        </w:rPr>
+        <w:t>intcrf</w:t>
+      </w:r>
+      <w:r>
+        <w:rPr>
+          <w:rFonts w:asciiTheme="minorHAnsi" w:eastAsia="Times New Roman" w:hAnsiTheme="minorHAnsi"/>
+        </w:rPr>
+        <w:t>ering</w:t>
+      </w:r>
+      <w:proofErr w:type="spellEnd"/>
+      <w:r>
+        <w:rPr>
+          <w:rFonts w:asciiTheme="minorHAnsi" w:eastAsia="Times New Roman" w:hAnsiTheme="minorHAnsi"/>
+        </w:rPr>
+        <w:t xml:space="preserve"> signals. Adaptive </w:t>
+      </w:r>
+      <w:proofErr w:type="spellStart"/>
+      <w:r>
+        <w:rPr>
+          <w:rFonts w:asciiTheme="minorHAnsi" w:eastAsia="Times New Roman" w:hAnsiTheme="minorHAnsi"/>
+        </w:rPr>
+        <w:t>beamform</w:t>
+      </w:r>
+      <w:r>
+        <w:rPr>
+          <w:rFonts w:asciiTheme="minorHAnsi" w:eastAsia="Times New Roman" w:hAnsiTheme="minorHAnsi"/>
+        </w:rPr>
+        <w:t>ing</w:t>
+      </w:r>
+      <w:proofErr w:type="spellEnd"/>
+      <w:r>
+        <w:rPr>
+          <w:rFonts w:asciiTheme="minorHAnsi" w:eastAsia="Times New Roman" w:hAnsiTheme="minorHAnsi"/>
+        </w:rPr>
+        <w:t xml:space="preserve"> is an iterative </w:t>
+      </w:r>
+      <w:r>
+        <w:rPr>
+          <w:rFonts w:asciiTheme="minorHAnsi" w:eastAsia="Times New Roman" w:hAnsiTheme="minorHAnsi"/>
+        </w:rPr>
+        <w:t xml:space="preserve">approximation of optimum </w:t>
+      </w:r>
+      <w:proofErr w:type="spellStart"/>
+      <w:r>
+        <w:rPr>
+          <w:rFonts w:asciiTheme="minorHAnsi" w:eastAsia="Times New Roman" w:hAnsiTheme="minorHAnsi"/>
+        </w:rPr>
+        <w:t>beamform</w:t>
+      </w:r>
+      <w:r>
+        <w:rPr>
+          <w:rFonts w:asciiTheme="minorHAnsi" w:eastAsia="Times New Roman" w:hAnsiTheme="minorHAnsi"/>
+        </w:rPr>
+        <w:t>ing</w:t>
+      </w:r>
+      <w:proofErr w:type="spellEnd"/>
+      <w:r>
+        <w:rPr>
+          <w:rFonts w:asciiTheme="minorHAnsi" w:eastAsia="Times New Roman" w:hAnsiTheme="minorHAnsi"/>
+        </w:rPr>
+        <w:t xml:space="preserve">. A general array, with adjustable </w:t>
+      </w:r>
+      <w:r>
+        <w:rPr>
+          <w:rFonts w:asciiTheme="minorHAnsi" w:eastAsia="Times New Roman" w:hAnsiTheme="minorHAnsi"/>
+        </w:rPr>
+        <w:t>element</w:t>
+      </w:r>
+      <w:r>
+        <w:rPr>
+          <w:rFonts w:asciiTheme="minorHAnsi" w:eastAsia="Times New Roman" w:hAnsiTheme="minorHAnsi"/>
+        </w:rPr>
+        <w:t xml:space="preserve"> weights, </w:t>
+      </w:r>
+      <w:r>
+        <w:rPr>
+          <w:rFonts w:asciiTheme="minorHAnsi" w:eastAsia="Times New Roman" w:hAnsiTheme="minorHAnsi"/>
+        </w:rPr>
+        <w:t>is shown in block-diagram in Figure 3a</w:t>
+      </w:r>
+      <w:r>
+        <w:rPr>
+          <w:rFonts w:asciiTheme="minorHAnsi" w:eastAsia="Times New Roman" w:hAnsiTheme="minorHAnsi"/>
+        </w:rPr>
+        <w:t>.</w:t>
+      </w:r>
+      <w:r>
+        <w:rPr>
+          <w:rFonts w:asciiTheme="minorHAnsi" w:eastAsia="Times New Roman" w:hAnsiTheme="minorHAnsi"/>
+        </w:rPr>
+        <w:t xml:space="preserve"> </w:t>
+      </w:r>
+    </w:p>
+    <w:p>
+      <w:pPr>
+        <w:rPr>
+          <w:rFonts w:asciiTheme="minorHAnsi" w:eastAsia="Times New Roman" w:hAnsiTheme="minorHAnsi"/>
+          <w:color w:val="000000" w:themeColor="text1"/>
+        </w:rPr>
+      </w:pPr>
+      <w:r>
+        <w:rPr>
+          <w:rFonts w:asciiTheme="minorHAnsi" w:eastAsia="Times New Roman" w:hAnsiTheme="minorHAnsi"/>
+          <w:noProof/>
+          <w:color w:val="000000" w:themeColor="text1"/>
+        </w:rPr>
+        <w:drawing>
+          <wp:inline distT="0" distB="0" distL="0" distR="0" wp14:anchorId="2CCEBE07" wp14:editId="0AAFAF28">
+            <wp:extent cx="4005580" cy="2679065"/>
+            <wp:effectExtent l="0" t="0" r="7620" b="0"/>
+            <wp:docPr id="16" name="Picture 16" descr="../Screen%20Shot%202018-02-27%20at%205.30.11%20PM.png"/>
+            <wp:cNvGraphicFramePr>
+              <a:graphicFrameLocks xmlns:a="http://schemas.openxmlformats.org/drawingml/2006/main" noChangeAspect="1"/>
+            </wp:cNvGraphicFramePr>
+            <a:graphic xmlns:a="http://schemas.openxmlformats.org/drawingml/2006/main">
+              <a:graphicData uri="http://schemas.openxmlformats.org/drawingml/2006/picture">
+                <pic:pic xmlns:pic="http://schemas.openxmlformats.org/drawingml/2006/picture">
+                  <pic:nvPicPr>
+                    <pic:cNvPr id="0" name="Picture 11" descr="../Screen%20Shot%202018-02-27%20at%205.30.11%20PM.png"/>
+                    <pic:cNvPicPr>
+                      <a:picLocks noChangeAspect="1" noChangeArrowheads="1"/>
+                    </pic:cNvPicPr>
+                  </pic:nvPicPr>
+                  <pic:blipFill>
+                    <a:blip r:embed="rId35">
+                      <a:extLst>
+                        <a:ext uri="{28A0092B-C50C-407E-A947-70E740481C1C}">
+                          <a14:useLocalDpi xmlns:a14="http://schemas.microsoft.com/office/drawing/2010/main" val="0"/>
+                        </a:ext>
+                      </a:extLst>
+                    </a:blip>
+                    <a:srcRect/>
+                    <a:stretch>
+                      <a:fillRect/>
+                    </a:stretch>
+                  </pic:blipFill>
+                  <pic:spPr bwMode="auto">
+                    <a:xfrm>
+                      <a:off x="0" y="0"/>
+                      <a:ext cx="4005580" cy="2679065"/>
+                    </a:xfrm>
+                    <a:prstGeom prst="rect">
+                      <a:avLst/>
+                    </a:prstGeom>
+                    <a:noFill/>
+                    <a:ln>
+                      <a:noFill/>
+                    </a:ln>
+                  </pic:spPr>
+                </pic:pic>
+              </a:graphicData>
+            </a:graphic>
+          </wp:inline>
+        </w:drawing>
+      </w:r>
+    </w:p>
+    <w:p>
+      <w:pPr>
+        <w:rPr>
+          <w:rFonts w:asciiTheme="minorHAnsi" w:eastAsia="Times New Roman" w:hAnsiTheme="minorHAnsi"/>
+          <w:color w:val="000000" w:themeColor="text1"/>
+        </w:rPr>
+      </w:pPr>
+      <w:r>
+        <w:rPr>
+          <w:rFonts w:asciiTheme="minorHAnsi" w:eastAsia="Times New Roman" w:hAnsiTheme="minorHAnsi"/>
+          <w:color w:val="000000" w:themeColor="text1"/>
+        </w:rPr>
+        <w:t>figure 3a</w:t>
+      </w:r>
+      <w:r>
+        <w:rPr>
+          <w:rFonts w:asciiTheme="minorHAnsi" w:eastAsia="Times New Roman" w:hAnsiTheme="minorHAnsi"/>
+          <w:color w:val="000000" w:themeColor="text1"/>
+        </w:rPr>
+        <w:t>: An Adaptive Antenna Array</w:t>
+      </w:r>
+    </w:p>
+    <w:p>
+      <w:pPr>
+        <w:rPr>
+          <w:rFonts w:asciiTheme="minorHAnsi" w:eastAsia="Times New Roman" w:hAnsiTheme="minorHAnsi"/>
+          <w:color w:val="000000" w:themeColor="text1"/>
         </w:rPr>
       </w:pPr>
     </w:p>
@@ -5860,116 +7944,1733 @@
         <w:rPr>
           <w:rFonts w:asciiTheme="minorHAnsi" w:eastAsia="Times New Roman" w:hAnsiTheme="minorHAnsi"/>
           <w:color w:val="000000" w:themeColor="text1"/>
-        </w:rPr>
-      </w:pPr>
-      <w:r>
-        <w:rPr>
-          <w:rFonts w:asciiTheme="minorHAnsi" w:eastAsia="Times New Roman" w:hAnsiTheme="minorHAnsi"/>
-          <w:color w:val="000000" w:themeColor="text1"/>
-        </w:rPr>
-        <w:t xml:space="preserve">A smart Antenna </w:t>
+          <w:sz w:val="28"/>
+          <w:szCs w:val="28"/>
+        </w:rPr>
+      </w:pPr>
+      <w:r>
+        <w:rPr>
+          <w:rFonts w:asciiTheme="minorHAnsi" w:eastAsia="Times New Roman" w:hAnsiTheme="minorHAnsi"/>
+          <w:color w:val="000000" w:themeColor="text1"/>
+          <w:sz w:val="28"/>
+          <w:szCs w:val="28"/>
+        </w:rPr>
+        <w:t xml:space="preserve">Smart Base station </w:t>
+      </w:r>
+      <w:proofErr w:type="spellStart"/>
+      <w:r>
+        <w:rPr>
+          <w:rFonts w:asciiTheme="minorHAnsi" w:eastAsia="Times New Roman" w:hAnsiTheme="minorHAnsi"/>
+          <w:color w:val="000000" w:themeColor="text1"/>
+          <w:sz w:val="28"/>
+          <w:szCs w:val="28"/>
+        </w:rPr>
+        <w:t>testbed</w:t>
+      </w:r>
+      <w:proofErr w:type="spellEnd"/>
+      <w:r>
+        <w:rPr>
+          <w:rFonts w:asciiTheme="minorHAnsi" w:eastAsia="Times New Roman" w:hAnsiTheme="minorHAnsi"/>
+          <w:color w:val="000000" w:themeColor="text1"/>
+          <w:sz w:val="28"/>
+          <w:szCs w:val="28"/>
+        </w:rPr>
+        <w:t xml:space="preserve"> at </w:t>
+      </w:r>
+      <w:proofErr w:type="spellStart"/>
+      <w:r>
+        <w:rPr>
+          <w:rFonts w:asciiTheme="minorHAnsi" w:eastAsia="Times New Roman" w:hAnsiTheme="minorHAnsi"/>
+          <w:color w:val="000000" w:themeColor="text1"/>
+          <w:sz w:val="28"/>
+          <w:szCs w:val="28"/>
+        </w:rPr>
+        <w:t>Virgina</w:t>
+      </w:r>
+      <w:proofErr w:type="spellEnd"/>
+      <w:r>
+        <w:rPr>
+          <w:rFonts w:asciiTheme="minorHAnsi" w:eastAsia="Times New Roman" w:hAnsiTheme="minorHAnsi"/>
+          <w:color w:val="000000" w:themeColor="text1"/>
+          <w:sz w:val="28"/>
+          <w:szCs w:val="28"/>
+        </w:rPr>
+        <w:t xml:space="preserve"> Tech</w:t>
+      </w:r>
+    </w:p>
+    <w:p>
+      <w:pPr>
+        <w:rPr>
+          <w:rFonts w:asciiTheme="minorHAnsi" w:eastAsia="Times New Roman" w:hAnsiTheme="minorHAnsi"/>
+        </w:rPr>
+      </w:pPr>
+      <w:r>
+        <w:rPr>
+          <w:rFonts w:asciiTheme="minorHAnsi" w:eastAsia="Times New Roman" w:hAnsiTheme="minorHAnsi"/>
+        </w:rPr>
+        <w:t xml:space="preserve">There is a smart base station hardware located at Virginia Tech. It consists of a mobile transmitter operating at 842 MHz in the cellular band and a base station at the rooftop working as a receiver. </w:t>
+      </w:r>
+      <w:r>
+        <w:rPr>
+          <w:rFonts w:asciiTheme="minorHAnsi" w:eastAsia="Times New Roman" w:hAnsiTheme="minorHAnsi"/>
+        </w:rPr>
+        <w:t xml:space="preserve">The </w:t>
+      </w:r>
+      <w:proofErr w:type="spellStart"/>
+      <w:r>
+        <w:rPr>
+          <w:rFonts w:asciiTheme="minorHAnsi" w:eastAsia="Times New Roman" w:hAnsiTheme="minorHAnsi"/>
+        </w:rPr>
+        <w:t>recciver</w:t>
+      </w:r>
+      <w:proofErr w:type="spellEnd"/>
+      <w:r>
+        <w:rPr>
+          <w:rFonts w:asciiTheme="minorHAnsi" w:eastAsia="Times New Roman" w:hAnsiTheme="minorHAnsi"/>
+        </w:rPr>
+        <w:t xml:space="preserve"> has eight channels </w:t>
+      </w:r>
+      <w:proofErr w:type="spellStart"/>
+      <w:r>
+        <w:rPr>
+          <w:rFonts w:asciiTheme="minorHAnsi" w:eastAsia="Times New Roman" w:hAnsiTheme="minorHAnsi"/>
+        </w:rPr>
+        <w:t>connectcd</w:t>
+      </w:r>
+      <w:proofErr w:type="spellEnd"/>
+      <w:r>
+        <w:rPr>
+          <w:rFonts w:asciiTheme="minorHAnsi" w:eastAsia="Times New Roman" w:hAnsiTheme="minorHAnsi"/>
+        </w:rPr>
+        <w:t xml:space="preserve"> to three types of base-statio</w:t>
+      </w:r>
+      <w:r>
+        <w:rPr>
+          <w:rFonts w:asciiTheme="minorHAnsi" w:eastAsia="Times New Roman" w:hAnsiTheme="minorHAnsi"/>
+        </w:rPr>
+        <w:t xml:space="preserve">n </w:t>
+      </w:r>
+      <w:proofErr w:type="spellStart"/>
+      <w:r>
+        <w:rPr>
+          <w:rFonts w:asciiTheme="minorHAnsi" w:eastAsia="Times New Roman" w:hAnsiTheme="minorHAnsi"/>
+        </w:rPr>
+        <w:t>antcnnas</w:t>
+      </w:r>
+      <w:proofErr w:type="spellEnd"/>
+      <w:r>
+        <w:rPr>
+          <w:rFonts w:asciiTheme="minorHAnsi" w:eastAsia="Times New Roman" w:hAnsiTheme="minorHAnsi"/>
+        </w:rPr>
+        <w:t xml:space="preserve">, as listed in </w:t>
+      </w:r>
+      <w:proofErr w:type="spellStart"/>
+      <w:r>
+        <w:rPr>
+          <w:rFonts w:asciiTheme="minorHAnsi" w:eastAsia="Times New Roman" w:hAnsiTheme="minorHAnsi"/>
+        </w:rPr>
+        <w:t>Tablc</w:t>
+      </w:r>
+      <w:proofErr w:type="spellEnd"/>
+      <w:r>
+        <w:rPr>
+          <w:rFonts w:asciiTheme="minorHAnsi" w:eastAsia="Times New Roman" w:hAnsiTheme="minorHAnsi"/>
+        </w:rPr>
+        <w:t xml:space="preserve"> below,</w:t>
+      </w:r>
+      <w:r>
+        <w:rPr>
+          <w:rFonts w:asciiTheme="minorHAnsi" w:eastAsia="Times New Roman" w:hAnsiTheme="minorHAnsi"/>
+        </w:rPr>
+        <w:t xml:space="preserve"> along with assigned channel names. In Table 1, S stands for antenna for “</w:t>
+      </w:r>
+      <w:proofErr w:type="spellStart"/>
+      <w:r>
+        <w:rPr>
+          <w:rFonts w:asciiTheme="minorHAnsi" w:eastAsia="Times New Roman" w:hAnsiTheme="minorHAnsi"/>
+        </w:rPr>
+        <w:t>spacc</w:t>
+      </w:r>
+      <w:proofErr w:type="spellEnd"/>
+      <w:r>
+        <w:rPr>
+          <w:rFonts w:asciiTheme="minorHAnsi" w:eastAsia="Times New Roman" w:hAnsiTheme="minorHAnsi"/>
+        </w:rPr>
+        <w:t xml:space="preserve"> diversity,” P stands for “polarization diversity,” and A stands for “angle diversity.” S1 is used as a </w:t>
+      </w:r>
+      <w:proofErr w:type="spellStart"/>
+      <w:r>
+        <w:rPr>
+          <w:rFonts w:asciiTheme="minorHAnsi" w:eastAsia="Times New Roman" w:hAnsiTheme="minorHAnsi"/>
+        </w:rPr>
+        <w:t>ref</w:t>
+      </w:r>
+      <w:r>
+        <w:rPr>
+          <w:rFonts w:asciiTheme="minorHAnsi" w:eastAsia="Times New Roman" w:hAnsiTheme="minorHAnsi"/>
+        </w:rPr>
+        <w:t>erencc</w:t>
+      </w:r>
+      <w:proofErr w:type="spellEnd"/>
+      <w:r>
+        <w:rPr>
+          <w:rFonts w:asciiTheme="minorHAnsi" w:eastAsia="Times New Roman" w:hAnsiTheme="minorHAnsi"/>
+        </w:rPr>
+        <w:t xml:space="preserve"> channel through the </w:t>
+      </w:r>
+      <w:proofErr w:type="spellStart"/>
+      <w:r>
+        <w:rPr>
+          <w:rFonts w:asciiTheme="minorHAnsi" w:eastAsia="Times New Roman" w:hAnsiTheme="minorHAnsi"/>
+        </w:rPr>
+        <w:t>meas</w:t>
+      </w:r>
+      <w:r>
+        <w:rPr>
+          <w:rFonts w:asciiTheme="minorHAnsi" w:eastAsia="Times New Roman" w:hAnsiTheme="minorHAnsi"/>
+        </w:rPr>
+        <w:t>rcmcnt</w:t>
+      </w:r>
+      <w:proofErr w:type="spellEnd"/>
+      <w:r>
+        <w:rPr>
+          <w:rFonts w:asciiTheme="minorHAnsi" w:eastAsia="Times New Roman" w:hAnsiTheme="minorHAnsi"/>
+        </w:rPr>
+        <w:t xml:space="preserve"> and calibration process. </w:t>
+      </w:r>
+    </w:p>
+    <w:p>
+      <w:pPr>
+        <w:rPr>
+          <w:rFonts w:asciiTheme="minorHAnsi" w:eastAsia="Times New Roman" w:hAnsiTheme="minorHAnsi"/>
+        </w:rPr>
+      </w:pPr>
+    </w:p>
+    <w:p>
+      <w:pPr>
+        <w:rPr>
+          <w:rFonts w:eastAsia="Times New Roman"/>
+        </w:rPr>
+      </w:pPr>
+      <w:r>
+        <w:rPr>
+          <w:rFonts w:eastAsia="Times New Roman"/>
+          <w:noProof/>
+        </w:rPr>
+        <w:drawing>
+          <wp:inline distT="0" distB="0" distL="0" distR="0" wp14:anchorId="3F147072" wp14:editId="61CA0C02">
+            <wp:extent cx="5937250" cy="1738630"/>
+            <wp:effectExtent l="0" t="0" r="6350" b="0"/>
+            <wp:docPr id="17" name="Picture 17" descr="../Screen%20Shot%202018-02-27%20at%205.40.02%20PM.png"/>
+            <wp:cNvGraphicFramePr>
+              <a:graphicFrameLocks xmlns:a="http://schemas.openxmlformats.org/drawingml/2006/main" noChangeAspect="1"/>
+            </wp:cNvGraphicFramePr>
+            <a:graphic xmlns:a="http://schemas.openxmlformats.org/drawingml/2006/main">
+              <a:graphicData uri="http://schemas.openxmlformats.org/drawingml/2006/picture">
+                <pic:pic xmlns:pic="http://schemas.openxmlformats.org/drawingml/2006/picture">
+                  <pic:nvPicPr>
+                    <pic:cNvPr id="0" name="Picture 12" descr="../Screen%20Shot%202018-02-27%20at%205.40.02%20PM.png"/>
+                    <pic:cNvPicPr>
+                      <a:picLocks noChangeAspect="1" noChangeArrowheads="1"/>
+                    </pic:cNvPicPr>
+                  </pic:nvPicPr>
+                  <pic:blipFill>
+                    <a:blip r:embed="rId36">
+                      <a:extLst>
+                        <a:ext uri="{28A0092B-C50C-407E-A947-70E740481C1C}">
+                          <a14:useLocalDpi xmlns:a14="http://schemas.microsoft.com/office/drawing/2010/main" val="0"/>
+                        </a:ext>
+                      </a:extLst>
+                    </a:blip>
+                    <a:srcRect/>
+                    <a:stretch>
+                      <a:fillRect/>
+                    </a:stretch>
+                  </pic:blipFill>
+                  <pic:spPr bwMode="auto">
+                    <a:xfrm>
+                      <a:off x="0" y="0"/>
+                      <a:ext cx="5937250" cy="1738630"/>
+                    </a:xfrm>
+                    <a:prstGeom prst="rect">
+                      <a:avLst/>
+                    </a:prstGeom>
+                    <a:noFill/>
+                    <a:ln>
+                      <a:noFill/>
+                    </a:ln>
+                  </pic:spPr>
+                </pic:pic>
+              </a:graphicData>
+            </a:graphic>
+          </wp:inline>
+        </w:drawing>
+      </w:r>
+    </w:p>
+    <w:p>
+      <w:pPr>
+        <w:jc w:val="center"/>
+        <w:rPr>
+          <w:rFonts w:asciiTheme="minorHAnsi" w:eastAsia="Times New Roman" w:hAnsiTheme="minorHAnsi"/>
+        </w:rPr>
+      </w:pPr>
+      <w:r>
+        <w:rPr>
+          <w:rFonts w:asciiTheme="minorHAnsi" w:eastAsia="Times New Roman" w:hAnsiTheme="minorHAnsi"/>
+        </w:rPr>
+        <w:t>Table for measured diversity gain</w:t>
+      </w:r>
+    </w:p>
+    <w:p>
+      <w:pPr>
+        <w:rPr>
+          <w:rFonts w:asciiTheme="minorHAnsi" w:eastAsia="Times New Roman" w:hAnsiTheme="minorHAnsi"/>
+          <w:color w:val="000000" w:themeColor="text1"/>
+        </w:rPr>
+      </w:pPr>
+    </w:p>
+    <w:p>
+      <w:pPr>
+        <w:rPr>
+          <w:rFonts w:asciiTheme="minorHAnsi" w:eastAsia="Times New Roman" w:hAnsiTheme="minorHAnsi"/>
+          <w:color w:val="000000" w:themeColor="text1"/>
+        </w:rPr>
+      </w:pPr>
+    </w:p>
+    <w:p>
+      <w:pPr>
+        <w:ind w:left="360"/>
+        <w:rPr>
+          <w:rFonts w:asciiTheme="minorHAnsi" w:eastAsia="Times New Roman" w:hAnsiTheme="minorHAnsi"/>
+          <w:color w:val="000000" w:themeColor="text1"/>
+        </w:rPr>
+      </w:pPr>
+    </w:p>
+    <w:p>
+      <w:pPr>
+        <w:rPr>
+          <w:rFonts w:asciiTheme="minorHAnsi" w:eastAsia="Times New Roman" w:hAnsiTheme="minorHAnsi"/>
+        </w:rPr>
+      </w:pPr>
+      <w:r>
+        <w:rPr>
+          <w:rFonts w:asciiTheme="minorHAnsi" w:eastAsia="Times New Roman" w:hAnsiTheme="minorHAnsi"/>
+        </w:rPr>
+        <w:t>The 4 x 30-degree</w:t>
+      </w:r>
+      <w:r>
+        <w:rPr>
+          <w:rFonts w:asciiTheme="minorHAnsi" w:eastAsia="Times New Roman" w:hAnsiTheme="minorHAnsi"/>
+        </w:rPr>
+        <w:t xml:space="preserve"> </w:t>
+      </w:r>
+      <w:proofErr w:type="spellStart"/>
+      <w:r>
+        <w:rPr>
+          <w:rFonts w:asciiTheme="minorHAnsi" w:eastAsia="Times New Roman" w:hAnsiTheme="minorHAnsi"/>
+        </w:rPr>
+        <w:t>pancl</w:t>
+      </w:r>
+      <w:proofErr w:type="spellEnd"/>
+      <w:r>
+        <w:rPr>
+          <w:rFonts w:asciiTheme="minorHAnsi" w:eastAsia="Times New Roman" w:hAnsiTheme="minorHAnsi"/>
+        </w:rPr>
+        <w:t xml:space="preserve"> </w:t>
+      </w:r>
+      <w:proofErr w:type="spellStart"/>
+      <w:r>
+        <w:rPr>
+          <w:rFonts w:asciiTheme="minorHAnsi" w:eastAsia="Times New Roman" w:hAnsiTheme="minorHAnsi"/>
+        </w:rPr>
+        <w:t>anteiina</w:t>
+      </w:r>
+      <w:proofErr w:type="spellEnd"/>
+      <w:r>
+        <w:rPr>
+          <w:rFonts w:asciiTheme="minorHAnsi" w:eastAsia="Times New Roman" w:hAnsiTheme="minorHAnsi"/>
+        </w:rPr>
+        <w:t xml:space="preserve"> (AI, A2, A3, and A4) </w:t>
+      </w:r>
+      <w:proofErr w:type="spellStart"/>
+      <w:r>
+        <w:rPr>
+          <w:rFonts w:asciiTheme="minorHAnsi" w:eastAsia="Times New Roman" w:hAnsiTheme="minorHAnsi"/>
+        </w:rPr>
+        <w:t>covcrs</w:t>
+      </w:r>
+      <w:proofErr w:type="spellEnd"/>
+      <w:r>
+        <w:rPr>
+          <w:rFonts w:asciiTheme="minorHAnsi" w:eastAsia="Times New Roman" w:hAnsiTheme="minorHAnsi"/>
+        </w:rPr>
+        <w:t xml:space="preserve"> 120". as shown in</w:t>
+      </w:r>
+      <w:r>
+        <w:rPr>
+          <w:rFonts w:asciiTheme="minorHAnsi" w:eastAsia="Times New Roman" w:hAnsiTheme="minorHAnsi"/>
+        </w:rPr>
+        <w:t xml:space="preserve"> Figure</w:t>
+      </w:r>
+      <w:r>
+        <w:rPr>
+          <w:rFonts w:asciiTheme="minorHAnsi" w:eastAsia="Times New Roman" w:hAnsiTheme="minorHAnsi"/>
+        </w:rPr>
+        <w:t xml:space="preserve"> 3a</w:t>
+      </w:r>
+      <w:r>
+        <w:rPr>
+          <w:rFonts w:asciiTheme="minorHAnsi" w:eastAsia="Times New Roman" w:hAnsiTheme="minorHAnsi"/>
+        </w:rPr>
+        <w:t xml:space="preserve">; the sector </w:t>
+      </w:r>
+      <w:r>
+        <w:rPr>
+          <w:rFonts w:asciiTheme="minorHAnsi" w:eastAsia="Times New Roman" w:hAnsiTheme="minorHAnsi"/>
+        </w:rPr>
+        <w:t xml:space="preserve">antennas (SI, S2) cover 95"; and </w:t>
+      </w:r>
+      <w:proofErr w:type="spellStart"/>
+      <w:r>
+        <w:rPr>
+          <w:rFonts w:asciiTheme="minorHAnsi" w:eastAsia="Times New Roman" w:hAnsiTheme="minorHAnsi"/>
+        </w:rPr>
+        <w:t>thc</w:t>
+      </w:r>
+      <w:proofErr w:type="spellEnd"/>
+      <w:r>
+        <w:rPr>
+          <w:rFonts w:asciiTheme="minorHAnsi" w:eastAsia="Times New Roman" w:hAnsiTheme="minorHAnsi"/>
+        </w:rPr>
+        <w:t xml:space="preserve"> (plus-minus) 45 degrees</w:t>
+      </w:r>
+      <w:r>
+        <w:rPr>
+          <w:rFonts w:asciiTheme="minorHAnsi" w:eastAsia="Times New Roman" w:hAnsiTheme="minorHAnsi"/>
+        </w:rPr>
+        <w:t xml:space="preserve"> slanted dual </w:t>
+      </w:r>
+      <w:r>
+        <w:rPr>
+          <w:rFonts w:asciiTheme="minorHAnsi" w:eastAsia="Times New Roman" w:hAnsiTheme="minorHAnsi"/>
+        </w:rPr>
+        <w:t xml:space="preserve">polarized </w:t>
+      </w:r>
+      <w:proofErr w:type="spellStart"/>
+      <w:r>
+        <w:rPr>
+          <w:rFonts w:asciiTheme="minorHAnsi" w:eastAsia="Times New Roman" w:hAnsiTheme="minorHAnsi"/>
+        </w:rPr>
+        <w:t>antcnna</w:t>
+      </w:r>
+      <w:proofErr w:type="spellEnd"/>
+      <w:r>
+        <w:rPr>
+          <w:rFonts w:asciiTheme="minorHAnsi" w:eastAsia="Times New Roman" w:hAnsiTheme="minorHAnsi"/>
+        </w:rPr>
+        <w:t xml:space="preserve"> (PI, P2) </w:t>
+      </w:r>
+      <w:proofErr w:type="spellStart"/>
+      <w:r>
+        <w:rPr>
+          <w:rFonts w:asciiTheme="minorHAnsi" w:eastAsia="Times New Roman" w:hAnsiTheme="minorHAnsi"/>
+        </w:rPr>
+        <w:t>covcrs</w:t>
+      </w:r>
+      <w:proofErr w:type="spellEnd"/>
+      <w:r>
+        <w:rPr>
+          <w:rFonts w:asciiTheme="minorHAnsi" w:eastAsia="Times New Roman" w:hAnsiTheme="minorHAnsi"/>
+        </w:rPr>
+        <w:t xml:space="preserve"> 90 degrees</w:t>
+      </w:r>
+      <w:r>
+        <w:rPr>
+          <w:rFonts w:asciiTheme="minorHAnsi" w:eastAsia="Times New Roman" w:hAnsiTheme="minorHAnsi"/>
+        </w:rPr>
+        <w:t xml:space="preserve">. All </w:t>
+      </w:r>
+      <w:r>
+        <w:rPr>
+          <w:rFonts w:asciiTheme="minorHAnsi" w:eastAsia="Times New Roman" w:hAnsiTheme="minorHAnsi"/>
+        </w:rPr>
+        <w:t>have</w:t>
+      </w:r>
+      <w:r>
+        <w:rPr>
+          <w:rFonts w:asciiTheme="minorHAnsi" w:eastAsia="Times New Roman" w:hAnsiTheme="minorHAnsi"/>
+        </w:rPr>
+        <w:t xml:space="preserve"> a vertical </w:t>
+      </w:r>
+      <w:r>
+        <w:rPr>
+          <w:rFonts w:asciiTheme="minorHAnsi" w:eastAsia="Times New Roman" w:hAnsiTheme="minorHAnsi"/>
+        </w:rPr>
+        <w:t>bandwidth of about 15 degrees</w:t>
+      </w:r>
+      <w:r>
+        <w:rPr>
+          <w:rFonts w:asciiTheme="minorHAnsi" w:eastAsia="Times New Roman" w:hAnsiTheme="minorHAnsi"/>
+        </w:rPr>
+        <w:t xml:space="preserve">. </w:t>
+      </w:r>
+      <w:proofErr w:type="spellStart"/>
+      <w:r>
+        <w:rPr>
+          <w:rFonts w:asciiTheme="minorHAnsi" w:eastAsia="Times New Roman" w:hAnsiTheme="minorHAnsi"/>
+        </w:rPr>
+        <w:t>Thc</w:t>
+      </w:r>
+      <w:proofErr w:type="spellEnd"/>
+      <w:r>
+        <w:rPr>
+          <w:rFonts w:asciiTheme="minorHAnsi" w:eastAsia="Times New Roman" w:hAnsiTheme="minorHAnsi"/>
+        </w:rPr>
+        <w:t xml:space="preserve"> 90" </w:t>
+      </w:r>
+      <w:proofErr w:type="spellStart"/>
+      <w:r>
+        <w:rPr>
+          <w:rFonts w:asciiTheme="minorHAnsi" w:eastAsia="Times New Roman" w:hAnsiTheme="minorHAnsi"/>
+        </w:rPr>
+        <w:t>antl</w:t>
+      </w:r>
+      <w:proofErr w:type="spellEnd"/>
+      <w:r>
+        <w:rPr>
+          <w:rFonts w:asciiTheme="minorHAnsi" w:eastAsia="Times New Roman" w:hAnsiTheme="minorHAnsi"/>
+        </w:rPr>
+        <w:t xml:space="preserve"> 95" azimuth </w:t>
+      </w:r>
+      <w:proofErr w:type="spellStart"/>
+      <w:r>
+        <w:rPr>
+          <w:rFonts w:asciiTheme="minorHAnsi" w:eastAsia="Times New Roman" w:hAnsiTheme="minorHAnsi"/>
+        </w:rPr>
+        <w:t>bcamwidth</w:t>
+      </w:r>
+      <w:proofErr w:type="spellEnd"/>
+      <w:r>
+        <w:rPr>
+          <w:rFonts w:asciiTheme="minorHAnsi" w:eastAsia="Times New Roman" w:hAnsiTheme="minorHAnsi"/>
+        </w:rPr>
+        <w:t xml:space="preserve"> of</w:t>
+      </w:r>
+      <w:r>
+        <w:rPr>
+          <w:rFonts w:asciiTheme="minorHAnsi" w:eastAsia="Times New Roman" w:hAnsiTheme="minorHAnsi"/>
+        </w:rPr>
+        <w:t xml:space="preserve"> the dual-polarized </w:t>
+      </w:r>
+      <w:r>
+        <w:rPr>
+          <w:rFonts w:asciiTheme="minorHAnsi" w:eastAsia="Times New Roman" w:hAnsiTheme="minorHAnsi"/>
+        </w:rPr>
+        <w:t>and</w:t>
+      </w:r>
+      <w:r>
+        <w:rPr>
+          <w:rFonts w:asciiTheme="minorHAnsi" w:eastAsia="Times New Roman" w:hAnsiTheme="minorHAnsi"/>
+        </w:rPr>
+        <w:t xml:space="preserve"> </w:t>
+      </w:r>
+      <w:proofErr w:type="spellStart"/>
+      <w:r>
+        <w:rPr>
+          <w:rFonts w:asciiTheme="minorHAnsi" w:eastAsia="Times New Roman" w:hAnsiTheme="minorHAnsi"/>
+        </w:rPr>
+        <w:t>scctor</w:t>
+      </w:r>
+      <w:proofErr w:type="spellEnd"/>
+      <w:r>
+        <w:rPr>
+          <w:rFonts w:asciiTheme="minorHAnsi" w:eastAsia="Times New Roman" w:hAnsiTheme="minorHAnsi"/>
+        </w:rPr>
+        <w:t xml:space="preserve"> </w:t>
+      </w:r>
+      <w:proofErr w:type="spellStart"/>
+      <w:r>
+        <w:rPr>
+          <w:rFonts w:asciiTheme="minorHAnsi" w:eastAsia="Times New Roman" w:hAnsiTheme="minorHAnsi"/>
+        </w:rPr>
+        <w:t>anlcnnas</w:t>
+      </w:r>
+      <w:proofErr w:type="spellEnd"/>
+      <w:r>
+        <w:rPr>
+          <w:rFonts w:asciiTheme="minorHAnsi" w:eastAsia="Times New Roman" w:hAnsiTheme="minorHAnsi"/>
+        </w:rPr>
+        <w:t xml:space="preserve"> </w:t>
+      </w:r>
+      <w:r>
+        <w:rPr>
+          <w:rFonts w:asciiTheme="minorHAnsi" w:eastAsia="Times New Roman" w:hAnsiTheme="minorHAnsi"/>
+        </w:rPr>
+        <w:t>can b</w:t>
+      </w:r>
+      <w:r>
+        <w:rPr>
+          <w:rFonts w:asciiTheme="minorHAnsi" w:eastAsia="Times New Roman" w:hAnsiTheme="minorHAnsi"/>
+        </w:rPr>
+        <w:t xml:space="preserve">e </w:t>
+      </w:r>
+      <w:r>
+        <w:rPr>
+          <w:rFonts w:asciiTheme="minorHAnsi" w:eastAsia="Times New Roman" w:hAnsiTheme="minorHAnsi"/>
+        </w:rPr>
+        <w:t>considered</w:t>
+      </w:r>
+      <w:r>
+        <w:rPr>
+          <w:rFonts w:asciiTheme="minorHAnsi" w:eastAsia="Times New Roman" w:hAnsiTheme="minorHAnsi"/>
+        </w:rPr>
+        <w:t xml:space="preserve"> to be </w:t>
+      </w:r>
+      <w:r>
+        <w:rPr>
+          <w:rFonts w:asciiTheme="minorHAnsi" w:eastAsia="Times New Roman" w:hAnsiTheme="minorHAnsi"/>
+        </w:rPr>
+        <w:t>identical, for all practical</w:t>
+      </w:r>
+      <w:r>
+        <w:rPr>
+          <w:rFonts w:asciiTheme="minorHAnsi" w:eastAsia="Times New Roman" w:hAnsiTheme="minorHAnsi"/>
+        </w:rPr>
+        <w:t xml:space="preserve"> </w:t>
+      </w:r>
+      <w:r>
+        <w:rPr>
+          <w:rFonts w:asciiTheme="minorHAnsi" w:eastAsia="Times New Roman" w:hAnsiTheme="minorHAnsi"/>
+        </w:rPr>
+        <w:t xml:space="preserve">purposes. </w:t>
+      </w:r>
+      <w:proofErr w:type="spellStart"/>
+      <w:r>
+        <w:rPr>
+          <w:rFonts w:asciiTheme="minorHAnsi" w:eastAsia="Times New Roman" w:hAnsiTheme="minorHAnsi"/>
+        </w:rPr>
+        <w:t>T</w:t>
+      </w:r>
+      <w:r>
+        <w:rPr>
+          <w:rFonts w:asciiTheme="minorHAnsi" w:eastAsia="Times New Roman" w:hAnsiTheme="minorHAnsi"/>
+        </w:rPr>
+        <w:t>hc</w:t>
+      </w:r>
+      <w:proofErr w:type="spellEnd"/>
+      <w:r>
+        <w:rPr>
+          <w:rFonts w:asciiTheme="minorHAnsi" w:eastAsia="Times New Roman" w:hAnsiTheme="minorHAnsi"/>
+        </w:rPr>
+        <w:t xml:space="preserve"> two </w:t>
+      </w:r>
+      <w:r>
+        <w:rPr>
+          <w:rFonts w:asciiTheme="minorHAnsi" w:eastAsia="Times New Roman" w:hAnsiTheme="minorHAnsi"/>
+        </w:rPr>
+        <w:t>sector</w:t>
+      </w:r>
+      <w:r>
+        <w:rPr>
+          <w:rFonts w:asciiTheme="minorHAnsi" w:eastAsia="Times New Roman" w:hAnsiTheme="minorHAnsi"/>
+        </w:rPr>
+        <w:t xml:space="preserve"> </w:t>
+      </w:r>
+      <w:proofErr w:type="spellStart"/>
+      <w:r>
+        <w:rPr>
+          <w:rFonts w:asciiTheme="minorHAnsi" w:eastAsia="Times New Roman" w:hAnsiTheme="minorHAnsi"/>
+        </w:rPr>
+        <w:t>antcnnas</w:t>
+      </w:r>
+      <w:proofErr w:type="spellEnd"/>
+      <w:r>
+        <w:rPr>
+          <w:rFonts w:asciiTheme="minorHAnsi" w:eastAsia="Times New Roman" w:hAnsiTheme="minorHAnsi"/>
+        </w:rPr>
+        <w:t xml:space="preserve"> (SI, S2) arc used for space diversity. The 4 x </w:t>
+      </w:r>
+      <w:r>
+        <w:rPr>
+          <w:rFonts w:asciiTheme="minorHAnsi" w:eastAsia="Times New Roman" w:hAnsiTheme="minorHAnsi"/>
+        </w:rPr>
+        <w:t>30-degree</w:t>
+      </w:r>
+      <w:r>
+        <w:rPr>
+          <w:rFonts w:asciiTheme="minorHAnsi" w:eastAsia="Times New Roman" w:hAnsiTheme="minorHAnsi"/>
+        </w:rPr>
+        <w:t xml:space="preserve"> panel</w:t>
+      </w:r>
+      <w:r>
+        <w:rPr>
+          <w:rFonts w:asciiTheme="minorHAnsi" w:eastAsia="Times New Roman" w:hAnsiTheme="minorHAnsi"/>
+        </w:rPr>
+        <w:t xml:space="preserve"> antenna (AI to A4) is used for angle diversity, </w:t>
+      </w:r>
+      <w:r>
+        <w:rPr>
+          <w:rFonts w:asciiTheme="minorHAnsi" w:eastAsia="Times New Roman" w:hAnsiTheme="minorHAnsi"/>
+        </w:rPr>
+        <w:t>and</w:t>
+      </w:r>
+      <w:r>
+        <w:rPr>
+          <w:rFonts w:asciiTheme="minorHAnsi" w:eastAsia="Times New Roman" w:hAnsiTheme="minorHAnsi"/>
+        </w:rPr>
+        <w:t xml:space="preserve"> the dual-</w:t>
+      </w:r>
+      <w:proofErr w:type="spellStart"/>
+      <w:r>
+        <w:rPr>
+          <w:rFonts w:asciiTheme="minorHAnsi" w:eastAsia="Times New Roman" w:hAnsiTheme="minorHAnsi"/>
+        </w:rPr>
+        <w:t>polarizcd</w:t>
+      </w:r>
+      <w:proofErr w:type="spellEnd"/>
+      <w:r>
+        <w:rPr>
+          <w:rFonts w:asciiTheme="minorHAnsi" w:eastAsia="Times New Roman" w:hAnsiTheme="minorHAnsi"/>
+        </w:rPr>
+        <w:t xml:space="preserve"> antenna is for polarization diversity. In order lo obtain high diversity gain, low correlation and </w:t>
+      </w:r>
+      <w:proofErr w:type="spellStart"/>
+      <w:r>
+        <w:rPr>
+          <w:rFonts w:asciiTheme="minorHAnsi" w:eastAsia="Times New Roman" w:hAnsiTheme="minorHAnsi"/>
+        </w:rPr>
+        <w:t>powcr</w:t>
+      </w:r>
+      <w:proofErr w:type="spellEnd"/>
+      <w:r>
+        <w:rPr>
+          <w:rFonts w:asciiTheme="minorHAnsi" w:eastAsia="Times New Roman" w:hAnsiTheme="minorHAnsi"/>
+        </w:rPr>
+        <w:t xml:space="preserve"> </w:t>
+      </w:r>
+      <w:r>
+        <w:rPr>
+          <w:rFonts w:asciiTheme="minorHAnsi" w:eastAsia="Times New Roman" w:hAnsiTheme="minorHAnsi"/>
+        </w:rPr>
+        <w:t>balance</w:t>
+      </w:r>
+      <w:r>
+        <w:rPr>
+          <w:rFonts w:asciiTheme="minorHAnsi" w:eastAsia="Times New Roman" w:hAnsiTheme="minorHAnsi"/>
+        </w:rPr>
+        <w:t xml:space="preserve"> arc </w:t>
+      </w:r>
+      <w:r>
+        <w:rPr>
+          <w:rFonts w:asciiTheme="minorHAnsi" w:eastAsia="Times New Roman" w:hAnsiTheme="minorHAnsi"/>
+        </w:rPr>
+        <w:t>important</w:t>
+      </w:r>
+      <w:r>
+        <w:rPr>
+          <w:rFonts w:asciiTheme="minorHAnsi" w:eastAsia="Times New Roman" w:hAnsiTheme="minorHAnsi"/>
+        </w:rPr>
+        <w:t xml:space="preserve">. </w:t>
+      </w:r>
+      <w:proofErr w:type="spellStart"/>
+      <w:r>
+        <w:rPr>
+          <w:rFonts w:asciiTheme="minorHAnsi" w:eastAsia="Times New Roman" w:hAnsiTheme="minorHAnsi"/>
+        </w:rPr>
+        <w:t>Spacc</w:t>
+      </w:r>
+      <w:proofErr w:type="spellEnd"/>
+      <w:r>
+        <w:rPr>
+          <w:rFonts w:asciiTheme="minorHAnsi" w:eastAsia="Times New Roman" w:hAnsiTheme="minorHAnsi"/>
+        </w:rPr>
+        <w:t xml:space="preserve"> diversity requires wide separation </w:t>
+      </w:r>
+      <w:proofErr w:type="spellStart"/>
+      <w:r>
+        <w:rPr>
+          <w:rFonts w:asciiTheme="minorHAnsi" w:eastAsia="Times New Roman" w:hAnsiTheme="minorHAnsi"/>
+        </w:rPr>
+        <w:t>bctwccn</w:t>
+      </w:r>
+      <w:proofErr w:type="spellEnd"/>
+      <w:r>
+        <w:rPr>
+          <w:rFonts w:asciiTheme="minorHAnsi" w:eastAsia="Times New Roman" w:hAnsiTheme="minorHAnsi"/>
+        </w:rPr>
+        <w:t xml:space="preserve"> two </w:t>
+      </w:r>
+      <w:r>
+        <w:rPr>
+          <w:rFonts w:asciiTheme="minorHAnsi" w:eastAsia="Times New Roman" w:hAnsiTheme="minorHAnsi"/>
+        </w:rPr>
+        <w:t>antennas</w:t>
+      </w:r>
+      <w:r>
+        <w:rPr>
+          <w:rFonts w:asciiTheme="minorHAnsi" w:eastAsia="Times New Roman" w:hAnsiTheme="minorHAnsi"/>
+        </w:rPr>
+        <w:t xml:space="preserve"> to achieve a low correla</w:t>
+      </w:r>
+      <w:r>
+        <w:rPr>
+          <w:rFonts w:asciiTheme="minorHAnsi" w:eastAsia="Times New Roman" w:hAnsiTheme="minorHAnsi"/>
+        </w:rPr>
+        <w:t xml:space="preserve">tion </w:t>
+      </w:r>
+      <w:proofErr w:type="spellStart"/>
+      <w:r>
+        <w:rPr>
+          <w:rFonts w:asciiTheme="minorHAnsi" w:eastAsia="Times New Roman" w:hAnsiTheme="minorHAnsi"/>
+        </w:rPr>
+        <w:t>hetween</w:t>
+      </w:r>
+      <w:proofErr w:type="spellEnd"/>
+      <w:r>
+        <w:rPr>
+          <w:rFonts w:asciiTheme="minorHAnsi" w:eastAsia="Times New Roman" w:hAnsiTheme="minorHAnsi"/>
+        </w:rPr>
+        <w:t xml:space="preserve"> the signals. </w:t>
+      </w:r>
+      <w:proofErr w:type="spellStart"/>
+      <w:r>
+        <w:rPr>
+          <w:rFonts w:asciiTheme="minorHAnsi" w:eastAsia="Times New Roman" w:hAnsiTheme="minorHAnsi"/>
+        </w:rPr>
+        <w:t>Tlic</w:t>
+      </w:r>
+      <w:proofErr w:type="spellEnd"/>
+      <w:r>
+        <w:rPr>
+          <w:rFonts w:asciiTheme="minorHAnsi" w:eastAsia="Times New Roman" w:hAnsiTheme="minorHAnsi"/>
+        </w:rPr>
+        <w:t xml:space="preserve"> (plus minus) 45 degrees slant</w:t>
+      </w:r>
+      <w:r>
+        <w:rPr>
+          <w:rFonts w:asciiTheme="minorHAnsi" w:eastAsia="Times New Roman" w:hAnsiTheme="minorHAnsi"/>
+        </w:rPr>
+        <w:t xml:space="preserve">ed dual-polarized antenna is known to </w:t>
+      </w:r>
+      <w:r>
+        <w:rPr>
+          <w:rFonts w:asciiTheme="minorHAnsi" w:eastAsia="Times New Roman" w:hAnsiTheme="minorHAnsi"/>
+        </w:rPr>
+        <w:t>have</w:t>
+      </w:r>
+      <w:r>
+        <w:rPr>
+          <w:rFonts w:asciiTheme="minorHAnsi" w:eastAsia="Times New Roman" w:hAnsiTheme="minorHAnsi"/>
+        </w:rPr>
+        <w:t xml:space="preserve"> highly balanced power. </w:t>
+      </w:r>
+    </w:p>
+    <w:p>
+      <w:pPr>
+        <w:jc w:val="center"/>
+        <w:rPr>
+          <w:rFonts w:asciiTheme="minorHAnsi" w:eastAsia="Times New Roman" w:hAnsiTheme="minorHAnsi"/>
+          <w:color w:val="000000" w:themeColor="text1"/>
+        </w:rPr>
+      </w:pPr>
+      <w:r>
+        <w:rPr>
+          <w:rFonts w:asciiTheme="minorHAnsi" w:eastAsia="Times New Roman" w:hAnsiTheme="minorHAnsi"/>
+          <w:noProof/>
+          <w:color w:val="000000" w:themeColor="text1"/>
+        </w:rPr>
+        <w:drawing>
+          <wp:inline distT="0" distB="0" distL="0" distR="0" wp14:anchorId="4CB3F747" wp14:editId="62B76111">
+            <wp:extent cx="4057015" cy="3696335"/>
+            <wp:effectExtent l="0" t="0" r="6985" b="12065"/>
+            <wp:docPr id="18" name="Picture 18" descr="../Screen%20Shot%202018-02-27%20at%205.50.19%20PM.png"/>
+            <wp:cNvGraphicFramePr>
+              <a:graphicFrameLocks xmlns:a="http://schemas.openxmlformats.org/drawingml/2006/main" noChangeAspect="1"/>
+            </wp:cNvGraphicFramePr>
+            <a:graphic xmlns:a="http://schemas.openxmlformats.org/drawingml/2006/main">
+              <a:graphicData uri="http://schemas.openxmlformats.org/drawingml/2006/picture">
+                <pic:pic xmlns:pic="http://schemas.openxmlformats.org/drawingml/2006/picture">
+                  <pic:nvPicPr>
+                    <pic:cNvPr id="0" name="Picture 13" descr="../Screen%20Shot%202018-02-27%20at%205.50.19%20PM.png"/>
+                    <pic:cNvPicPr>
+                      <a:picLocks noChangeAspect="1" noChangeArrowheads="1"/>
+                    </pic:cNvPicPr>
+                  </pic:nvPicPr>
+                  <pic:blipFill>
+                    <a:blip r:embed="rId37">
+                      <a:extLst>
+                        <a:ext uri="{28A0092B-C50C-407E-A947-70E740481C1C}">
+                          <a14:useLocalDpi xmlns:a14="http://schemas.microsoft.com/office/drawing/2010/main" val="0"/>
+                        </a:ext>
+                      </a:extLst>
+                    </a:blip>
+                    <a:srcRect/>
+                    <a:stretch>
+                      <a:fillRect/>
+                    </a:stretch>
+                  </pic:blipFill>
+                  <pic:spPr bwMode="auto">
+                    <a:xfrm>
+                      <a:off x="0" y="0"/>
+                      <a:ext cx="4057015" cy="3696335"/>
+                    </a:xfrm>
+                    <a:prstGeom prst="rect">
+                      <a:avLst/>
+                    </a:prstGeom>
+                    <a:noFill/>
+                    <a:ln>
+                      <a:noFill/>
+                    </a:ln>
+                  </pic:spPr>
+                </pic:pic>
+              </a:graphicData>
+            </a:graphic>
+          </wp:inline>
+        </w:drawing>
+      </w:r>
+    </w:p>
+    <w:p>
+      <w:pPr>
+        <w:jc w:val="center"/>
+        <w:rPr>
+          <w:rFonts w:asciiTheme="minorHAnsi" w:eastAsia="Times New Roman" w:hAnsiTheme="minorHAnsi"/>
+          <w:color w:val="000000" w:themeColor="text1"/>
+        </w:rPr>
+      </w:pPr>
+    </w:p>
+    <w:p>
+      <w:pPr>
+        <w:jc w:val="center"/>
+        <w:rPr>
+          <w:rFonts w:asciiTheme="minorHAnsi" w:eastAsia="Times New Roman" w:hAnsiTheme="minorHAnsi"/>
+        </w:rPr>
+      </w:pPr>
+      <w:r>
+        <w:rPr>
+          <w:rFonts w:asciiTheme="minorHAnsi" w:eastAsia="Times New Roman" w:hAnsiTheme="minorHAnsi"/>
+        </w:rPr>
+        <w:t>Figure 3a</w:t>
+      </w:r>
+    </w:p>
+    <w:p>
+      <w:pPr>
+        <w:jc w:val="center"/>
+        <w:rPr>
+          <w:rFonts w:asciiTheme="minorHAnsi" w:eastAsia="Times New Roman" w:hAnsiTheme="minorHAnsi"/>
+        </w:rPr>
+      </w:pPr>
+      <w:r>
+        <w:rPr>
+          <w:rFonts w:asciiTheme="minorHAnsi" w:eastAsia="Times New Roman" w:hAnsiTheme="minorHAnsi"/>
+        </w:rPr>
+        <w:t xml:space="preserve">An eight-channel smart base-station </w:t>
+      </w:r>
+      <w:proofErr w:type="spellStart"/>
+      <w:r>
+        <w:rPr>
+          <w:rFonts w:asciiTheme="minorHAnsi" w:eastAsia="Times New Roman" w:hAnsiTheme="minorHAnsi"/>
+        </w:rPr>
+        <w:t>testbed</w:t>
+      </w:r>
+      <w:proofErr w:type="spellEnd"/>
+      <w:r>
+        <w:rPr>
+          <w:rFonts w:asciiTheme="minorHAnsi" w:eastAsia="Times New Roman" w:hAnsiTheme="minorHAnsi"/>
+        </w:rPr>
+        <w:t xml:space="preserve"> for space, polarization, and angle-diversity comparisons in a multipath environment.</w:t>
+      </w:r>
+    </w:p>
+    <w:p>
+      <w:pPr>
+        <w:jc w:val="center"/>
+        <w:rPr>
+          <w:rFonts w:asciiTheme="minorHAnsi" w:eastAsia="Times New Roman" w:hAnsiTheme="minorHAnsi"/>
+          <w:color w:val="000000" w:themeColor="text1"/>
+        </w:rPr>
+      </w:pPr>
+    </w:p>
+    <w:p>
+      <w:pPr>
+        <w:jc w:val="center"/>
+        <w:rPr>
+          <w:rFonts w:asciiTheme="minorHAnsi" w:eastAsia="Times New Roman" w:hAnsiTheme="minorHAnsi"/>
+          <w:color w:val="000000" w:themeColor="text1"/>
+        </w:rPr>
+      </w:pPr>
+    </w:p>
+    <w:p>
+      <w:pPr>
+        <w:rPr>
+          <w:rFonts w:asciiTheme="minorHAnsi" w:eastAsia="Times New Roman" w:hAnsiTheme="minorHAnsi"/>
+          <w:color w:val="000000" w:themeColor="text1"/>
+          <w:sz w:val="28"/>
+          <w:szCs w:val="28"/>
+        </w:rPr>
+      </w:pPr>
+      <w:r>
+        <w:rPr>
+          <w:rFonts w:asciiTheme="minorHAnsi" w:eastAsia="Times New Roman" w:hAnsiTheme="minorHAnsi"/>
+          <w:color w:val="000000" w:themeColor="text1"/>
+          <w:sz w:val="28"/>
+          <w:szCs w:val="28"/>
+        </w:rPr>
+        <w:t>Conclusion</w:t>
+      </w:r>
+    </w:p>
+    <w:p>
+      <w:pPr>
+        <w:rPr>
+          <w:rFonts w:asciiTheme="minorHAnsi" w:eastAsia="Times New Roman" w:hAnsiTheme="minorHAnsi"/>
+          <w:color w:val="000000" w:themeColor="text1"/>
+          <w:sz w:val="28"/>
+          <w:szCs w:val="28"/>
+        </w:rPr>
+      </w:pPr>
+    </w:p>
+    <w:p>
+      <w:pPr>
+        <w:rPr>
+          <w:rFonts w:eastAsia="Times New Roman"/>
+        </w:rPr>
+      </w:pPr>
+      <w:proofErr w:type="spellStart"/>
+      <w:r>
+        <w:rPr>
+          <w:rFonts w:eastAsia="Times New Roman"/>
+        </w:rPr>
+        <w:t>Tlic</w:t>
+      </w:r>
+      <w:proofErr w:type="spellEnd"/>
+      <w:r>
+        <w:rPr>
+          <w:rFonts w:eastAsia="Times New Roman"/>
+        </w:rPr>
+        <w:t xml:space="preserve"> value of spatial diversity in </w:t>
+      </w:r>
+      <w:proofErr w:type="spellStart"/>
+      <w:r>
+        <w:rPr>
+          <w:rFonts w:eastAsia="Times New Roman"/>
+        </w:rPr>
+        <w:t>hasc</w:t>
+      </w:r>
+      <w:proofErr w:type="spellEnd"/>
+      <w:r>
+        <w:rPr>
+          <w:rFonts w:eastAsia="Times New Roman"/>
+        </w:rPr>
+        <w:t xml:space="preserve">-station antennas has long been recognized. Recent </w:t>
+      </w:r>
+      <w:proofErr w:type="spellStart"/>
+      <w:r>
+        <w:rPr>
+          <w:rFonts w:eastAsia="Times New Roman"/>
+        </w:rPr>
+        <w:t>rcsiilts</w:t>
+      </w:r>
+      <w:proofErr w:type="spellEnd"/>
+      <w:r>
+        <w:rPr>
+          <w:rFonts w:eastAsia="Times New Roman"/>
+        </w:rPr>
+        <w:t xml:space="preserve"> show that polarization and angle </w:t>
+      </w:r>
+      <w:proofErr w:type="spellStart"/>
+      <w:r>
+        <w:rPr>
+          <w:rFonts w:eastAsia="Times New Roman"/>
+        </w:rPr>
+        <w:t>divcrsity</w:t>
+      </w:r>
+      <w:proofErr w:type="spellEnd"/>
+      <w:r>
+        <w:rPr>
+          <w:rFonts w:eastAsia="Times New Roman"/>
+        </w:rPr>
+        <w:t xml:space="preserve"> </w:t>
+      </w:r>
+      <w:proofErr w:type="spellStart"/>
+      <w:r>
+        <w:rPr>
+          <w:rFonts w:eastAsia="Times New Roman"/>
+        </w:rPr>
+        <w:t>orfer</w:t>
+      </w:r>
+      <w:proofErr w:type="spellEnd"/>
+      <w:r>
+        <w:rPr>
+          <w:rFonts w:eastAsia="Times New Roman"/>
+        </w:rPr>
+        <w:t xml:space="preserve"> similar improvements. Experiments </w:t>
+      </w:r>
+      <w:proofErr w:type="spellStart"/>
+      <w:r>
+        <w:rPr>
+          <w:rFonts w:eastAsia="Times New Roman"/>
+        </w:rPr>
+        <w:t>havc</w:t>
+      </w:r>
+      <w:proofErr w:type="spellEnd"/>
+      <w:r>
+        <w:rPr>
+          <w:rFonts w:eastAsia="Times New Roman"/>
+        </w:rPr>
+        <w:t xml:space="preserve"> shown that base-station diversity gains of 5-1 I dB at the 1% probability (99% reliability) level are possible with two-branch </w:t>
+      </w:r>
+      <w:proofErr w:type="spellStart"/>
+      <w:r>
+        <w:rPr>
+          <w:rFonts w:eastAsia="Times New Roman"/>
+        </w:rPr>
+        <w:t>divcrsity</w:t>
+      </w:r>
+      <w:proofErr w:type="spellEnd"/>
+      <w:r>
+        <w:rPr>
+          <w:rFonts w:eastAsia="Times New Roman"/>
+        </w:rPr>
+        <w:t xml:space="preserve">. Gains of 8- I1 dB were observed </w:t>
+      </w:r>
+      <w:proofErr w:type="spellStart"/>
+      <w:r>
+        <w:rPr>
+          <w:rFonts w:eastAsia="Times New Roman"/>
+        </w:rPr>
+        <w:t>iisiiig</w:t>
+      </w:r>
+      <w:proofErr w:type="spellEnd"/>
+      <w:r>
+        <w:rPr>
+          <w:rFonts w:eastAsia="Times New Roman"/>
+        </w:rPr>
+        <w:t xml:space="preserve"> spatial diversity; polari</w:t>
+      </w:r>
+      <w:proofErr w:type="gramStart"/>
+      <w:r>
+        <w:rPr>
+          <w:rFonts w:eastAsia="Times New Roman"/>
+        </w:rPr>
+        <w:t>7,ation</w:t>
+      </w:r>
+      <w:proofErr w:type="gramEnd"/>
+      <w:r>
+        <w:rPr>
+          <w:rFonts w:eastAsia="Times New Roman"/>
+        </w:rPr>
+        <w:t xml:space="preserve"> </w:t>
+      </w:r>
+      <w:proofErr w:type="spellStart"/>
+      <w:r>
+        <w:rPr>
+          <w:rFonts w:eastAsia="Times New Roman"/>
+        </w:rPr>
+        <w:t>divcrsity</w:t>
+      </w:r>
+      <w:proofErr w:type="spellEnd"/>
+      <w:r>
+        <w:rPr>
+          <w:rFonts w:eastAsia="Times New Roman"/>
+        </w:rPr>
+        <w:t xml:space="preserve"> yielded 6-1 0 dB diversity gain; and angle diversity provided 5-9 dB gain. Polarization and angle diversity </w:t>
+      </w:r>
+      <w:proofErr w:type="spellStart"/>
+      <w:r>
+        <w:rPr>
+          <w:rFonts w:eastAsia="Times New Roman"/>
+        </w:rPr>
+        <w:t>havc</w:t>
+      </w:r>
+      <w:proofErr w:type="spellEnd"/>
+      <w:r>
+        <w:rPr>
+          <w:rFonts w:eastAsia="Times New Roman"/>
+        </w:rPr>
+        <w:t xml:space="preserve"> the advantage that the </w:t>
+      </w:r>
+      <w:proofErr w:type="spellStart"/>
+      <w:r>
+        <w:rPr>
+          <w:rFonts w:eastAsia="Times New Roman"/>
+        </w:rPr>
+        <w:t>antcnna</w:t>
+      </w:r>
+      <w:proofErr w:type="spellEnd"/>
+      <w:r>
+        <w:rPr>
+          <w:rFonts w:eastAsia="Times New Roman"/>
+        </w:rPr>
+        <w:t xml:space="preserve"> systems arc relatively compact. In a </w:t>
+      </w:r>
+      <w:proofErr w:type="spellStart"/>
+      <w:r>
+        <w:rPr>
+          <w:rFonts w:eastAsia="Times New Roman"/>
+        </w:rPr>
+        <w:t>ccllular</w:t>
+      </w:r>
+      <w:proofErr w:type="spellEnd"/>
+      <w:r>
+        <w:rPr>
+          <w:rFonts w:eastAsia="Times New Roman"/>
+        </w:rPr>
+        <w:t xml:space="preserve"> system, </w:t>
+      </w:r>
+      <w:proofErr w:type="spellStart"/>
+      <w:r>
+        <w:rPr>
+          <w:rFonts w:eastAsia="Times New Roman"/>
+        </w:rPr>
+        <w:t>tliesc</w:t>
+      </w:r>
+      <w:proofErr w:type="spellEnd"/>
+      <w:r>
+        <w:rPr>
+          <w:rFonts w:eastAsia="Times New Roman"/>
+        </w:rPr>
+        <w:t xml:space="preserve"> diversity gains translate into improved </w:t>
+      </w:r>
+      <w:proofErr w:type="spellStart"/>
+      <w:r>
+        <w:rPr>
+          <w:rFonts w:eastAsia="Times New Roman"/>
+        </w:rPr>
+        <w:t>rcliability</w:t>
+      </w:r>
+      <w:proofErr w:type="spellEnd"/>
+      <w:r>
+        <w:rPr>
+          <w:rFonts w:eastAsia="Times New Roman"/>
+        </w:rPr>
+        <w:t xml:space="preserve">, longer handset talk time, and/or </w:t>
+      </w:r>
+      <w:proofErr w:type="spellStart"/>
+      <w:r>
+        <w:rPr>
+          <w:rFonts w:eastAsia="Times New Roman"/>
+        </w:rPr>
+        <w:t>incrcased</w:t>
+      </w:r>
+      <w:proofErr w:type="spellEnd"/>
+      <w:r>
+        <w:rPr>
+          <w:rFonts w:eastAsia="Times New Roman"/>
+        </w:rPr>
+        <w:t xml:space="preserve"> range. The </w:t>
+      </w:r>
+      <w:proofErr w:type="spellStart"/>
+      <w:r>
+        <w:rPr>
+          <w:rFonts w:eastAsia="Times New Roman"/>
+        </w:rPr>
+        <w:t>crrectivcness</w:t>
+      </w:r>
+      <w:proofErr w:type="spellEnd"/>
+      <w:r>
+        <w:rPr>
+          <w:rFonts w:eastAsia="Times New Roman"/>
+        </w:rPr>
+        <w:t xml:space="preserve"> of spatial, polarization, and </w:t>
+      </w:r>
+      <w:proofErr w:type="spellStart"/>
+      <w:r>
+        <w:rPr>
+          <w:rFonts w:eastAsia="Times New Roman"/>
+        </w:rPr>
+        <w:t>patteiii</w:t>
+      </w:r>
+      <w:proofErr w:type="spellEnd"/>
+      <w:r>
+        <w:rPr>
+          <w:rFonts w:eastAsia="Times New Roman"/>
+        </w:rPr>
+        <w:t xml:space="preserve"> diversity for handsets using multiple antenna elements has also </w:t>
+      </w:r>
+      <w:proofErr w:type="spellStart"/>
+      <w:r>
+        <w:rPr>
+          <w:rFonts w:eastAsia="Times New Roman"/>
+        </w:rPr>
+        <w:t>bccii</w:t>
+      </w:r>
+      <w:proofErr w:type="spellEnd"/>
+      <w:r>
+        <w:rPr>
+          <w:rFonts w:eastAsia="Times New Roman"/>
+        </w:rPr>
+        <w:t xml:space="preserve"> </w:t>
+      </w:r>
+      <w:proofErr w:type="spellStart"/>
+      <w:r>
+        <w:rPr>
+          <w:rFonts w:eastAsia="Times New Roman"/>
+        </w:rPr>
+        <w:t>dcmonstrated</w:t>
+      </w:r>
+      <w:proofErr w:type="spellEnd"/>
+      <w:r>
+        <w:rPr>
+          <w:rFonts w:eastAsia="Times New Roman"/>
+        </w:rPr>
+        <w:t xml:space="preserve">. Adaptive </w:t>
+      </w:r>
+      <w:proofErr w:type="spellStart"/>
+      <w:r>
+        <w:rPr>
+          <w:rFonts w:eastAsia="Times New Roman"/>
+        </w:rPr>
+        <w:t>bcamforiiiing</w:t>
+      </w:r>
+      <w:proofErr w:type="spellEnd"/>
+      <w:r>
+        <w:rPr>
+          <w:rFonts w:eastAsia="Times New Roman"/>
+        </w:rPr>
+        <w:t xml:space="preserve"> has been </w:t>
+      </w:r>
+      <w:proofErr w:type="spellStart"/>
+      <w:r>
+        <w:rPr>
+          <w:rFonts w:eastAsia="Times New Roman"/>
+        </w:rPr>
+        <w:t>considcrcd</w:t>
+      </w:r>
+      <w:proofErr w:type="spellEnd"/>
+      <w:r>
+        <w:rPr>
+          <w:rFonts w:eastAsia="Times New Roman"/>
+        </w:rPr>
+        <w:t xml:space="preserve"> for </w:t>
+      </w:r>
+      <w:proofErr w:type="spellStart"/>
+      <w:r>
+        <w:rPr>
+          <w:rFonts w:eastAsia="Times New Roman"/>
+        </w:rPr>
+        <w:t>hasc</w:t>
+      </w:r>
+      <w:proofErr w:type="spellEnd"/>
+      <w:r>
+        <w:rPr>
+          <w:rFonts w:eastAsia="Times New Roman"/>
+        </w:rPr>
+        <w:t xml:space="preserve"> stations and, </w:t>
+      </w:r>
+      <w:proofErr w:type="spellStart"/>
+      <w:r>
+        <w:rPr>
+          <w:rFonts w:eastAsia="Times New Roman"/>
+        </w:rPr>
+        <w:t>morc</w:t>
+      </w:r>
+      <w:proofErr w:type="spellEnd"/>
+      <w:r>
+        <w:rPr>
+          <w:rFonts w:eastAsia="Times New Roman"/>
+        </w:rPr>
+        <w:t xml:space="preserve"> recently, for handsets. </w:t>
       </w:r>
       <w:bookmarkStart w:id="0" w:name="_GoBack"/>
       <w:bookmarkEnd w:id="0"/>
-    </w:p>
-    <w:p>
-      <w:pPr>
-        <w:spacing w:line="276" w:lineRule="auto"/>
-        <w:rPr>
-          <w:rFonts w:asciiTheme="minorHAnsi" w:eastAsia="Times New Roman" w:hAnsiTheme="minorHAnsi"/>
-          <w:color w:val="000000" w:themeColor="text1"/>
-        </w:rPr>
-      </w:pPr>
-    </w:p>
-    <w:p>
-      <w:pPr>
-        <w:spacing w:line="276" w:lineRule="auto"/>
+      <w:r>
+        <w:rPr>
+          <w:rFonts w:eastAsia="Times New Roman"/>
+        </w:rPr>
+        <w:t xml:space="preserve">Experiments reported </w:t>
+      </w:r>
+      <w:proofErr w:type="spellStart"/>
+      <w:r>
+        <w:rPr>
+          <w:rFonts w:eastAsia="Times New Roman"/>
+        </w:rPr>
+        <w:t>hcre</w:t>
+      </w:r>
+      <w:proofErr w:type="spellEnd"/>
+      <w:r>
+        <w:rPr>
+          <w:rFonts w:eastAsia="Times New Roman"/>
+        </w:rPr>
+        <w:t xml:space="preserve"> for smart </w:t>
+      </w:r>
+      <w:proofErr w:type="spellStart"/>
+      <w:r>
+        <w:rPr>
+          <w:rFonts w:eastAsia="Times New Roman"/>
+        </w:rPr>
+        <w:t>Iiandhcld</w:t>
+      </w:r>
+      <w:proofErr w:type="spellEnd"/>
+      <w:r>
+        <w:rPr>
+          <w:rFonts w:eastAsia="Times New Roman"/>
+        </w:rPr>
+        <w:t xml:space="preserve"> </w:t>
+      </w:r>
+      <w:proofErr w:type="spellStart"/>
+      <w:r>
+        <w:rPr>
+          <w:rFonts w:eastAsia="Times New Roman"/>
+        </w:rPr>
+        <w:t>teriniiials</w:t>
+      </w:r>
+      <w:proofErr w:type="spellEnd"/>
+      <w:r>
+        <w:rPr>
+          <w:rFonts w:eastAsia="Times New Roman"/>
+        </w:rPr>
+        <w:t xml:space="preserve"> </w:t>
+      </w:r>
+      <w:proofErr w:type="spellStart"/>
+      <w:r>
+        <w:rPr>
+          <w:rFonts w:eastAsia="Times New Roman"/>
+        </w:rPr>
+        <w:t>demonstratcd</w:t>
+      </w:r>
+      <w:proofErr w:type="spellEnd"/>
+      <w:r>
+        <w:rPr>
+          <w:rFonts w:eastAsia="Times New Roman"/>
+        </w:rPr>
+        <w:t xml:space="preserve"> over 20 dB of </w:t>
+      </w:r>
+      <w:proofErr w:type="spellStart"/>
+      <w:r>
+        <w:rPr>
+          <w:rFonts w:eastAsia="Times New Roman"/>
+        </w:rPr>
+        <w:t>interfcreiice</w:t>
+      </w:r>
+      <w:proofErr w:type="spellEnd"/>
+      <w:r>
+        <w:rPr>
+          <w:rFonts w:eastAsia="Times New Roman"/>
+        </w:rPr>
+        <w:t xml:space="preserve"> rejection with </w:t>
+      </w:r>
+      <w:proofErr w:type="spellStart"/>
+      <w:r>
+        <w:rPr>
+          <w:rFonts w:eastAsia="Times New Roman"/>
+        </w:rPr>
+        <w:t>singlc</w:t>
+      </w:r>
+      <w:proofErr w:type="spellEnd"/>
+      <w:r>
+        <w:rPr>
+          <w:rFonts w:eastAsia="Times New Roman"/>
+        </w:rPr>
+        <w:t xml:space="preserve">- and multi-polarized arrays. In </w:t>
+      </w:r>
+      <w:proofErr w:type="spellStart"/>
+      <w:r>
+        <w:rPr>
+          <w:rFonts w:eastAsia="Times New Roman"/>
+        </w:rPr>
+        <w:t>inany</w:t>
+      </w:r>
+      <w:proofErr w:type="spellEnd"/>
+      <w:r>
+        <w:rPr>
+          <w:rFonts w:eastAsia="Times New Roman"/>
+        </w:rPr>
+        <w:t xml:space="preserve"> cases, the </w:t>
+      </w:r>
+      <w:proofErr w:type="spellStart"/>
+      <w:r>
+        <w:rPr>
+          <w:rFonts w:eastAsia="Times New Roman"/>
+        </w:rPr>
+        <w:t>performaiicc</w:t>
+      </w:r>
+      <w:proofErr w:type="spellEnd"/>
+      <w:r>
+        <w:rPr>
+          <w:rFonts w:eastAsia="Times New Roman"/>
+        </w:rPr>
+        <w:t xml:space="preserve"> measured in multipath channels was </w:t>
+      </w:r>
+      <w:proofErr w:type="spellStart"/>
+      <w:r>
+        <w:rPr>
+          <w:rFonts w:eastAsia="Times New Roman"/>
+        </w:rPr>
+        <w:t>bctter</w:t>
+      </w:r>
+      <w:proofErr w:type="spellEnd"/>
+      <w:r>
+        <w:rPr>
+          <w:rFonts w:eastAsia="Times New Roman"/>
+        </w:rPr>
+        <w:t xml:space="preserve"> than the </w:t>
+      </w:r>
+      <w:proofErr w:type="spellStart"/>
+      <w:r>
+        <w:rPr>
+          <w:rFonts w:eastAsia="Times New Roman"/>
+        </w:rPr>
+        <w:t>prcvioosly</w:t>
+      </w:r>
+      <w:proofErr w:type="spellEnd"/>
+      <w:r>
+        <w:rPr>
+          <w:rFonts w:eastAsia="Times New Roman"/>
+        </w:rPr>
+        <w:t xml:space="preserve">-reported simulated </w:t>
+      </w:r>
+      <w:proofErr w:type="spellStart"/>
+      <w:r>
+        <w:rPr>
+          <w:rFonts w:eastAsia="Times New Roman"/>
+        </w:rPr>
+        <w:t>perlormancc</w:t>
+      </w:r>
+      <w:proofErr w:type="spellEnd"/>
+      <w:r>
+        <w:rPr>
+          <w:rFonts w:eastAsia="Times New Roman"/>
+        </w:rPr>
+        <w:t xml:space="preserve"> of comparable arrays in </w:t>
+      </w:r>
+      <w:proofErr w:type="spellStart"/>
+      <w:r>
+        <w:rPr>
+          <w:rFonts w:eastAsia="Times New Roman"/>
+        </w:rPr>
+        <w:t>frec</w:t>
+      </w:r>
+      <w:proofErr w:type="spellEnd"/>
+      <w:r>
+        <w:rPr>
+          <w:rFonts w:eastAsia="Times New Roman"/>
+        </w:rPr>
+        <w:t xml:space="preserve"> space. </w:t>
+      </w:r>
+      <w:proofErr w:type="spellStart"/>
+      <w:r>
+        <w:rPr>
+          <w:rFonts w:eastAsia="Times New Roman"/>
+        </w:rPr>
+        <w:t>UiCfcrcnces</w:t>
+      </w:r>
+      <w:proofErr w:type="spellEnd"/>
+      <w:r>
+        <w:rPr>
+          <w:rFonts w:eastAsia="Times New Roman"/>
+        </w:rPr>
+        <w:t xml:space="preserve"> in the angular distribution and </w:t>
+      </w:r>
+      <w:proofErr w:type="spellStart"/>
+      <w:r>
+        <w:rPr>
+          <w:rFonts w:eastAsia="Times New Roman"/>
+        </w:rPr>
+        <w:t>tlie</w:t>
+      </w:r>
+      <w:proofErr w:type="spellEnd"/>
+      <w:r>
+        <w:rPr>
+          <w:rFonts w:eastAsia="Times New Roman"/>
+        </w:rPr>
+        <w:t xml:space="preserve"> phases </w:t>
+      </w:r>
+      <w:proofErr w:type="spellStart"/>
+      <w:proofErr w:type="gramStart"/>
+      <w:r>
+        <w:rPr>
+          <w:rFonts w:eastAsia="Times New Roman"/>
+        </w:rPr>
+        <w:t>ol</w:t>
+      </w:r>
+      <w:proofErr w:type="spellEnd"/>
+      <w:r>
+        <w:rPr>
+          <w:rFonts w:eastAsia="Times New Roman"/>
+        </w:rPr>
+        <w:t>‘ multipath</w:t>
+      </w:r>
+      <w:proofErr w:type="gramEnd"/>
+      <w:r>
+        <w:rPr>
+          <w:rFonts w:eastAsia="Times New Roman"/>
+        </w:rPr>
+        <w:t xml:space="preserve"> signals allow an adaptive receiving array to distinguish between two transmitters, </w:t>
+      </w:r>
+      <w:proofErr w:type="spellStart"/>
+      <w:r>
+        <w:rPr>
+          <w:rFonts w:eastAsia="Times New Roman"/>
+        </w:rPr>
+        <w:t>cven</w:t>
+      </w:r>
+      <w:proofErr w:type="spellEnd"/>
+      <w:r>
+        <w:rPr>
+          <w:rFonts w:eastAsia="Times New Roman"/>
+        </w:rPr>
+        <w:t xml:space="preserve"> if </w:t>
+      </w:r>
+      <w:proofErr w:type="spellStart"/>
+      <w:r>
+        <w:rPr>
+          <w:rFonts w:eastAsia="Times New Roman"/>
+        </w:rPr>
+        <w:t>tlie</w:t>
+      </w:r>
+      <w:proofErr w:type="spellEnd"/>
+      <w:r>
+        <w:rPr>
+          <w:rFonts w:eastAsia="Times New Roman"/>
+        </w:rPr>
+        <w:t xml:space="preserve"> azimuth angles (as seen </w:t>
+      </w:r>
+      <w:proofErr w:type="spellStart"/>
+      <w:r>
+        <w:rPr>
+          <w:rFonts w:eastAsia="Times New Roman"/>
+        </w:rPr>
+        <w:t>rrom</w:t>
+      </w:r>
+      <w:proofErr w:type="spellEnd"/>
+      <w:r>
+        <w:rPr>
+          <w:rFonts w:eastAsia="Times New Roman"/>
+        </w:rPr>
+        <w:t xml:space="preserve"> the receiver) and polarization angles of the </w:t>
+      </w:r>
+      <w:proofErr w:type="spellStart"/>
+      <w:r>
+        <w:rPr>
+          <w:rFonts w:eastAsia="Times New Roman"/>
+        </w:rPr>
+        <w:t>transmittcrs</w:t>
+      </w:r>
+      <w:proofErr w:type="spellEnd"/>
+      <w:r>
+        <w:rPr>
+          <w:rFonts w:eastAsia="Times New Roman"/>
+        </w:rPr>
+        <w:t xml:space="preserve"> arc identical. Adaptive </w:t>
+      </w:r>
+      <w:proofErr w:type="spellStart"/>
+      <w:r>
+        <w:rPr>
+          <w:rFonts w:eastAsia="Times New Roman"/>
+        </w:rPr>
+        <w:t>beamforming</w:t>
+      </w:r>
+      <w:proofErr w:type="spellEnd"/>
+      <w:r>
+        <w:rPr>
+          <w:rFonts w:eastAsia="Times New Roman"/>
+        </w:rPr>
+        <w:t xml:space="preserve"> can improve reliability, range, talk time, and capacity in both </w:t>
+      </w:r>
+      <w:proofErr w:type="spellStart"/>
+      <w:r>
+        <w:rPr>
+          <w:rFonts w:eastAsia="Times New Roman"/>
+        </w:rPr>
+        <w:t>pccr</w:t>
+      </w:r>
+      <w:proofErr w:type="spellEnd"/>
+      <w:r>
+        <w:rPr>
+          <w:rFonts w:eastAsia="Times New Roman"/>
+        </w:rPr>
+        <w:t xml:space="preserve">-to-peer and cellular systems. </w:t>
+      </w:r>
+      <w:proofErr w:type="spellStart"/>
+      <w:r>
+        <w:rPr>
+          <w:rFonts w:eastAsia="Times New Roman"/>
+        </w:rPr>
+        <w:t>Siiiart</w:t>
+      </w:r>
+      <w:proofErr w:type="spellEnd"/>
+      <w:r>
+        <w:rPr>
+          <w:rFonts w:eastAsia="Times New Roman"/>
+        </w:rPr>
+        <w:t xml:space="preserve"> antennas can improve </w:t>
+      </w:r>
+      <w:proofErr w:type="spellStart"/>
+      <w:r>
+        <w:rPr>
+          <w:rFonts w:eastAsia="Times New Roman"/>
+        </w:rPr>
+        <w:t>systcm</w:t>
+      </w:r>
+      <w:proofErr w:type="spellEnd"/>
+      <w:r>
+        <w:rPr>
+          <w:rFonts w:eastAsia="Times New Roman"/>
+        </w:rPr>
+        <w:t xml:space="preserve"> </w:t>
+      </w:r>
+      <w:proofErr w:type="spellStart"/>
+      <w:r>
+        <w:rPr>
+          <w:rFonts w:eastAsia="Times New Roman"/>
+        </w:rPr>
+        <w:t>performaiicc</w:t>
+      </w:r>
+      <w:proofErr w:type="spellEnd"/>
+      <w:r>
+        <w:rPr>
+          <w:rFonts w:eastAsia="Times New Roman"/>
+        </w:rPr>
+        <w:t xml:space="preserve">, and will find increasing use. Applications haw been </w:t>
+      </w:r>
+      <w:proofErr w:type="spellStart"/>
+      <w:r>
+        <w:rPr>
+          <w:rFonts w:eastAsia="Times New Roman"/>
+        </w:rPr>
+        <w:t>ahnost</w:t>
+      </w:r>
+      <w:proofErr w:type="spellEnd"/>
+      <w:r>
+        <w:rPr>
+          <w:rFonts w:eastAsia="Times New Roman"/>
+        </w:rPr>
+        <w:t xml:space="preserve"> exclusively for receiving situations, but smart transmitting antennas will also </w:t>
+      </w:r>
+      <w:proofErr w:type="spellStart"/>
+      <w:r>
+        <w:rPr>
+          <w:rFonts w:eastAsia="Times New Roman"/>
+        </w:rPr>
+        <w:t>bc</w:t>
+      </w:r>
+      <w:proofErr w:type="spellEnd"/>
+      <w:r>
+        <w:rPr>
+          <w:rFonts w:eastAsia="Times New Roman"/>
+        </w:rPr>
+        <w:t xml:space="preserve"> used in the </w:t>
+      </w:r>
+      <w:proofErr w:type="spellStart"/>
+      <w:r>
+        <w:rPr>
+          <w:rFonts w:eastAsia="Times New Roman"/>
+        </w:rPr>
+        <w:t>futurc</w:t>
+      </w:r>
+      <w:proofErr w:type="spellEnd"/>
+      <w:r>
+        <w:rPr>
+          <w:rFonts w:eastAsia="Times New Roman"/>
+        </w:rPr>
+        <w:t xml:space="preserve">. </w:t>
+      </w:r>
+    </w:p>
+    <w:p>
+      <w:pPr>
         <w:rPr>
           <w:rFonts w:asciiTheme="minorHAnsi" w:eastAsia="Times New Roman" w:hAnsiTheme="minorHAnsi"/>
           <w:color w:val="000000" w:themeColor="text1"/>
           <w:sz w:val="28"/>
           <w:szCs w:val="28"/>
-        </w:rPr>
-      </w:pPr>
-    </w:p>
-    <w:p>
-      <w:pPr>
-        <w:rPr>
-          <w:rFonts w:asciiTheme="minorHAnsi" w:eastAsia="Times New Roman" w:hAnsiTheme="minorHAnsi"/>
-          <w:b/>
-          <w:color w:val="000000" w:themeColor="text1"/>
-        </w:rPr>
-      </w:pPr>
-    </w:p>
-    <w:p>
-      <w:pPr>
-        <w:rPr>
-          <w:rFonts w:asciiTheme="minorHAnsi" w:eastAsia="Times New Roman" w:hAnsiTheme="minorHAnsi"/>
-        </w:rPr>
-      </w:pPr>
-    </w:p>
-    <w:p>
-      <w:pPr>
-        <w:rPr>
-          <w:rFonts w:asciiTheme="minorHAnsi" w:eastAsia="Times New Roman" w:hAnsiTheme="minorHAnsi"/>
-          <w:color w:val="000000" w:themeColor="text1"/>
-        </w:rPr>
-      </w:pPr>
-    </w:p>
-    <w:p>
-      <w:pPr>
-        <w:rPr>
-          <w:rFonts w:asciiTheme="minorHAnsi" w:eastAsia="Times New Roman" w:hAnsiTheme="minorHAnsi"/>
-          <w:color w:val="000000" w:themeColor="text1"/>
-        </w:rPr>
-      </w:pPr>
-    </w:p>
-    <w:p>
-      <w:pPr>
-        <w:rPr>
-          <w:rFonts w:asciiTheme="minorHAnsi" w:eastAsia="Times New Roman" w:hAnsiTheme="minorHAnsi"/>
-          <w:color w:val="000000" w:themeColor="text1"/>
-        </w:rPr>
-      </w:pPr>
-    </w:p>
-    <w:p>
-      <w:pPr>
-        <w:rPr>
-          <w:rFonts w:asciiTheme="minorHAnsi" w:eastAsia="Times New Roman" w:hAnsiTheme="minorHAnsi"/>
-          <w:color w:val="000000" w:themeColor="text1"/>
-        </w:rPr>
-      </w:pPr>
-    </w:p>
-    <w:p>
-      <w:pPr>
-        <w:rPr>
-          <w:rFonts w:asciiTheme="minorHAnsi" w:eastAsia="Times New Roman" w:hAnsiTheme="minorHAnsi"/>
-          <w:color w:val="000000" w:themeColor="text1"/>
-        </w:rPr>
-      </w:pPr>
-    </w:p>
-    <w:p>
-      <w:pPr>
-        <w:rPr>
-          <w:rFonts w:asciiTheme="minorHAnsi" w:eastAsia="Times New Roman" w:hAnsiTheme="minorHAnsi"/>
-          <w:color w:val="000000" w:themeColor="text1"/>
-        </w:rPr>
-      </w:pPr>
-    </w:p>
-    <w:p>
-      <w:pPr>
-        <w:ind w:left="360"/>
-        <w:rPr>
-          <w:rFonts w:asciiTheme="minorHAnsi" w:eastAsia="Times New Roman" w:hAnsiTheme="minorHAnsi"/>
-          <w:color w:val="000000" w:themeColor="text1"/>
-        </w:rPr>
-      </w:pPr>
-    </w:p>
-    <w:p>
-      <w:pPr>
-        <w:rPr>
-          <w:rFonts w:asciiTheme="minorHAnsi" w:eastAsia="Times New Roman" w:hAnsiTheme="minorHAnsi"/>
-          <w:color w:val="000000" w:themeColor="text1"/>
         </w:rPr>
       </w:pPr>
     </w:p>
@@ -8516,7 +12217,7 @@
 </file>
 
 <file path=customXml/itemProps1.xml><?xml version="1.0" encoding="utf-8"?>
-<ds:datastoreItem xmlns:ds="http://schemas.openxmlformats.org/officeDocument/2006/customXml" ds:itemID="{A3DCDD2A-4DF9-9848-8659-9DB5215CC56E}">
+<ds:datastoreItem xmlns:ds="http://schemas.openxmlformats.org/officeDocument/2006/customXml" ds:itemID="{BF04D4BF-DBBB-7D45-AABE-2BDC79BC5788}">
   <ds:schemaRefs>
     <ds:schemaRef ds:uri="http://schemas.openxmlformats.org/officeDocument/2006/bibliography"/>
   </ds:schemaRefs>

</xml_diff>

<commit_message>
survey report i.e. 9th ques complete
</commit_message>
<xml_diff>
--- a/Wireless Assignment.docx
+++ b/Wireless Assignment.docx
@@ -3933,7 +3933,27 @@
         <w:rPr>
           <w:rFonts w:asciiTheme="minorHAnsi" w:eastAsia="Times New Roman" w:hAnsiTheme="minorHAnsi"/>
         </w:rPr>
-        <w:t>requency flat fading occurs when B S which denotes the bandwidth of the s</w:t>
+        <w:t>requ</w:t>
+      </w:r>
+      <w:r>
+        <w:rPr>
+          <w:rFonts w:asciiTheme="minorHAnsi" w:eastAsia="Times New Roman" w:hAnsiTheme="minorHAnsi"/>
+        </w:rPr>
+        <w:t xml:space="preserve">ency flat fading occurs when </w:t>
+      </w:r>
+      <w:proofErr w:type="spellStart"/>
+      <w:r>
+        <w:rPr>
+          <w:rFonts w:asciiTheme="minorHAnsi" w:eastAsia="Times New Roman" w:hAnsiTheme="minorHAnsi"/>
+        </w:rPr>
+        <w:t>Bs</w:t>
+      </w:r>
+      <w:proofErr w:type="spellEnd"/>
+      <w:r>
+        <w:rPr>
+          <w:rFonts w:asciiTheme="minorHAnsi" w:eastAsia="Times New Roman" w:hAnsiTheme="minorHAnsi"/>
+        </w:rPr>
+        <w:t xml:space="preserve"> which denotes the bandwidth of the s</w:t>
       </w:r>
       <w:r>
         <w:rPr>
@@ -3966,7 +3986,27 @@
         <w:rPr>
           <w:rFonts w:asciiTheme="minorHAnsi" w:eastAsia="Times New Roman" w:hAnsiTheme="minorHAnsi"/>
         </w:rPr>
-        <w:t xml:space="preserve"> - the coherence bandwidth. This implies that sigma tau which is the RMS delay spread is much less than ‘TS’ - the symbol duration. Now sigma tau is only a function of the environment. It has nothing to do with the signal. So if in a small room environment with lot of reflectors, if sigma tau is much smaller than tau S, then in that case we will experience something called as a ‘frequency flat fading’. In these scenarios, we typically find that the received amplitude to be statistically distributed either as a Rayleigh or </w:t>
+        <w:t xml:space="preserve"> - the coherence bandwidth. This implies that sigma tau which is the RMS </w:t>
+      </w:r>
+      <w:r>
+        <w:rPr>
+          <w:rFonts w:asciiTheme="minorHAnsi" w:eastAsia="Times New Roman" w:hAnsiTheme="minorHAnsi"/>
+        </w:rPr>
+        <w:t xml:space="preserve">delay spread is much less than </w:t>
+      </w:r>
+      <w:proofErr w:type="spellStart"/>
+      <w:r>
+        <w:rPr>
+          <w:rFonts w:asciiTheme="minorHAnsi" w:eastAsia="Times New Roman" w:hAnsiTheme="minorHAnsi"/>
+        </w:rPr>
+        <w:t>Ts</w:t>
+      </w:r>
+      <w:proofErr w:type="spellEnd"/>
+      <w:r>
+        <w:rPr>
+          <w:rFonts w:asciiTheme="minorHAnsi" w:eastAsia="Times New Roman" w:hAnsiTheme="minorHAnsi"/>
+        </w:rPr>
+        <w:t xml:space="preserve"> - the symbol duration. Now sigma tau is only a function of the environment. It has nothing to do with the signal. So if in a small room environment with lot of reflectors, if sigma tau is much smaller than tau S, then in that case we will experience something called as a ‘frequency flat fading’. In these scenarios, we typically find that the received amplitude to be statistically distributed either as a Rayleigh or </w:t>
       </w:r>
       <w:proofErr w:type="spellStart"/>
       <w:r>
@@ -4098,7 +4138,14 @@
           <w:rFonts w:asciiTheme="minorHAnsi" w:eastAsia="Times New Roman" w:hAnsiTheme="minorHAnsi"/>
           <w:color w:val="000000" w:themeColor="text1"/>
         </w:rPr>
-        <w:t xml:space="preserve">it equally implies that sigma tau should be greater than ‘T S’ the symbol duration. in this case </w:t>
+        <w:t>it equally implies that si</w:t>
+      </w:r>
+      <w:r>
+        <w:rPr>
+          <w:rFonts w:asciiTheme="minorHAnsi" w:eastAsia="Times New Roman" w:hAnsiTheme="minorHAnsi"/>
+          <w:color w:val="000000" w:themeColor="text1"/>
+        </w:rPr>
+        <w:t xml:space="preserve">gma tau should be greater than </w:t>
       </w:r>
       <w:proofErr w:type="spellStart"/>
       <w:r>
@@ -4106,6 +4153,22 @@
           <w:rFonts w:asciiTheme="minorHAnsi" w:eastAsia="Times New Roman" w:hAnsiTheme="minorHAnsi"/>
           <w:color w:val="000000" w:themeColor="text1"/>
         </w:rPr>
+        <w:t>Ts</w:t>
+      </w:r>
+      <w:proofErr w:type="spellEnd"/>
+      <w:r>
+        <w:rPr>
+          <w:rFonts w:asciiTheme="minorHAnsi" w:eastAsia="Times New Roman" w:hAnsiTheme="minorHAnsi"/>
+          <w:color w:val="000000" w:themeColor="text1"/>
+        </w:rPr>
+        <w:t xml:space="preserve"> the symbol duration. in this case </w:t>
+      </w:r>
+      <w:proofErr w:type="spellStart"/>
+      <w:r>
+        <w:rPr>
+          <w:rFonts w:asciiTheme="minorHAnsi" w:eastAsia="Times New Roman" w:hAnsiTheme="minorHAnsi"/>
+          <w:color w:val="000000" w:themeColor="text1"/>
+        </w:rPr>
         <w:t>intersymbol</w:t>
       </w:r>
       <w:proofErr w:type="spellEnd"/>
@@ -4128,9 +4191,15 @@
           <w:rFonts w:asciiTheme="minorHAnsi" w:eastAsia="Times New Roman" w:hAnsiTheme="minorHAnsi"/>
           <w:color w:val="000000" w:themeColor="text1"/>
         </w:rPr>
-        <w:t xml:space="preserve">The other features of a frequency selective channel </w:t>
-      </w:r>
-      <w:proofErr w:type="gramStart"/>
+        <w:t>The other feature</w:t>
+      </w:r>
+      <w:r>
+        <w:rPr>
+          <w:rFonts w:asciiTheme="minorHAnsi" w:eastAsia="Times New Roman" w:hAnsiTheme="minorHAnsi"/>
+          <w:color w:val="000000" w:themeColor="text1"/>
+        </w:rPr>
+        <w:t xml:space="preserve"> of a frequency selective channel </w:t>
+      </w:r>
       <w:r>
         <w:rPr>
           <w:rFonts w:asciiTheme="minorHAnsi" w:eastAsia="Times New Roman" w:hAnsiTheme="minorHAnsi"/>
@@ -4138,13 +4207,21 @@
         </w:rPr>
         <w:t>is</w:t>
       </w:r>
-      <w:proofErr w:type="gramEnd"/>
-      <w:r>
-        <w:rPr>
-          <w:rFonts w:asciiTheme="minorHAnsi" w:eastAsia="Times New Roman" w:hAnsiTheme="minorHAnsi"/>
-          <w:color w:val="000000" w:themeColor="text1"/>
-        </w:rPr>
-        <w:t xml:space="preserve"> that the spectral characteristics of the transmitted signal is not preserved. This is the major impediment but it can be also viewed from the other side of the coin which is, you can have uncorrelated fading for one part of the signal with respective the other part of the bandwidth.</w:t>
+      <w:r>
+        <w:rPr>
+          <w:rFonts w:asciiTheme="minorHAnsi" w:eastAsia="Times New Roman" w:hAnsiTheme="minorHAnsi"/>
+          <w:color w:val="000000" w:themeColor="text1"/>
+        </w:rPr>
+        <w:t xml:space="preserve"> that the spectral characteristics of the transmitted signal is not preserved. This is the major impediment but it can be also viewed from the other side of</w:t>
+      </w:r>
+      <w:bookmarkStart w:id="0" w:name="_GoBack"/>
+      <w:bookmarkEnd w:id="0"/>
+      <w:r>
+        <w:rPr>
+          <w:rFonts w:asciiTheme="minorHAnsi" w:eastAsia="Times New Roman" w:hAnsiTheme="minorHAnsi"/>
+          <w:color w:val="000000" w:themeColor="text1"/>
+        </w:rPr>
+        <w:t xml:space="preserve"> the coin which is, you can have uncorrelated fading for one part of the signal with respective the other part of the bandwidth.</w:t>
       </w:r>
       <w:r>
         <w:rPr>
@@ -4332,7 +4409,7 @@
           <v:shape id="_x0000_i1025" type="#_x0000_t75" style="width:53.75pt;height:18.25pt" o:ole="">
             <v:imagedata r:id="rId22" o:title=""/>
           </v:shape>
-          <o:OLEObject Type="Embed" ProgID="Equation.DSMT4" ShapeID="_x0000_i1025" DrawAspect="Content" ObjectID="_1581259973" r:id="rId23"/>
+          <o:OLEObject Type="Embed" ProgID="Equation.DSMT4" ShapeID="_x0000_i1025" DrawAspect="Content" ObjectID="_1581279052" r:id="rId23"/>
         </w:object>
       </w:r>
       <w:r>
@@ -5151,7 +5228,7 @@
           <v:shape id="_x0000_i1026" type="#_x0000_t75" style="width:189.65pt;height:26.35pt" o:ole="">
             <v:imagedata r:id="rId24" o:title=""/>
           </v:shape>
-          <o:OLEObject Type="Embed" ProgID="Equation.DSMT4" ShapeID="_x0000_i1026" DrawAspect="Content" ObjectID="_1581259974" r:id="rId25"/>
+          <o:OLEObject Type="Embed" ProgID="Equation.DSMT4" ShapeID="_x0000_i1026" DrawAspect="Content" ObjectID="_1581279053" r:id="rId25"/>
         </w:object>
       </w:r>
     </w:p>
@@ -5175,7 +5252,7 @@
           <v:shape id="_x0000_i1027" type="#_x0000_t75" style="width:414.75pt;height:35.5pt" o:ole="">
             <v:imagedata r:id="rId26" o:title=""/>
           </v:shape>
-          <o:OLEObject Type="Embed" ProgID="Equation.DSMT4" ShapeID="_x0000_i1027" DrawAspect="Content" ObjectID="_1581259975" r:id="rId27"/>
+          <o:OLEObject Type="Embed" ProgID="Equation.DSMT4" ShapeID="_x0000_i1027" DrawAspect="Content" ObjectID="_1581279054" r:id="rId27"/>
         </w:object>
       </w:r>
     </w:p>
@@ -5199,7 +5276,7 @@
           <v:shape id="_x0000_i1028" type="#_x0000_t75" style="width:350.85pt;height:35.5pt" o:ole="">
             <v:imagedata r:id="rId28" o:title=""/>
           </v:shape>
-          <o:OLEObject Type="Embed" ProgID="Equation.DSMT4" ShapeID="_x0000_i1028" DrawAspect="Content" ObjectID="_1581259976" r:id="rId29"/>
+          <o:OLEObject Type="Embed" ProgID="Equation.DSMT4" ShapeID="_x0000_i1028" DrawAspect="Content" ObjectID="_1581279055" r:id="rId29"/>
         </w:object>
       </w:r>
     </w:p>
@@ -7088,13 +7165,7 @@
         <w:rPr>
           <w:rFonts w:asciiTheme="minorHAnsi" w:eastAsia="Times New Roman" w:hAnsiTheme="minorHAnsi"/>
         </w:rPr>
-        <w:t xml:space="preserve">Butler matrix </w:t>
-      </w:r>
-      <w:r>
-        <w:rPr>
-          <w:rFonts w:asciiTheme="minorHAnsi" w:eastAsia="Times New Roman" w:hAnsiTheme="minorHAnsi"/>
-        </w:rPr>
-        <w:t xml:space="preserve">is a </w:t>
+        <w:t xml:space="preserve">Butler matrix is a </w:t>
       </w:r>
       <w:proofErr w:type="spellStart"/>
       <w:r>
@@ -7108,73 +7179,7 @@
         <w:rPr>
           <w:rFonts w:asciiTheme="minorHAnsi" w:eastAsia="Times New Roman" w:hAnsiTheme="minorHAnsi"/>
         </w:rPr>
-        <w:t xml:space="preserve"> </w:t>
-      </w:r>
-      <w:r>
-        <w:rPr>
-          <w:rFonts w:asciiTheme="minorHAnsi" w:eastAsia="Times New Roman" w:hAnsiTheme="minorHAnsi"/>
-        </w:rPr>
-        <w:t xml:space="preserve">network that </w:t>
-      </w:r>
-      <w:r>
-        <w:rPr>
-          <w:rFonts w:asciiTheme="minorHAnsi" w:eastAsia="Times New Roman" w:hAnsiTheme="minorHAnsi"/>
-        </w:rPr>
-        <w:t>makes use of</w:t>
-      </w:r>
-      <w:r>
-        <w:rPr>
-          <w:rFonts w:asciiTheme="minorHAnsi" w:eastAsia="Times New Roman" w:hAnsiTheme="minorHAnsi"/>
-        </w:rPr>
-        <w:t xml:space="preserve"> a combination of 90" hybrids and phase shifters. An 8 x 8 Butler m</w:t>
-      </w:r>
-      <w:r>
-        <w:rPr>
-          <w:rFonts w:asciiTheme="minorHAnsi" w:eastAsia="Times New Roman" w:hAnsiTheme="minorHAnsi"/>
-        </w:rPr>
-        <w:t>atrix is shown in figure 2a</w:t>
-      </w:r>
-      <w:r>
-        <w:rPr>
-          <w:rFonts w:asciiTheme="minorHAnsi" w:eastAsia="Times New Roman" w:hAnsiTheme="minorHAnsi"/>
-        </w:rPr>
-        <w:t xml:space="preserve">. The Butler matrix </w:t>
-      </w:r>
-      <w:r>
-        <w:rPr>
-          <w:rFonts w:asciiTheme="minorHAnsi" w:eastAsia="Times New Roman" w:hAnsiTheme="minorHAnsi"/>
-        </w:rPr>
-        <w:t>makes use of</w:t>
-      </w:r>
-      <w:r>
-        <w:rPr>
-          <w:rFonts w:asciiTheme="minorHAnsi" w:eastAsia="Times New Roman" w:hAnsiTheme="minorHAnsi"/>
-        </w:rPr>
-        <w:t xml:space="preserve"> </w:t>
-      </w:r>
-      <w:r>
-        <w:rPr>
-          <w:rFonts w:asciiTheme="minorHAnsi" w:eastAsia="Times New Roman" w:hAnsiTheme="minorHAnsi"/>
-        </w:rPr>
-        <w:t>a spatial fast Fourier transformation</w:t>
-      </w:r>
-      <w:r>
-        <w:rPr>
-          <w:rFonts w:asciiTheme="minorHAnsi" w:eastAsia="Times New Roman" w:hAnsiTheme="minorHAnsi"/>
-        </w:rPr>
-        <w:t xml:space="preserve">, and provides </w:t>
-      </w:r>
-      <w:r>
-        <w:rPr>
-          <w:rFonts w:asciiTheme="minorHAnsi" w:eastAsia="Times New Roman" w:hAnsiTheme="minorHAnsi"/>
-        </w:rPr>
-        <w:t xml:space="preserve">with </w:t>
-      </w:r>
-      <w:r>
-        <w:rPr>
-          <w:rFonts w:asciiTheme="minorHAnsi" w:eastAsia="Times New Roman" w:hAnsiTheme="minorHAnsi"/>
-        </w:rPr>
-        <w:t>2" orthogonal beams.</w:t>
+        <w:t xml:space="preserve"> network that makes use of a combination of 90" hybrids and phase shifters. An 8 x 8 Butler matrix is shown in figure 2a. The Butler matrix makes use of a spatial fast Fourier transformation, and provides with 2" orthogonal beams.</w:t>
       </w:r>
     </w:p>
     <w:p>
@@ -7275,25 +7280,7 @@
         <w:rPr>
           <w:rFonts w:asciiTheme="minorHAnsi" w:eastAsia="Times New Roman" w:hAnsiTheme="minorHAnsi"/>
         </w:rPr>
-        <w:t>Blass matrix</w:t>
-      </w:r>
-      <w:r>
-        <w:rPr>
-          <w:rFonts w:asciiTheme="minorHAnsi" w:eastAsia="Times New Roman" w:hAnsiTheme="minorHAnsi"/>
-        </w:rPr>
-        <w:t xml:space="preserve"> uses transmission </w:t>
-      </w:r>
-      <w:r>
-        <w:rPr>
-          <w:rFonts w:asciiTheme="minorHAnsi" w:eastAsia="Times New Roman" w:hAnsiTheme="minorHAnsi"/>
-        </w:rPr>
-        <w:t>lines</w:t>
-      </w:r>
-      <w:r>
-        <w:rPr>
-          <w:rFonts w:asciiTheme="minorHAnsi" w:eastAsia="Times New Roman" w:hAnsiTheme="minorHAnsi"/>
-        </w:rPr>
-        <w:t xml:space="preserve"> and</w:t>
+        <w:t>Blass matrix uses transmission lines and</w:t>
       </w:r>
       <w:r>
         <w:rPr>
@@ -7305,92 +7292,14 @@
         <w:rPr>
           <w:rFonts w:asciiTheme="minorHAnsi" w:eastAsia="Times New Roman" w:hAnsiTheme="minorHAnsi"/>
         </w:rPr>
-        <w:t>rs to form beams</w:t>
-      </w:r>
-      <w:r>
-        <w:rPr>
-          <w:rFonts w:asciiTheme="minorHAnsi" w:eastAsia="Times New Roman" w:hAnsiTheme="minorHAnsi"/>
-        </w:rPr>
-        <w:t xml:space="preserve"> by </w:t>
-      </w:r>
-      <w:r>
-        <w:rPr>
-          <w:rFonts w:asciiTheme="minorHAnsi" w:eastAsia="Times New Roman" w:hAnsiTheme="minorHAnsi"/>
-        </w:rPr>
-        <w:t>means</w:t>
-      </w:r>
-      <w:r>
-        <w:rPr>
-          <w:rFonts w:asciiTheme="minorHAnsi" w:eastAsia="Times New Roman" w:hAnsiTheme="minorHAnsi"/>
-        </w:rPr>
-        <w:t xml:space="preserve"> of time delays, and thus is </w:t>
-      </w:r>
-      <w:r>
-        <w:rPr>
-          <w:rFonts w:asciiTheme="minorHAnsi" w:eastAsia="Times New Roman" w:hAnsiTheme="minorHAnsi"/>
-        </w:rPr>
-        <w:t>appropriate for broadband operation Figure 2b</w:t>
-      </w:r>
-      <w:r>
-        <w:rPr>
-          <w:rFonts w:asciiTheme="minorHAnsi" w:eastAsia="Times New Roman" w:hAnsiTheme="minorHAnsi"/>
-        </w:rPr>
-        <w:t xml:space="preserve"> shows an </w:t>
-      </w:r>
-      <w:r>
-        <w:rPr>
-          <w:rFonts w:asciiTheme="minorHAnsi" w:eastAsia="Times New Roman" w:hAnsiTheme="minorHAnsi"/>
-        </w:rPr>
-        <w:t>example</w:t>
-      </w:r>
-      <w:r>
-        <w:rPr>
-          <w:rFonts w:asciiTheme="minorHAnsi" w:eastAsia="Times New Roman" w:hAnsiTheme="minorHAnsi"/>
-        </w:rPr>
-        <w:t xml:space="preserve"> for a </w:t>
-      </w:r>
-      <w:r>
-        <w:rPr>
-          <w:rFonts w:asciiTheme="minorHAnsi" w:eastAsia="Times New Roman" w:hAnsiTheme="minorHAnsi"/>
-        </w:rPr>
-        <w:t>three</w:t>
-      </w:r>
-      <w:r>
-        <w:rPr>
-          <w:rFonts w:asciiTheme="minorHAnsi" w:eastAsia="Times New Roman" w:hAnsiTheme="minorHAnsi"/>
-        </w:rPr>
-        <w:t xml:space="preserve">-element array, but a Blass matrix can he designed </w:t>
-      </w:r>
-      <w:r>
-        <w:rPr>
-          <w:rFonts w:asciiTheme="minorHAnsi" w:eastAsia="Times New Roman" w:hAnsiTheme="minorHAnsi"/>
-        </w:rPr>
-        <w:t>for use with any number of</w:t>
-      </w:r>
-      <w:r>
-        <w:rPr>
-          <w:rFonts w:asciiTheme="minorHAnsi" w:eastAsia="Times New Roman" w:hAnsiTheme="minorHAnsi"/>
-        </w:rPr>
-        <w:t xml:space="preserve"> elements. Port 2 pr</w:t>
-      </w:r>
-      <w:r>
-        <w:rPr>
-          <w:rFonts w:asciiTheme="minorHAnsi" w:eastAsia="Times New Roman" w:hAnsiTheme="minorHAnsi"/>
-        </w:rPr>
-        <w:t xml:space="preserve">ovides equal delays to all </w:t>
+        <w:t xml:space="preserve">rs to form beams by means of time delays, and thus is appropriate for broadband operation Figure 2b shows an example for a three-element array, but a Blass matrix can he designed for use with any number of elements. Port 2 provides equal delays to all </w:t>
       </w:r>
       <w:proofErr w:type="spellStart"/>
       <w:r>
         <w:rPr>
           <w:rFonts w:asciiTheme="minorHAnsi" w:eastAsia="Times New Roman" w:hAnsiTheme="minorHAnsi"/>
         </w:rPr>
-        <w:t>elem</w:t>
-      </w:r>
-      <w:r>
-        <w:rPr>
-          <w:rFonts w:asciiTheme="minorHAnsi" w:eastAsia="Times New Roman" w:hAnsiTheme="minorHAnsi"/>
-        </w:rPr>
-        <w:t>cnts</w:t>
+        <w:t>elemcnts</w:t>
       </w:r>
       <w:proofErr w:type="spellEnd"/>
       <w:r>
@@ -7425,19 +7334,7 @@
         <w:rPr>
           <w:rFonts w:asciiTheme="minorHAnsi" w:eastAsia="Times New Roman" w:hAnsiTheme="minorHAnsi"/>
         </w:rPr>
-        <w:t xml:space="preserve"> two ports provide </w:t>
-      </w:r>
-      <w:r>
-        <w:rPr>
-          <w:rFonts w:asciiTheme="minorHAnsi" w:eastAsia="Times New Roman" w:hAnsiTheme="minorHAnsi"/>
-        </w:rPr>
-        <w:t>progressive</w:t>
-      </w:r>
-      <w:r>
-        <w:rPr>
-          <w:rFonts w:asciiTheme="minorHAnsi" w:eastAsia="Times New Roman" w:hAnsiTheme="minorHAnsi"/>
-        </w:rPr>
-        <w:t xml:space="preserve"> time delays between elements, and </w:t>
+        <w:t xml:space="preserve"> two ports provide progressive time delays between elements, and </w:t>
       </w:r>
       <w:proofErr w:type="spellStart"/>
       <w:r>
@@ -7618,122 +7515,14 @@
         <w:rPr>
           <w:rFonts w:asciiTheme="minorHAnsi" w:eastAsia="Times New Roman" w:hAnsiTheme="minorHAnsi"/>
         </w:rPr>
-        <w:t xml:space="preserve"> of an array can</w:t>
-      </w:r>
-      <w:r>
-        <w:rPr>
-          <w:rFonts w:asciiTheme="minorHAnsi" w:eastAsia="Times New Roman" w:hAnsiTheme="minorHAnsi"/>
-        </w:rPr>
-        <w:t xml:space="preserve"> be calculated </w:t>
-      </w:r>
-      <w:r>
-        <w:rPr>
-          <w:rFonts w:asciiTheme="minorHAnsi" w:eastAsia="Times New Roman" w:hAnsiTheme="minorHAnsi"/>
-        </w:rPr>
-        <w:t xml:space="preserve">to optimize some property of the received signal. This does not always result in an </w:t>
-      </w:r>
-      <w:r>
-        <w:rPr>
-          <w:rFonts w:asciiTheme="minorHAnsi" w:eastAsia="Times New Roman" w:hAnsiTheme="minorHAnsi"/>
-        </w:rPr>
-        <w:t>array</w:t>
-      </w:r>
-      <w:r>
-        <w:rPr>
-          <w:rFonts w:asciiTheme="minorHAnsi" w:eastAsia="Times New Roman" w:hAnsiTheme="minorHAnsi"/>
-        </w:rPr>
-        <w:t xml:space="preserve"> pattern with a beam </w:t>
-      </w:r>
-      <w:r>
-        <w:rPr>
-          <w:rFonts w:asciiTheme="minorHAnsi" w:eastAsia="Times New Roman" w:hAnsiTheme="minorHAnsi"/>
-        </w:rPr>
-        <w:t>maximum</w:t>
-      </w:r>
-      <w:r>
-        <w:rPr>
-          <w:rFonts w:asciiTheme="minorHAnsi" w:eastAsia="Times New Roman" w:hAnsiTheme="minorHAnsi"/>
-        </w:rPr>
-        <w:t xml:space="preserve"> in the direction of </w:t>
-      </w:r>
-      <w:r>
-        <w:rPr>
-          <w:rFonts w:asciiTheme="minorHAnsi" w:eastAsia="Times New Roman" w:hAnsiTheme="minorHAnsi"/>
-        </w:rPr>
-        <w:t xml:space="preserve">the </w:t>
-      </w:r>
-      <w:r>
-        <w:rPr>
-          <w:rFonts w:asciiTheme="minorHAnsi" w:eastAsia="Times New Roman" w:hAnsiTheme="minorHAnsi"/>
-        </w:rPr>
-        <w:t xml:space="preserve">desired signal, </w:t>
-      </w:r>
-      <w:r>
-        <w:rPr>
-          <w:rFonts w:asciiTheme="minorHAnsi" w:eastAsia="Times New Roman" w:hAnsiTheme="minorHAnsi"/>
-        </w:rPr>
-        <w:t>but</w:t>
-      </w:r>
-      <w:r>
-        <w:rPr>
-          <w:rFonts w:asciiTheme="minorHAnsi" w:eastAsia="Times New Roman" w:hAnsiTheme="minorHAnsi"/>
-        </w:rPr>
-        <w:t xml:space="preserve"> does yield the optimal array</w:t>
-      </w:r>
-      <w:r>
-        <w:rPr>
-          <w:rFonts w:asciiTheme="minorHAnsi" w:eastAsia="Times New Roman" w:hAnsiTheme="minorHAnsi"/>
-        </w:rPr>
-        <w:t xml:space="preserve"> </w:t>
-      </w:r>
-      <w:r>
-        <w:rPr>
-          <w:rFonts w:asciiTheme="minorHAnsi" w:eastAsia="Times New Roman" w:hAnsiTheme="minorHAnsi"/>
-        </w:rPr>
-        <w:t xml:space="preserve">output signal in </w:t>
-      </w:r>
-      <w:r>
-        <w:rPr>
-          <w:rFonts w:asciiTheme="minorHAnsi" w:eastAsia="Times New Roman" w:hAnsiTheme="minorHAnsi"/>
-        </w:rPr>
-        <w:t>terms of the minimum mean squared error (MMSE?), or the maximum signal-to</w:t>
-      </w:r>
-      <w:r>
-        <w:rPr>
-          <w:rFonts w:asciiTheme="minorHAnsi" w:eastAsia="Times New Roman" w:hAnsiTheme="minorHAnsi"/>
-        </w:rPr>
-        <w:t>-</w:t>
-      </w:r>
-      <w:r>
-        <w:rPr>
-          <w:rFonts w:asciiTheme="minorHAnsi" w:eastAsia="Times New Roman" w:hAnsiTheme="minorHAnsi"/>
-        </w:rPr>
-        <w:t>interference</w:t>
-      </w:r>
-      <w:r>
-        <w:rPr>
-          <w:rFonts w:asciiTheme="minorHAnsi" w:eastAsia="Times New Roman" w:hAnsiTheme="minorHAnsi"/>
-        </w:rPr>
-        <w:t xml:space="preserve">-plus-noise ratio (SINR). Most often, </w:t>
-      </w:r>
-      <w:r>
-        <w:rPr>
-          <w:rFonts w:asciiTheme="minorHAnsi" w:eastAsia="Times New Roman" w:hAnsiTheme="minorHAnsi"/>
-        </w:rPr>
-        <w:t xml:space="preserve">this is </w:t>
+        <w:t xml:space="preserve"> of an array can be calculated to optimize some property of the received signal. This does not always result in an array pattern with a beam maximum in the direction of the desired signal, but does yield the optimal array output signal in terms of the minimum mean squared error (MMSE?), or the maximum signal-to-interference-plus-noise ratio (SINR). Most often, this is </w:t>
       </w:r>
       <w:proofErr w:type="spellStart"/>
       <w:r>
         <w:rPr>
           <w:rFonts w:asciiTheme="minorHAnsi" w:eastAsia="Times New Roman" w:hAnsiTheme="minorHAnsi"/>
         </w:rPr>
-        <w:t>accomplish</w:t>
-      </w:r>
-      <w:r>
-        <w:rPr>
-          <w:rFonts w:asciiTheme="minorHAnsi" w:eastAsia="Times New Roman" w:hAnsiTheme="minorHAnsi"/>
-        </w:rPr>
-        <w:t>cd</w:t>
+        <w:t>accomplishcd</w:t>
       </w:r>
       <w:proofErr w:type="spellEnd"/>
       <w:r>
@@ -7836,13 +7625,7 @@
         <w:rPr>
           <w:rFonts w:asciiTheme="minorHAnsi" w:eastAsia="Times New Roman" w:hAnsiTheme="minorHAnsi"/>
         </w:rPr>
-        <w:t>.</w:t>
-      </w:r>
-      <w:r>
-        <w:rPr>
-          <w:rFonts w:asciiTheme="minorHAnsi" w:eastAsia="Times New Roman" w:hAnsiTheme="minorHAnsi"/>
-        </w:rPr>
-        <w:t xml:space="preserve"> </w:t>
+        <w:t xml:space="preserve">. </w:t>
       </w:r>
     </w:p>
     <w:p>
@@ -8008,13 +7791,7 @@
         <w:rPr>
           <w:rFonts w:asciiTheme="minorHAnsi" w:eastAsia="Times New Roman" w:hAnsiTheme="minorHAnsi"/>
         </w:rPr>
-        <w:t xml:space="preserve">There is a smart base station hardware located at Virginia Tech. It consists of a mobile transmitter operating at 842 MHz in the cellular band and a base station at the rooftop working as a receiver. </w:t>
-      </w:r>
-      <w:r>
-        <w:rPr>
-          <w:rFonts w:asciiTheme="minorHAnsi" w:eastAsia="Times New Roman" w:hAnsiTheme="minorHAnsi"/>
-        </w:rPr>
-        <w:t xml:space="preserve">The </w:t>
+        <w:t xml:space="preserve">There is a smart base station hardware located at Virginia Tech. It consists of a mobile transmitter operating at 842 MHz in the cellular band and a base station at the rooftop working as a receiver. The </w:t>
       </w:r>
       <w:proofErr w:type="spellStart"/>
       <w:r>
@@ -8316,19 +8093,7 @@
         <w:rPr>
           <w:rFonts w:asciiTheme="minorHAnsi" w:eastAsia="Times New Roman" w:hAnsiTheme="minorHAnsi"/>
         </w:rPr>
-        <w:t xml:space="preserve"> 3a</w:t>
-      </w:r>
-      <w:r>
-        <w:rPr>
-          <w:rFonts w:asciiTheme="minorHAnsi" w:eastAsia="Times New Roman" w:hAnsiTheme="minorHAnsi"/>
-        </w:rPr>
-        <w:t xml:space="preserve">; the sector </w:t>
-      </w:r>
-      <w:r>
-        <w:rPr>
-          <w:rFonts w:asciiTheme="minorHAnsi" w:eastAsia="Times New Roman" w:hAnsiTheme="minorHAnsi"/>
-        </w:rPr>
-        <w:t xml:space="preserve">antennas (SI, S2) cover 95"; and </w:t>
+        <w:t xml:space="preserve"> 3a; the sector antennas (SI, S2) cover 95"; and </w:t>
       </w:r>
       <w:proofErr w:type="spellStart"/>
       <w:r>
@@ -8342,19 +8107,7 @@
         <w:rPr>
           <w:rFonts w:asciiTheme="minorHAnsi" w:eastAsia="Times New Roman" w:hAnsiTheme="minorHAnsi"/>
         </w:rPr>
-        <w:t xml:space="preserve"> (plus-minus) 45 degrees</w:t>
-      </w:r>
-      <w:r>
-        <w:rPr>
-          <w:rFonts w:asciiTheme="minorHAnsi" w:eastAsia="Times New Roman" w:hAnsiTheme="minorHAnsi"/>
-        </w:rPr>
-        <w:t xml:space="preserve"> slanted dual </w:t>
-      </w:r>
-      <w:r>
-        <w:rPr>
-          <w:rFonts w:asciiTheme="minorHAnsi" w:eastAsia="Times New Roman" w:hAnsiTheme="minorHAnsi"/>
-        </w:rPr>
-        <w:t xml:space="preserve">polarized </w:t>
+        <w:t xml:space="preserve"> (plus-minus) 45 degrees slanted dual polarized </w:t>
       </w:r>
       <w:proofErr w:type="spellStart"/>
       <w:r>
@@ -8382,37 +8135,7 @@
         <w:rPr>
           <w:rFonts w:asciiTheme="minorHAnsi" w:eastAsia="Times New Roman" w:hAnsiTheme="minorHAnsi"/>
         </w:rPr>
-        <w:t xml:space="preserve"> 90 degrees</w:t>
-      </w:r>
-      <w:r>
-        <w:rPr>
-          <w:rFonts w:asciiTheme="minorHAnsi" w:eastAsia="Times New Roman" w:hAnsiTheme="minorHAnsi"/>
-        </w:rPr>
-        <w:t xml:space="preserve">. All </w:t>
-      </w:r>
-      <w:r>
-        <w:rPr>
-          <w:rFonts w:asciiTheme="minorHAnsi" w:eastAsia="Times New Roman" w:hAnsiTheme="minorHAnsi"/>
-        </w:rPr>
-        <w:t>have</w:t>
-      </w:r>
-      <w:r>
-        <w:rPr>
-          <w:rFonts w:asciiTheme="minorHAnsi" w:eastAsia="Times New Roman" w:hAnsiTheme="minorHAnsi"/>
-        </w:rPr>
-        <w:t xml:space="preserve"> a vertical </w:t>
-      </w:r>
-      <w:r>
-        <w:rPr>
-          <w:rFonts w:asciiTheme="minorHAnsi" w:eastAsia="Times New Roman" w:hAnsiTheme="minorHAnsi"/>
-        </w:rPr>
-        <w:t>bandwidth of about 15 degrees</w:t>
-      </w:r>
-      <w:r>
-        <w:rPr>
-          <w:rFonts w:asciiTheme="minorHAnsi" w:eastAsia="Times New Roman" w:hAnsiTheme="minorHAnsi"/>
-        </w:rPr>
-        <w:t xml:space="preserve">. </w:t>
+        <w:t xml:space="preserve"> 90 degrees. All have a vertical bandwidth of about 15 degrees. </w:t>
       </w:r>
       <w:proofErr w:type="spellStart"/>
       <w:r>
@@ -8930,749 +8653,131 @@
     <w:p>
       <w:pPr>
         <w:rPr>
-          <w:rFonts w:eastAsia="Times New Roman"/>
-        </w:rPr>
-      </w:pPr>
+          <w:rFonts w:asciiTheme="minorHAnsi" w:eastAsia="Times New Roman" w:hAnsiTheme="minorHAnsi"/>
+        </w:rPr>
+      </w:pPr>
+      <w:r>
+        <w:rPr>
+          <w:rFonts w:asciiTheme="minorHAnsi" w:eastAsia="Times New Roman" w:hAnsiTheme="minorHAnsi"/>
+        </w:rPr>
+        <w:t xml:space="preserve">If we do </w:t>
+      </w:r>
+      <w:r>
+        <w:rPr>
+          <w:rFonts w:asciiTheme="minorHAnsi" w:eastAsia="Times New Roman" w:hAnsiTheme="minorHAnsi"/>
+        </w:rPr>
+        <w:t>a comprehensive comparison among</w:t>
+      </w:r>
+      <w:r>
+        <w:rPr>
+          <w:rFonts w:asciiTheme="minorHAnsi" w:eastAsia="Times New Roman" w:hAnsiTheme="minorHAnsi"/>
+        </w:rPr>
+        <w:t xml:space="preserve"> all the </w:t>
+      </w:r>
+      <w:r>
+        <w:rPr>
+          <w:rFonts w:asciiTheme="minorHAnsi" w:eastAsia="Times New Roman" w:hAnsiTheme="minorHAnsi"/>
+        </w:rPr>
+        <w:t xml:space="preserve">adaptive algorithms, the parameters of </w:t>
+      </w:r>
       <w:proofErr w:type="spellStart"/>
       <w:r>
         <w:rPr>
-          <w:rFonts w:eastAsia="Times New Roman"/>
-        </w:rPr>
-        <w:t>Tlic</w:t>
+          <w:rFonts w:asciiTheme="minorHAnsi" w:eastAsia="Times New Roman" w:hAnsiTheme="minorHAnsi"/>
+        </w:rPr>
+        <w:t>beampattern</w:t>
       </w:r>
       <w:proofErr w:type="spellEnd"/>
       <w:r>
         <w:rPr>
-          <w:rFonts w:eastAsia="Times New Roman"/>
-        </w:rPr>
-        <w:t xml:space="preserve"> value of spatial diversity in </w:t>
-      </w:r>
-      <w:proofErr w:type="spellStart"/>
-      <w:r>
-        <w:rPr>
-          <w:rFonts w:eastAsia="Times New Roman"/>
-        </w:rPr>
-        <w:t>hasc</w:t>
-      </w:r>
-      <w:proofErr w:type="spellEnd"/>
-      <w:r>
-        <w:rPr>
-          <w:rFonts w:eastAsia="Times New Roman"/>
-        </w:rPr>
-        <w:t xml:space="preserve">-station antennas has long been recognized. Recent </w:t>
-      </w:r>
-      <w:proofErr w:type="spellStart"/>
-      <w:r>
-        <w:rPr>
-          <w:rFonts w:eastAsia="Times New Roman"/>
-        </w:rPr>
-        <w:t>rcsiilts</w:t>
-      </w:r>
-      <w:proofErr w:type="spellEnd"/>
-      <w:r>
-        <w:rPr>
-          <w:rFonts w:eastAsia="Times New Roman"/>
-        </w:rPr>
-        <w:t xml:space="preserve"> show that polarization and angle </w:t>
-      </w:r>
-      <w:proofErr w:type="spellStart"/>
-      <w:r>
-        <w:rPr>
-          <w:rFonts w:eastAsia="Times New Roman"/>
-        </w:rPr>
-        <w:t>divcrsity</w:t>
-      </w:r>
-      <w:proofErr w:type="spellEnd"/>
-      <w:r>
-        <w:rPr>
-          <w:rFonts w:eastAsia="Times New Roman"/>
-        </w:rPr>
-        <w:t xml:space="preserve"> </w:t>
-      </w:r>
-      <w:proofErr w:type="spellStart"/>
-      <w:r>
-        <w:rPr>
-          <w:rFonts w:eastAsia="Times New Roman"/>
-        </w:rPr>
-        <w:t>orfer</w:t>
-      </w:r>
-      <w:proofErr w:type="spellEnd"/>
-      <w:r>
-        <w:rPr>
-          <w:rFonts w:eastAsia="Times New Roman"/>
-        </w:rPr>
-        <w:t xml:space="preserve"> similar improvements. Experiments </w:t>
-      </w:r>
-      <w:proofErr w:type="spellStart"/>
-      <w:r>
-        <w:rPr>
-          <w:rFonts w:eastAsia="Times New Roman"/>
-        </w:rPr>
-        <w:t>havc</w:t>
-      </w:r>
-      <w:proofErr w:type="spellEnd"/>
-      <w:r>
-        <w:rPr>
-          <w:rFonts w:eastAsia="Times New Roman"/>
-        </w:rPr>
-        <w:t xml:space="preserve"> shown that base-station diversity gains of 5-1 I dB at the 1% probability (99% reliability) level are possible with two-branch </w:t>
-      </w:r>
-      <w:proofErr w:type="spellStart"/>
-      <w:r>
-        <w:rPr>
-          <w:rFonts w:eastAsia="Times New Roman"/>
-        </w:rPr>
-        <w:t>divcrsity</w:t>
-      </w:r>
-      <w:proofErr w:type="spellEnd"/>
-      <w:r>
-        <w:rPr>
-          <w:rFonts w:eastAsia="Times New Roman"/>
-        </w:rPr>
-        <w:t xml:space="preserve">. Gains of 8- I1 dB were observed </w:t>
-      </w:r>
-      <w:proofErr w:type="spellStart"/>
-      <w:r>
-        <w:rPr>
-          <w:rFonts w:eastAsia="Times New Roman"/>
-        </w:rPr>
-        <w:t>iisiiig</w:t>
-      </w:r>
-      <w:proofErr w:type="spellEnd"/>
-      <w:r>
-        <w:rPr>
-          <w:rFonts w:eastAsia="Times New Roman"/>
-        </w:rPr>
-        <w:t xml:space="preserve"> spatial diversity; polari</w:t>
-      </w:r>
-      <w:proofErr w:type="gramStart"/>
-      <w:r>
-        <w:rPr>
-          <w:rFonts w:eastAsia="Times New Roman"/>
-        </w:rPr>
-        <w:t>7,ation</w:t>
-      </w:r>
-      <w:proofErr w:type="gramEnd"/>
-      <w:r>
-        <w:rPr>
-          <w:rFonts w:eastAsia="Times New Roman"/>
-        </w:rPr>
-        <w:t xml:space="preserve"> </w:t>
-      </w:r>
-      <w:proofErr w:type="spellStart"/>
-      <w:r>
-        <w:rPr>
-          <w:rFonts w:eastAsia="Times New Roman"/>
-        </w:rPr>
-        <w:t>divcrsity</w:t>
-      </w:r>
-      <w:proofErr w:type="spellEnd"/>
-      <w:r>
-        <w:rPr>
-          <w:rFonts w:eastAsia="Times New Roman"/>
-        </w:rPr>
-        <w:t xml:space="preserve"> yielded 6-1 0 dB diversity gain; and angle diversity provided 5-9 dB gain. Polarization and angle diversity </w:t>
-      </w:r>
-      <w:proofErr w:type="spellStart"/>
-      <w:r>
-        <w:rPr>
-          <w:rFonts w:eastAsia="Times New Roman"/>
-        </w:rPr>
-        <w:t>havc</w:t>
-      </w:r>
-      <w:proofErr w:type="spellEnd"/>
-      <w:r>
-        <w:rPr>
-          <w:rFonts w:eastAsia="Times New Roman"/>
-        </w:rPr>
-        <w:t xml:space="preserve"> the advantage that the </w:t>
-      </w:r>
-      <w:proofErr w:type="spellStart"/>
-      <w:r>
-        <w:rPr>
-          <w:rFonts w:eastAsia="Times New Roman"/>
-        </w:rPr>
-        <w:t>antcnna</w:t>
-      </w:r>
-      <w:proofErr w:type="spellEnd"/>
-      <w:r>
-        <w:rPr>
-          <w:rFonts w:eastAsia="Times New Roman"/>
-        </w:rPr>
-        <w:t xml:space="preserve"> systems arc relatively compact. In a </w:t>
-      </w:r>
-      <w:proofErr w:type="spellStart"/>
-      <w:r>
-        <w:rPr>
-          <w:rFonts w:eastAsia="Times New Roman"/>
-        </w:rPr>
-        <w:t>ccllular</w:t>
-      </w:r>
-      <w:proofErr w:type="spellEnd"/>
-      <w:r>
-        <w:rPr>
-          <w:rFonts w:eastAsia="Times New Roman"/>
-        </w:rPr>
-        <w:t xml:space="preserve"> system, </w:t>
-      </w:r>
-      <w:proofErr w:type="spellStart"/>
-      <w:r>
-        <w:rPr>
-          <w:rFonts w:eastAsia="Times New Roman"/>
-        </w:rPr>
-        <w:t>tliesc</w:t>
-      </w:r>
-      <w:proofErr w:type="spellEnd"/>
-      <w:r>
-        <w:rPr>
-          <w:rFonts w:eastAsia="Times New Roman"/>
-        </w:rPr>
-        <w:t xml:space="preserve"> diversity gains translate into improved </w:t>
-      </w:r>
-      <w:proofErr w:type="spellStart"/>
-      <w:r>
-        <w:rPr>
-          <w:rFonts w:eastAsia="Times New Roman"/>
-        </w:rPr>
-        <w:t>rcliability</w:t>
-      </w:r>
-      <w:proofErr w:type="spellEnd"/>
-      <w:r>
-        <w:rPr>
-          <w:rFonts w:eastAsia="Times New Roman"/>
-        </w:rPr>
-        <w:t xml:space="preserve">, longer handset talk time, and/or </w:t>
-      </w:r>
-      <w:proofErr w:type="spellStart"/>
-      <w:r>
-        <w:rPr>
-          <w:rFonts w:eastAsia="Times New Roman"/>
-        </w:rPr>
-        <w:t>incrcased</w:t>
-      </w:r>
-      <w:proofErr w:type="spellEnd"/>
-      <w:r>
-        <w:rPr>
-          <w:rFonts w:eastAsia="Times New Roman"/>
-        </w:rPr>
-        <w:t xml:space="preserve"> range. The </w:t>
-      </w:r>
-      <w:proofErr w:type="spellStart"/>
-      <w:r>
-        <w:rPr>
-          <w:rFonts w:eastAsia="Times New Roman"/>
-        </w:rPr>
-        <w:t>crrectivcness</w:t>
-      </w:r>
-      <w:proofErr w:type="spellEnd"/>
-      <w:r>
-        <w:rPr>
-          <w:rFonts w:eastAsia="Times New Roman"/>
-        </w:rPr>
-        <w:t xml:space="preserve"> of spatial, polarization, and </w:t>
-      </w:r>
-      <w:proofErr w:type="spellStart"/>
-      <w:r>
-        <w:rPr>
-          <w:rFonts w:eastAsia="Times New Roman"/>
-        </w:rPr>
-        <w:t>patteiii</w:t>
-      </w:r>
-      <w:proofErr w:type="spellEnd"/>
-      <w:r>
-        <w:rPr>
-          <w:rFonts w:eastAsia="Times New Roman"/>
-        </w:rPr>
-        <w:t xml:space="preserve"> diversity for handsets using multiple antenna elements has also </w:t>
-      </w:r>
-      <w:proofErr w:type="spellStart"/>
-      <w:r>
-        <w:rPr>
-          <w:rFonts w:eastAsia="Times New Roman"/>
-        </w:rPr>
-        <w:t>bccii</w:t>
-      </w:r>
-      <w:proofErr w:type="spellEnd"/>
-      <w:r>
-        <w:rPr>
-          <w:rFonts w:eastAsia="Times New Roman"/>
-        </w:rPr>
-        <w:t xml:space="preserve"> </w:t>
-      </w:r>
-      <w:proofErr w:type="spellStart"/>
-      <w:r>
-        <w:rPr>
-          <w:rFonts w:eastAsia="Times New Roman"/>
-        </w:rPr>
-        <w:t>dcmonstrated</w:t>
-      </w:r>
-      <w:proofErr w:type="spellEnd"/>
-      <w:r>
-        <w:rPr>
-          <w:rFonts w:eastAsia="Times New Roman"/>
-        </w:rPr>
-        <w:t xml:space="preserve">. Adaptive </w:t>
-      </w:r>
-      <w:proofErr w:type="spellStart"/>
-      <w:r>
-        <w:rPr>
-          <w:rFonts w:eastAsia="Times New Roman"/>
-        </w:rPr>
-        <w:t>bcamforiiiing</w:t>
-      </w:r>
-      <w:proofErr w:type="spellEnd"/>
-      <w:r>
-        <w:rPr>
-          <w:rFonts w:eastAsia="Times New Roman"/>
-        </w:rPr>
-        <w:t xml:space="preserve"> has been </w:t>
-      </w:r>
-      <w:proofErr w:type="spellStart"/>
-      <w:r>
-        <w:rPr>
-          <w:rFonts w:eastAsia="Times New Roman"/>
-        </w:rPr>
-        <w:t>considcrcd</w:t>
-      </w:r>
-      <w:proofErr w:type="spellEnd"/>
-      <w:r>
-        <w:rPr>
-          <w:rFonts w:eastAsia="Times New Roman"/>
-        </w:rPr>
-        <w:t xml:space="preserve"> for </w:t>
-      </w:r>
-      <w:proofErr w:type="spellStart"/>
-      <w:r>
-        <w:rPr>
-          <w:rFonts w:eastAsia="Times New Roman"/>
-        </w:rPr>
-        <w:t>hasc</w:t>
-      </w:r>
-      <w:proofErr w:type="spellEnd"/>
-      <w:r>
-        <w:rPr>
-          <w:rFonts w:eastAsia="Times New Roman"/>
-        </w:rPr>
-        <w:t xml:space="preserve"> stations and, </w:t>
-      </w:r>
-      <w:proofErr w:type="spellStart"/>
-      <w:r>
-        <w:rPr>
-          <w:rFonts w:eastAsia="Times New Roman"/>
-        </w:rPr>
-        <w:t>morc</w:t>
-      </w:r>
-      <w:proofErr w:type="spellEnd"/>
-      <w:r>
-        <w:rPr>
-          <w:rFonts w:eastAsia="Times New Roman"/>
-        </w:rPr>
-        <w:t xml:space="preserve"> recently, for handsets. </w:t>
-      </w:r>
-      <w:bookmarkStart w:id="0" w:name="_GoBack"/>
-      <w:bookmarkEnd w:id="0"/>
-      <w:r>
-        <w:rPr>
-          <w:rFonts w:eastAsia="Times New Roman"/>
-        </w:rPr>
-        <w:t xml:space="preserve">Experiments reported </w:t>
-      </w:r>
-      <w:proofErr w:type="spellStart"/>
-      <w:r>
-        <w:rPr>
-          <w:rFonts w:eastAsia="Times New Roman"/>
-        </w:rPr>
-        <w:t>hcre</w:t>
-      </w:r>
-      <w:proofErr w:type="spellEnd"/>
-      <w:r>
-        <w:rPr>
-          <w:rFonts w:eastAsia="Times New Roman"/>
-        </w:rPr>
-        <w:t xml:space="preserve"> for smart </w:t>
-      </w:r>
-      <w:proofErr w:type="spellStart"/>
-      <w:r>
-        <w:rPr>
-          <w:rFonts w:eastAsia="Times New Roman"/>
-        </w:rPr>
-        <w:t>Iiandhcld</w:t>
-      </w:r>
-      <w:proofErr w:type="spellEnd"/>
-      <w:r>
-        <w:rPr>
-          <w:rFonts w:eastAsia="Times New Roman"/>
-        </w:rPr>
-        <w:t xml:space="preserve"> </w:t>
-      </w:r>
-      <w:proofErr w:type="spellStart"/>
-      <w:r>
-        <w:rPr>
-          <w:rFonts w:eastAsia="Times New Roman"/>
-        </w:rPr>
-        <w:t>teriniiials</w:t>
-      </w:r>
-      <w:proofErr w:type="spellEnd"/>
-      <w:r>
-        <w:rPr>
-          <w:rFonts w:eastAsia="Times New Roman"/>
-        </w:rPr>
-        <w:t xml:space="preserve"> </w:t>
-      </w:r>
-      <w:proofErr w:type="spellStart"/>
-      <w:r>
-        <w:rPr>
-          <w:rFonts w:eastAsia="Times New Roman"/>
-        </w:rPr>
-        <w:t>demonstratcd</w:t>
-      </w:r>
-      <w:proofErr w:type="spellEnd"/>
-      <w:r>
-        <w:rPr>
-          <w:rFonts w:eastAsia="Times New Roman"/>
-        </w:rPr>
-        <w:t xml:space="preserve"> over 20 dB of </w:t>
-      </w:r>
-      <w:proofErr w:type="spellStart"/>
-      <w:r>
-        <w:rPr>
-          <w:rFonts w:eastAsia="Times New Roman"/>
-        </w:rPr>
-        <w:t>interfcreiice</w:t>
-      </w:r>
-      <w:proofErr w:type="spellEnd"/>
-      <w:r>
-        <w:rPr>
-          <w:rFonts w:eastAsia="Times New Roman"/>
-        </w:rPr>
-        <w:t xml:space="preserve"> rejection with </w:t>
-      </w:r>
-      <w:proofErr w:type="spellStart"/>
-      <w:r>
-        <w:rPr>
-          <w:rFonts w:eastAsia="Times New Roman"/>
-        </w:rPr>
-        <w:t>singlc</w:t>
-      </w:r>
-      <w:proofErr w:type="spellEnd"/>
-      <w:r>
-        <w:rPr>
-          <w:rFonts w:eastAsia="Times New Roman"/>
-        </w:rPr>
-        <w:t xml:space="preserve">- and multi-polarized arrays. In </w:t>
-      </w:r>
-      <w:proofErr w:type="spellStart"/>
-      <w:r>
-        <w:rPr>
-          <w:rFonts w:eastAsia="Times New Roman"/>
-        </w:rPr>
-        <w:t>inany</w:t>
-      </w:r>
-      <w:proofErr w:type="spellEnd"/>
-      <w:r>
-        <w:rPr>
-          <w:rFonts w:eastAsia="Times New Roman"/>
-        </w:rPr>
-        <w:t xml:space="preserve"> cases, the </w:t>
-      </w:r>
-      <w:proofErr w:type="spellStart"/>
-      <w:r>
-        <w:rPr>
-          <w:rFonts w:eastAsia="Times New Roman"/>
-        </w:rPr>
-        <w:t>performaiicc</w:t>
-      </w:r>
-      <w:proofErr w:type="spellEnd"/>
-      <w:r>
-        <w:rPr>
-          <w:rFonts w:eastAsia="Times New Roman"/>
-        </w:rPr>
-        <w:t xml:space="preserve"> measured in multipath channels was </w:t>
-      </w:r>
-      <w:proofErr w:type="spellStart"/>
-      <w:r>
-        <w:rPr>
-          <w:rFonts w:eastAsia="Times New Roman"/>
-        </w:rPr>
-        <w:t>bctter</w:t>
-      </w:r>
-      <w:proofErr w:type="spellEnd"/>
-      <w:r>
-        <w:rPr>
-          <w:rFonts w:eastAsia="Times New Roman"/>
-        </w:rPr>
-        <w:t xml:space="preserve"> than the </w:t>
-      </w:r>
-      <w:proofErr w:type="spellStart"/>
-      <w:r>
-        <w:rPr>
-          <w:rFonts w:eastAsia="Times New Roman"/>
-        </w:rPr>
-        <w:t>prcvioosly</w:t>
-      </w:r>
-      <w:proofErr w:type="spellEnd"/>
-      <w:r>
-        <w:rPr>
-          <w:rFonts w:eastAsia="Times New Roman"/>
-        </w:rPr>
-        <w:t xml:space="preserve">-reported simulated </w:t>
-      </w:r>
-      <w:proofErr w:type="spellStart"/>
-      <w:r>
-        <w:rPr>
-          <w:rFonts w:eastAsia="Times New Roman"/>
-        </w:rPr>
-        <w:t>perlormancc</w:t>
-      </w:r>
-      <w:proofErr w:type="spellEnd"/>
-      <w:r>
-        <w:rPr>
-          <w:rFonts w:eastAsia="Times New Roman"/>
-        </w:rPr>
-        <w:t xml:space="preserve"> of comparable arrays in </w:t>
-      </w:r>
-      <w:proofErr w:type="spellStart"/>
-      <w:r>
-        <w:rPr>
-          <w:rFonts w:eastAsia="Times New Roman"/>
-        </w:rPr>
-        <w:t>frec</w:t>
-      </w:r>
-      <w:proofErr w:type="spellEnd"/>
-      <w:r>
-        <w:rPr>
-          <w:rFonts w:eastAsia="Times New Roman"/>
-        </w:rPr>
-        <w:t xml:space="preserve"> space. </w:t>
-      </w:r>
-      <w:proofErr w:type="spellStart"/>
-      <w:r>
-        <w:rPr>
-          <w:rFonts w:eastAsia="Times New Roman"/>
-        </w:rPr>
-        <w:t>UiCfcrcnces</w:t>
-      </w:r>
-      <w:proofErr w:type="spellEnd"/>
-      <w:r>
-        <w:rPr>
-          <w:rFonts w:eastAsia="Times New Roman"/>
-        </w:rPr>
-        <w:t xml:space="preserve"> in the angular distribution and </w:t>
-      </w:r>
-      <w:proofErr w:type="spellStart"/>
-      <w:r>
-        <w:rPr>
-          <w:rFonts w:eastAsia="Times New Roman"/>
-        </w:rPr>
-        <w:t>tlie</w:t>
-      </w:r>
-      <w:proofErr w:type="spellEnd"/>
-      <w:r>
-        <w:rPr>
-          <w:rFonts w:eastAsia="Times New Roman"/>
-        </w:rPr>
-        <w:t xml:space="preserve"> phases </w:t>
-      </w:r>
-      <w:proofErr w:type="spellStart"/>
-      <w:proofErr w:type="gramStart"/>
-      <w:r>
-        <w:rPr>
-          <w:rFonts w:eastAsia="Times New Roman"/>
-        </w:rPr>
-        <w:t>ol</w:t>
-      </w:r>
-      <w:proofErr w:type="spellEnd"/>
-      <w:r>
-        <w:rPr>
-          <w:rFonts w:eastAsia="Times New Roman"/>
-        </w:rPr>
-        <w:t>‘ multipath</w:t>
-      </w:r>
-      <w:proofErr w:type="gramEnd"/>
-      <w:r>
-        <w:rPr>
-          <w:rFonts w:eastAsia="Times New Roman"/>
-        </w:rPr>
-        <w:t xml:space="preserve"> signals allow an adaptive receiving array to distinguish between two transmitters, </w:t>
-      </w:r>
-      <w:proofErr w:type="spellStart"/>
-      <w:r>
-        <w:rPr>
-          <w:rFonts w:eastAsia="Times New Roman"/>
-        </w:rPr>
-        <w:t>cven</w:t>
-      </w:r>
-      <w:proofErr w:type="spellEnd"/>
-      <w:r>
-        <w:rPr>
-          <w:rFonts w:eastAsia="Times New Roman"/>
-        </w:rPr>
-        <w:t xml:space="preserve"> if </w:t>
-      </w:r>
-      <w:proofErr w:type="spellStart"/>
-      <w:r>
-        <w:rPr>
-          <w:rFonts w:eastAsia="Times New Roman"/>
-        </w:rPr>
-        <w:t>tlie</w:t>
-      </w:r>
-      <w:proofErr w:type="spellEnd"/>
-      <w:r>
-        <w:rPr>
-          <w:rFonts w:eastAsia="Times New Roman"/>
-        </w:rPr>
-        <w:t xml:space="preserve"> azimuth angles (as seen </w:t>
-      </w:r>
-      <w:proofErr w:type="spellStart"/>
-      <w:r>
-        <w:rPr>
-          <w:rFonts w:eastAsia="Times New Roman"/>
-        </w:rPr>
-        <w:t>rrom</w:t>
-      </w:r>
-      <w:proofErr w:type="spellEnd"/>
-      <w:r>
-        <w:rPr>
-          <w:rFonts w:eastAsia="Times New Roman"/>
-        </w:rPr>
-        <w:t xml:space="preserve"> the receiver) and polarization angles of the </w:t>
-      </w:r>
-      <w:proofErr w:type="spellStart"/>
-      <w:r>
-        <w:rPr>
-          <w:rFonts w:eastAsia="Times New Roman"/>
-        </w:rPr>
-        <w:t>transmittcrs</w:t>
-      </w:r>
-      <w:proofErr w:type="spellEnd"/>
-      <w:r>
-        <w:rPr>
-          <w:rFonts w:eastAsia="Times New Roman"/>
-        </w:rPr>
-        <w:t xml:space="preserve"> arc identical. Adaptive </w:t>
-      </w:r>
-      <w:proofErr w:type="spellStart"/>
-      <w:r>
-        <w:rPr>
-          <w:rFonts w:eastAsia="Times New Roman"/>
-        </w:rPr>
-        <w:t>beamforming</w:t>
-      </w:r>
-      <w:proofErr w:type="spellEnd"/>
-      <w:r>
-        <w:rPr>
-          <w:rFonts w:eastAsia="Times New Roman"/>
-        </w:rPr>
-        <w:t xml:space="preserve"> can improve reliability, range, talk time, and capacity in both </w:t>
-      </w:r>
-      <w:proofErr w:type="spellStart"/>
-      <w:r>
-        <w:rPr>
-          <w:rFonts w:eastAsia="Times New Roman"/>
-        </w:rPr>
-        <w:t>pccr</w:t>
-      </w:r>
-      <w:proofErr w:type="spellEnd"/>
-      <w:r>
-        <w:rPr>
-          <w:rFonts w:eastAsia="Times New Roman"/>
-        </w:rPr>
-        <w:t xml:space="preserve">-to-peer and cellular systems. </w:t>
-      </w:r>
-      <w:proofErr w:type="spellStart"/>
-      <w:r>
-        <w:rPr>
-          <w:rFonts w:eastAsia="Times New Roman"/>
-        </w:rPr>
-        <w:t>Siiiart</w:t>
-      </w:r>
-      <w:proofErr w:type="spellEnd"/>
-      <w:r>
-        <w:rPr>
-          <w:rFonts w:eastAsia="Times New Roman"/>
-        </w:rPr>
-        <w:t xml:space="preserve"> antennas can improve </w:t>
-      </w:r>
-      <w:proofErr w:type="spellStart"/>
-      <w:r>
-        <w:rPr>
-          <w:rFonts w:eastAsia="Times New Roman"/>
-        </w:rPr>
-        <w:t>systcm</w:t>
-      </w:r>
-      <w:proofErr w:type="spellEnd"/>
-      <w:r>
-        <w:rPr>
-          <w:rFonts w:eastAsia="Times New Roman"/>
-        </w:rPr>
-        <w:t xml:space="preserve"> </w:t>
-      </w:r>
-      <w:proofErr w:type="spellStart"/>
-      <w:r>
-        <w:rPr>
-          <w:rFonts w:eastAsia="Times New Roman"/>
-        </w:rPr>
-        <w:t>performaiicc</w:t>
-      </w:r>
-      <w:proofErr w:type="spellEnd"/>
-      <w:r>
-        <w:rPr>
-          <w:rFonts w:eastAsia="Times New Roman"/>
-        </w:rPr>
-        <w:t xml:space="preserve">, and will find increasing use. Applications haw been </w:t>
-      </w:r>
-      <w:proofErr w:type="spellStart"/>
-      <w:r>
-        <w:rPr>
-          <w:rFonts w:eastAsia="Times New Roman"/>
-        </w:rPr>
-        <w:t>ahnost</w:t>
-      </w:r>
-      <w:proofErr w:type="spellEnd"/>
-      <w:r>
-        <w:rPr>
-          <w:rFonts w:eastAsia="Times New Roman"/>
-        </w:rPr>
-        <w:t xml:space="preserve"> exclusively for receiving situations, but smart transmitting antennas will also </w:t>
-      </w:r>
-      <w:proofErr w:type="spellStart"/>
-      <w:r>
-        <w:rPr>
-          <w:rFonts w:eastAsia="Times New Roman"/>
-        </w:rPr>
-        <w:t>bc</w:t>
-      </w:r>
-      <w:proofErr w:type="spellEnd"/>
-      <w:r>
-        <w:rPr>
-          <w:rFonts w:eastAsia="Times New Roman"/>
-        </w:rPr>
-        <w:t xml:space="preserve"> used in the </w:t>
-      </w:r>
-      <w:proofErr w:type="spellStart"/>
-      <w:r>
-        <w:rPr>
-          <w:rFonts w:eastAsia="Times New Roman"/>
-        </w:rPr>
-        <w:t>futurc</w:t>
-      </w:r>
-      <w:proofErr w:type="spellEnd"/>
-      <w:r>
-        <w:rPr>
-          <w:rFonts w:eastAsia="Times New Roman"/>
-        </w:rPr>
-        <w:t xml:space="preserve">. </w:t>
-      </w:r>
-    </w:p>
-    <w:p>
-      <w:pPr>
-        <w:rPr>
-          <w:rFonts w:asciiTheme="minorHAnsi" w:eastAsia="Times New Roman" w:hAnsiTheme="minorHAnsi"/>
-          <w:color w:val="000000" w:themeColor="text1"/>
-          <w:sz w:val="28"/>
-          <w:szCs w:val="28"/>
-        </w:rPr>
-      </w:pPr>
+          <w:rFonts w:asciiTheme="minorHAnsi" w:eastAsia="Times New Roman" w:hAnsiTheme="minorHAnsi"/>
+        </w:rPr>
+        <w:t>, error plot</w:t>
+      </w:r>
+      <w:r>
+        <w:rPr>
+          <w:rFonts w:asciiTheme="minorHAnsi" w:eastAsia="Times New Roman" w:hAnsiTheme="minorHAnsi"/>
+        </w:rPr>
+        <w:t xml:space="preserve">, </w:t>
+      </w:r>
+      <w:r>
+        <w:rPr>
+          <w:rFonts w:asciiTheme="minorHAnsi" w:eastAsia="Times New Roman" w:hAnsiTheme="minorHAnsi"/>
+        </w:rPr>
+        <w:t xml:space="preserve">amplitude response, and BER have been </w:t>
+      </w:r>
+      <w:r>
+        <w:rPr>
+          <w:rFonts w:asciiTheme="minorHAnsi" w:eastAsia="Times New Roman" w:hAnsiTheme="minorHAnsi"/>
+        </w:rPr>
+        <w:t>analyzed</w:t>
+      </w:r>
+      <w:r>
+        <w:rPr>
+          <w:rFonts w:asciiTheme="minorHAnsi" w:eastAsia="Times New Roman" w:hAnsiTheme="minorHAnsi"/>
+        </w:rPr>
+        <w:t xml:space="preserve">. The </w:t>
+      </w:r>
+      <w:r>
+        <w:rPr>
+          <w:rFonts w:asciiTheme="minorHAnsi" w:eastAsia="Times New Roman" w:hAnsiTheme="minorHAnsi"/>
+        </w:rPr>
+        <w:t xml:space="preserve">whole </w:t>
+      </w:r>
+      <w:r>
+        <w:rPr>
+          <w:rFonts w:asciiTheme="minorHAnsi" w:eastAsia="Times New Roman" w:hAnsiTheme="minorHAnsi"/>
+        </w:rPr>
+        <w:t>system has also been analyzed in</w:t>
+      </w:r>
+      <w:r>
+        <w:rPr>
+          <w:rFonts w:asciiTheme="minorHAnsi" w:eastAsia="Times New Roman" w:hAnsiTheme="minorHAnsi"/>
+        </w:rPr>
+        <w:t xml:space="preserve"> a very</w:t>
+      </w:r>
+      <w:r>
+        <w:rPr>
+          <w:rFonts w:asciiTheme="minorHAnsi" w:eastAsia="Times New Roman" w:hAnsiTheme="minorHAnsi"/>
+        </w:rPr>
+        <w:t xml:space="preserve"> strict SNR environment. The significance of LMS algorithm cannot be ruled out in generating better main lobe in a specified direction of user but to nullify co channel interference it plays very unsatisfactory response. CMA </w:t>
+      </w:r>
+      <w:r>
+        <w:rPr>
+          <w:rFonts w:asciiTheme="minorHAnsi" w:eastAsia="Times New Roman" w:hAnsiTheme="minorHAnsi"/>
+        </w:rPr>
+        <w:t>has</w:t>
+      </w:r>
+      <w:r>
+        <w:rPr>
+          <w:rFonts w:asciiTheme="minorHAnsi" w:eastAsia="Times New Roman" w:hAnsiTheme="minorHAnsi"/>
+        </w:rPr>
+        <w:t xml:space="preserve"> maximum error but </w:t>
+      </w:r>
+      <w:r>
+        <w:rPr>
+          <w:rFonts w:asciiTheme="minorHAnsi" w:eastAsia="Times New Roman" w:hAnsiTheme="minorHAnsi"/>
+        </w:rPr>
+        <w:t>if we consider</w:t>
+      </w:r>
+      <w:r>
+        <w:rPr>
+          <w:rFonts w:asciiTheme="minorHAnsi" w:eastAsia="Times New Roman" w:hAnsiTheme="minorHAnsi"/>
+        </w:rPr>
+        <w:t xml:space="preserve"> co channel interference it gives more </w:t>
+      </w:r>
+      <w:r>
+        <w:rPr>
+          <w:rFonts w:asciiTheme="minorHAnsi" w:eastAsia="Times New Roman" w:hAnsiTheme="minorHAnsi"/>
+        </w:rPr>
+        <w:t>satisfactory and reliable</w:t>
+      </w:r>
+      <w:r>
+        <w:rPr>
+          <w:rFonts w:asciiTheme="minorHAnsi" w:eastAsia="Times New Roman" w:hAnsiTheme="minorHAnsi"/>
+        </w:rPr>
+        <w:t xml:space="preserve"> results than LMS and RLS. Results obtained from simulation assert that capability to reject the interfering signal by placing nulls in undesirable direction is really accomplished by CMA. But when angle of arrival of interference and user were quite close to each other then CMA had BER even more than single antenna element. RLS algorithm involves more computations than LMS, it provides safe side towards main lobe and have better response towards co channel interference. It has been revealed as well that convergence rate of RLS is faster than LMS. RLS Algorithm is found to have minimum BER and error signal magnitude, therefore it has been proved the best algorithm for implementation on Base Station Smart Antenna System. </w:t>
+      </w:r>
     </w:p>
     <w:sectPr>
       <w:pgSz w:w="12240" w:h="15840"/>
@@ -12217,7 +11322,7 @@
 </file>
 
 <file path=customXml/itemProps1.xml><?xml version="1.0" encoding="utf-8"?>
-<ds:datastoreItem xmlns:ds="http://schemas.openxmlformats.org/officeDocument/2006/customXml" ds:itemID="{BF04D4BF-DBBB-7D45-AABE-2BDC79BC5788}">
+<ds:datastoreItem xmlns:ds="http://schemas.openxmlformats.org/officeDocument/2006/customXml" ds:itemID="{E569DD96-1994-5B44-8F6B-CADC9A05CD2E}">
   <ds:schemaRefs>
     <ds:schemaRef ds:uri="http://schemas.openxmlformats.org/officeDocument/2006/bibliography"/>
   </ds:schemaRefs>

</xml_diff>